<commit_message>
tambahin First.txt, nambahin procedure 1-63
</commit_message>
<xml_diff>
--- a/eBNF LL-1 v3.docx
+++ b/eBNF LL-1 v3.docx
@@ -2346,10 +2346,69 @@
       </w:r>
       <w:proofErr w:type="gramEnd"/>
       <w:r>
-        <w:t xml:space="preserve"> </w:t>
-      </w:r>
-      <w:r>
-        <w:t>&lt;identifier&gt;</w:t>
+        <w:t xml:space="preserve"> &lt;identifier&gt;</w:t>
+      </w:r>
+      <w:r>
+        <w:rPr>
+          <w:b/>
+        </w:rPr>
+        <w:t xml:space="preserve"> </w:t>
+      </w:r>
+      <w:r>
+        <w:t>&lt;array initializer&gt; | 𝝴</w:t>
+      </w:r>
+    </w:p>
+    <w:p>
+      <w:pPr>
+        <w:numPr>
+          <w:ilvl w:val="0"/>
+          <w:numId w:val="1"/>
+        </w:numPr>
+        <w:tabs>
+          <w:tab w:val="left" w:pos="360"/>
+        </w:tabs>
+        <w:spacing w:line="360" w:lineRule="auto"/>
+      </w:pPr>
+      <w:r>
+        <w:t>&lt;variable option</w:t>
+      </w:r>
+      <w:proofErr w:type="gramStart"/>
+      <w:r>
+        <w:t>&gt; ::=</w:t>
+      </w:r>
+      <w:proofErr w:type="gramEnd"/>
+      <w:r>
+        <w:t xml:space="preserve"> &lt;variable operator&gt; |</w:t>
+      </w:r>
+      <w:r>
+        <w:t xml:space="preserve"> </w:t>
+      </w:r>
+      <w:r>
+        <w:rPr>
+          <w:b/>
+        </w:rPr>
+        <w:t>[ ]</w:t>
+      </w:r>
+      <w:r>
+        <w:t xml:space="preserve"> </w:t>
+      </w:r>
+      <w:r>
+        <w:t xml:space="preserve">{ </w:t>
+      </w:r>
+      <w:r>
+        <w:rPr>
+          <w:b/>
+        </w:rPr>
+        <w:t>[ ]</w:t>
+      </w:r>
+      <w:r>
+        <w:rPr>
+          <w:b/>
+        </w:rPr>
+        <w:t xml:space="preserve"> </w:t>
+      </w:r>
+      <w:r>
+        <w:t>}</w:t>
       </w:r>
       <w:r>
         <w:rPr>
@@ -2360,316 +2419,236 @@
       <w:r>
         <w:t>&lt;array initializer&gt;</w:t>
       </w:r>
-      <w:r>
-        <w:t xml:space="preserve"> | </w:t>
-      </w:r>
-      <w:r>
-        <w:t>𝝴</w:t>
-      </w:r>
-    </w:p>
-    <w:p>
-      <w:pPr>
-        <w:numPr>
-          <w:ilvl w:val="0"/>
-          <w:numId w:val="1"/>
-        </w:numPr>
-        <w:tabs>
-          <w:tab w:val="left" w:pos="360"/>
-        </w:tabs>
-        <w:spacing w:line="360" w:lineRule="auto"/>
-      </w:pPr>
-      <w:r>
-        <w:t>&lt;variable option</w:t>
-      </w:r>
-      <w:proofErr w:type="gramStart"/>
-      <w:r>
-        <w:t>&gt; ::=</w:t>
-      </w:r>
-      <w:proofErr w:type="gramEnd"/>
-      <w:r>
-        <w:t xml:space="preserve"> &lt;variable operator&gt; |</w:t>
-      </w:r>
-      <w:r>
-        <w:t xml:space="preserve"> </w:t>
-      </w:r>
-      <w:r>
-        <w:rPr>
-          <w:b/>
-        </w:rPr>
-        <w:t>[ ]</w:t>
-      </w:r>
-      <w:r>
-        <w:t xml:space="preserve"> </w:t>
-      </w:r>
-      <w:r>
+    </w:p>
+    <w:p>
+      <w:pPr>
+        <w:numPr>
+          <w:ilvl w:val="0"/>
+          <w:numId w:val="1"/>
+        </w:numPr>
+        <w:tabs>
+          <w:tab w:val="left" w:pos="360"/>
+        </w:tabs>
+        <w:spacing w:line="360" w:lineRule="auto"/>
+      </w:pPr>
+      <w:r>
+        <w:t>&lt;variable operator</w:t>
+      </w:r>
+      <w:proofErr w:type="gramStart"/>
+      <w:r>
+        <w:t>&gt; ::=</w:t>
+      </w:r>
+      <w:proofErr w:type="gramEnd"/>
+      <w:r>
+        <w:t xml:space="preserve"> </w:t>
+      </w:r>
+      <w:r>
+        <w:rPr>
+          <w:b/>
+        </w:rPr>
+        <w:t xml:space="preserve">= </w:t>
+      </w:r>
+      <w:r>
+        <w:t>&lt;variable initializer&gt; | 𝝴</w:t>
+      </w:r>
+    </w:p>
+    <w:p>
+      <w:pPr>
+        <w:numPr>
+          <w:ilvl w:val="0"/>
+          <w:numId w:val="1"/>
+        </w:numPr>
+        <w:tabs>
+          <w:tab w:val="left" w:pos="360"/>
+        </w:tabs>
+        <w:spacing w:line="360" w:lineRule="auto"/>
+      </w:pPr>
+      <w:r>
+        <w:t>&lt;variable initializers</w:t>
+      </w:r>
+      <w:proofErr w:type="gramStart"/>
+      <w:r>
+        <w:t>&gt; ::=</w:t>
+      </w:r>
+      <w:proofErr w:type="gramEnd"/>
+      <w:r>
+        <w:t xml:space="preserve"> &lt;variable initializer&gt; { </w:t>
+      </w:r>
+      <w:r>
+        <w:rPr>
+          <w:b/>
+        </w:rPr>
+        <w:t>,</w:t>
+      </w:r>
+      <w:r>
+        <w:t xml:space="preserve"> &lt;variable initializer&gt; } | 𝝴</w:t>
+      </w:r>
+    </w:p>
+    <w:p>
+      <w:pPr>
+        <w:numPr>
+          <w:ilvl w:val="0"/>
+          <w:numId w:val="1"/>
+        </w:numPr>
+        <w:tabs>
+          <w:tab w:val="left" w:pos="360"/>
+        </w:tabs>
+        <w:spacing w:line="360" w:lineRule="auto"/>
+      </w:pPr>
+      <w:r>
+        <w:t>&lt;variable initializer</w:t>
+      </w:r>
+      <w:proofErr w:type="gramStart"/>
+      <w:r>
+        <w:t>&gt; ::=</w:t>
+      </w:r>
+      <w:proofErr w:type="gramEnd"/>
+      <w:r>
+        <w:t xml:space="preserve"> &lt;expression&gt;</w:t>
+      </w:r>
+    </w:p>
+    <w:p>
+      <w:pPr>
+        <w:numPr>
+          <w:ilvl w:val="0"/>
+          <w:numId w:val="1"/>
+        </w:numPr>
+        <w:tabs>
+          <w:tab w:val="left" w:pos="360"/>
+        </w:tabs>
+        <w:spacing w:line="360" w:lineRule="auto"/>
+      </w:pPr>
+      <w:r>
+        <w:t>&lt;variable looping</w:t>
+      </w:r>
+      <w:proofErr w:type="gramStart"/>
+      <w:r>
+        <w:t>&gt; ::=</w:t>
+      </w:r>
+      <w:proofErr w:type="gramEnd"/>
+      <w:r>
+        <w:t xml:space="preserve"> { </w:t>
+      </w:r>
+      <w:r>
+        <w:rPr>
+          <w:b/>
+        </w:rPr>
+        <w:t>,</w:t>
+      </w:r>
+      <w:r>
+        <w:t xml:space="preserve"> &lt;identifier&gt;</w:t>
+      </w:r>
+      <w:r>
+        <w:t xml:space="preserve"> </w:t>
+      </w:r>
+      <w:r>
+        <w:t>&lt;variable option&gt; }</w:t>
+      </w:r>
+    </w:p>
+    <w:p>
+      <w:pPr>
+        <w:numPr>
+          <w:ilvl w:val="0"/>
+          <w:numId w:val="1"/>
+        </w:numPr>
+        <w:tabs>
+          <w:tab w:val="left" w:pos="360"/>
+        </w:tabs>
+        <w:spacing w:line="360" w:lineRule="auto"/>
+      </w:pPr>
+      <w:r>
+        <w:t>&lt;array initializer</w:t>
+      </w:r>
+      <w:proofErr w:type="gramStart"/>
+      <w:r>
+        <w:t>&gt; ::=</w:t>
+      </w:r>
+      <w:proofErr w:type="gramEnd"/>
+      <w:r>
+        <w:t xml:space="preserve"> </w:t>
+      </w:r>
+      <w:r>
+        <w:rPr>
+          <w:b/>
+        </w:rPr>
+        <w:t xml:space="preserve">= { </w:t>
+      </w:r>
+      <w:r>
+        <w:t>&lt;</w:t>
+      </w:r>
+      <w:r>
+        <w:t>array type initializer</w:t>
+      </w:r>
+      <w:r>
+        <w:t xml:space="preserve">&gt; </w:t>
+      </w:r>
+      <w:r>
+        <w:rPr>
+          <w:b/>
+        </w:rPr>
+        <w:t>}</w:t>
+      </w:r>
+    </w:p>
+    <w:p>
+      <w:pPr>
+        <w:numPr>
+          <w:ilvl w:val="0"/>
+          <w:numId w:val="1"/>
+        </w:numPr>
+        <w:tabs>
+          <w:tab w:val="left" w:pos="360"/>
+        </w:tabs>
+        <w:spacing w:line="360" w:lineRule="auto"/>
+      </w:pPr>
+      <w:r>
+        <w:t xml:space="preserve">&lt;array </w:t>
+      </w:r>
+      <w:r>
+        <w:t xml:space="preserve">type </w:t>
+      </w:r>
+      <w:r>
+        <w:t>initializer</w:t>
+      </w:r>
+      <w:proofErr w:type="gramStart"/>
+      <w:r>
+        <w:t>&gt; ::=</w:t>
+      </w:r>
+      <w:proofErr w:type="gramEnd"/>
+      <w:r>
+        <w:t xml:space="preserve"> &lt;variable initializers&gt; |</w:t>
+      </w:r>
+      <w:r>
+        <w:t xml:space="preserve"> </w:t>
+      </w:r>
+      <w:r>
+        <w:rPr>
+          <w:b/>
+        </w:rPr>
         <w:t xml:space="preserve">{ </w:t>
       </w:r>
       <w:r>
-        <w:rPr>
-          <w:b/>
-        </w:rPr>
-        <w:t>[ ]</w:t>
-      </w:r>
-      <w:r>
-        <w:rPr>
-          <w:b/>
-        </w:rPr>
-        <w:t xml:space="preserve"> </w:t>
-      </w:r>
-      <w:r>
-        <w:t>}</w:t>
-      </w:r>
-      <w:r>
-        <w:rPr>
-          <w:b/>
-        </w:rPr>
-        <w:t xml:space="preserve"> </w:t>
-      </w:r>
-      <w:r>
-        <w:t>&lt;array initializer&gt;</w:t>
-      </w:r>
-    </w:p>
-    <w:p>
-      <w:pPr>
-        <w:numPr>
-          <w:ilvl w:val="0"/>
-          <w:numId w:val="1"/>
-        </w:numPr>
-        <w:tabs>
-          <w:tab w:val="left" w:pos="360"/>
-        </w:tabs>
-        <w:spacing w:line="360" w:lineRule="auto"/>
-      </w:pPr>
-      <w:r>
-        <w:t>&lt;variable operator</w:t>
-      </w:r>
-      <w:proofErr w:type="gramStart"/>
-      <w:r>
-        <w:t>&gt; ::=</w:t>
-      </w:r>
-      <w:proofErr w:type="gramEnd"/>
-      <w:r>
-        <w:t xml:space="preserve"> </w:t>
-      </w:r>
-      <w:r>
-        <w:rPr>
-          <w:b/>
-        </w:rPr>
-        <w:t xml:space="preserve">= </w:t>
-      </w:r>
-      <w:r>
-        <w:t>&lt;variable initializer&gt; | 𝝴</w:t>
-      </w:r>
-    </w:p>
-    <w:p>
-      <w:pPr>
-        <w:numPr>
-          <w:ilvl w:val="0"/>
-          <w:numId w:val="1"/>
-        </w:numPr>
-        <w:tabs>
-          <w:tab w:val="left" w:pos="360"/>
-        </w:tabs>
-        <w:spacing w:line="360" w:lineRule="auto"/>
-      </w:pPr>
-      <w:r>
-        <w:t>&lt;variable initializers</w:t>
-      </w:r>
-      <w:proofErr w:type="gramStart"/>
-      <w:r>
-        <w:t>&gt; ::=</w:t>
-      </w:r>
-      <w:proofErr w:type="gramEnd"/>
-      <w:r>
-        <w:t xml:space="preserve"> &lt;variable initializer&gt; { </w:t>
-      </w:r>
-      <w:r>
-        <w:rPr>
-          <w:b/>
-        </w:rPr>
-        <w:t>,</w:t>
-      </w:r>
-      <w:r>
-        <w:t xml:space="preserve"> &lt;variable initializer&gt; } | 𝝴</w:t>
-      </w:r>
-    </w:p>
-    <w:p>
-      <w:pPr>
-        <w:numPr>
-          <w:ilvl w:val="0"/>
-          <w:numId w:val="1"/>
-        </w:numPr>
-        <w:tabs>
-          <w:tab w:val="left" w:pos="360"/>
-        </w:tabs>
-        <w:spacing w:line="360" w:lineRule="auto"/>
-      </w:pPr>
-      <w:r>
-        <w:t>&lt;variable initializer</w:t>
-      </w:r>
-      <w:proofErr w:type="gramStart"/>
-      <w:r>
-        <w:t>&gt; ::=</w:t>
-      </w:r>
-      <w:proofErr w:type="gramEnd"/>
-      <w:r>
-        <w:t xml:space="preserve"> &lt;expression&gt;</w:t>
-      </w:r>
-    </w:p>
-    <w:p>
-      <w:pPr>
-        <w:numPr>
-          <w:ilvl w:val="0"/>
-          <w:numId w:val="1"/>
-        </w:numPr>
-        <w:tabs>
-          <w:tab w:val="left" w:pos="360"/>
-        </w:tabs>
-        <w:spacing w:line="360" w:lineRule="auto"/>
-      </w:pPr>
-      <w:r>
-        <w:t>&lt;variable looping</w:t>
-      </w:r>
-      <w:proofErr w:type="gramStart"/>
-      <w:r>
-        <w:t>&gt; ::=</w:t>
-      </w:r>
-      <w:proofErr w:type="gramEnd"/>
-      <w:r>
-        <w:t xml:space="preserve"> { </w:t>
-      </w:r>
-      <w:r>
-        <w:rPr>
-          <w:b/>
-        </w:rPr>
-        <w:t>,</w:t>
-      </w:r>
-      <w:r>
-        <w:t xml:space="preserve"> &lt;identifier&gt;</w:t>
-      </w:r>
-      <w:r>
-        <w:t xml:space="preserve"> </w:t>
-      </w:r>
-      <w:r>
-        <w:t>&lt;variable option&gt; }</w:t>
-      </w:r>
-    </w:p>
-    <w:p>
-      <w:pPr>
-        <w:numPr>
-          <w:ilvl w:val="0"/>
-          <w:numId w:val="1"/>
-        </w:numPr>
-        <w:tabs>
-          <w:tab w:val="left" w:pos="360"/>
-        </w:tabs>
-        <w:spacing w:line="360" w:lineRule="auto"/>
-      </w:pPr>
-      <w:r>
-        <w:t>&lt;array initializer</w:t>
-      </w:r>
-      <w:proofErr w:type="gramStart"/>
-      <w:r>
-        <w:t>&gt; ::=</w:t>
-      </w:r>
-      <w:proofErr w:type="gramEnd"/>
-      <w:r>
-        <w:t xml:space="preserve"> </w:t>
-      </w:r>
-      <w:r>
-        <w:rPr>
-          <w:b/>
-        </w:rPr>
-        <w:t xml:space="preserve">= { </w:t>
-      </w:r>
-      <w:r>
-        <w:t>&lt;</w:t>
-      </w:r>
-      <w:r>
-        <w:t>array type initializer</w:t>
-      </w:r>
-      <w:r>
-        <w:t xml:space="preserve">&gt; </w:t>
-      </w:r>
-      <w:r>
-        <w:rPr>
-          <w:b/>
-        </w:rPr>
-        <w:t>}</w:t>
-      </w:r>
-    </w:p>
-    <w:p>
-      <w:pPr>
-        <w:numPr>
-          <w:ilvl w:val="0"/>
-          <w:numId w:val="1"/>
-        </w:numPr>
-        <w:tabs>
-          <w:tab w:val="left" w:pos="360"/>
-        </w:tabs>
-        <w:spacing w:line="360" w:lineRule="auto"/>
-      </w:pPr>
-      <w:r>
-        <w:t xml:space="preserve">&lt;array </w:t>
-      </w:r>
-      <w:r>
-        <w:t xml:space="preserve">type </w:t>
-      </w:r>
-      <w:r>
-        <w:t>initializer</w:t>
-      </w:r>
-      <w:proofErr w:type="gramStart"/>
-      <w:r>
-        <w:t>&gt; ::=</w:t>
-      </w:r>
-      <w:proofErr w:type="gramEnd"/>
-      <w:r>
-        <w:t xml:space="preserve"> </w:t>
-      </w:r>
-      <w:r>
-        <w:t xml:space="preserve">&lt;variable initializers&gt; </w:t>
-      </w:r>
-      <w:r>
-        <w:t>|</w:t>
-      </w:r>
-      <w:r>
-        <w:t xml:space="preserve"> </w:t>
-      </w:r>
-      <w:r>
-        <w:rPr>
-          <w:b/>
-        </w:rPr>
+        <w:t>&lt;variable initializers&gt;</w:t>
+      </w:r>
+      <w:r>
+        <w:rPr>
+          <w:b/>
+        </w:rPr>
+        <w:t xml:space="preserve"> }</w:t>
+      </w:r>
+      <w:r>
+        <w:rPr>
+          <w:b/>
+        </w:rPr>
+        <w:t xml:space="preserve"> </w:t>
+      </w:r>
+      <w:r>
         <w:t xml:space="preserve">{ </w:t>
       </w:r>
       <w:r>
-        <w:t>&lt;variable initializers&gt;</w:t>
-      </w:r>
-      <w:r>
-        <w:rPr>
-          <w:b/>
-        </w:rPr>
-        <w:t xml:space="preserve"> }</w:t>
-      </w:r>
-      <w:r>
-        <w:rPr>
-          <w:b/>
-        </w:rPr>
-        <w:t xml:space="preserve"> </w:t>
-      </w:r>
-      <w:r>
-        <w:t xml:space="preserve">{ </w:t>
-      </w:r>
-      <w:r>
-        <w:rPr>
-          <w:b/>
-        </w:rPr>
-        <w:t xml:space="preserve">, </w:t>
-      </w:r>
-      <w:r>
-        <w:rPr>
-          <w:b/>
-        </w:rPr>
-        <w:t xml:space="preserve">{ </w:t>
+        <w:rPr>
+          <w:b/>
+        </w:rPr>
+        <w:t xml:space="preserve">, { </w:t>
       </w:r>
       <w:r>
         <w:t>&lt;variable initializers&gt;</w:t>
@@ -3632,790 +3611,1706 @@
         </w:rPr>
         <w:t>;</w:t>
       </w:r>
+      <w:r>
+        <w:t xml:space="preserve"> | </w:t>
+      </w:r>
+      <w:r>
+        <w:rPr>
+          <w:b/>
+        </w:rPr>
+        <w:t xml:space="preserve">: </w:t>
+      </w:r>
+      <w:r>
+        <w:t xml:space="preserve">&lt;statement&gt; | &lt;post identifier&gt; </w:t>
+      </w:r>
+      <w:r>
+        <w:rPr>
+          <w:b/>
+        </w:rPr>
+        <w:t>;</w:t>
+      </w:r>
+    </w:p>
+    <w:p>
+      <w:pPr>
+        <w:numPr>
+          <w:ilvl w:val="0"/>
+          <w:numId w:val="1"/>
+        </w:numPr>
+        <w:tabs>
+          <w:tab w:val="left" w:pos="360"/>
+        </w:tabs>
+        <w:spacing w:line="360" w:lineRule="auto"/>
+      </w:pPr>
+      <w:r>
+        <w:t>&lt;statement without expression statement</w:t>
+      </w:r>
+      <w:proofErr w:type="gramStart"/>
+      <w:r>
+        <w:t>&gt; ::=</w:t>
+      </w:r>
+      <w:proofErr w:type="gramEnd"/>
+      <w:r>
+        <w:t xml:space="preserve"> &lt;block&gt; | &lt;empty statement&gt; | &lt;switch statement&gt; | &lt;do statement&gt; | &lt;break statement&gt; | &lt;continue statement&gt; | &lt;return statement&gt; | &lt;synchronized statement&gt; | &lt;throws statements&gt; | &lt;try statement&gt; | &lt;if statement&gt; | &lt;while statement&gt; | &lt;for statement&gt;</w:t>
+      </w:r>
+    </w:p>
+    <w:p>
+      <w:pPr>
+        <w:numPr>
+          <w:ilvl w:val="0"/>
+          <w:numId w:val="1"/>
+        </w:numPr>
+        <w:tabs>
+          <w:tab w:val="left" w:pos="360"/>
+        </w:tabs>
+        <w:spacing w:line="360" w:lineRule="auto"/>
+      </w:pPr>
+      <w:r>
+        <w:t>&lt;statement</w:t>
+      </w:r>
+      <w:proofErr w:type="gramStart"/>
+      <w:r>
+        <w:t>&gt; ::=</w:t>
+      </w:r>
+      <w:proofErr w:type="gramEnd"/>
+      <w:r>
+        <w:t xml:space="preserve"> &lt;statement without expression statement&gt; | &lt;expression statement&gt;</w:t>
+      </w:r>
+    </w:p>
+    <w:p>
+      <w:pPr>
+        <w:numPr>
+          <w:ilvl w:val="0"/>
+          <w:numId w:val="1"/>
+        </w:numPr>
+        <w:tabs>
+          <w:tab w:val="left" w:pos="360"/>
+        </w:tabs>
+        <w:spacing w:line="360" w:lineRule="auto"/>
+      </w:pPr>
+      <w:r>
+        <w:t>&lt;empty statement</w:t>
+      </w:r>
+      <w:proofErr w:type="gramStart"/>
+      <w:r>
+        <w:t>&gt; ::=</w:t>
+      </w:r>
+      <w:proofErr w:type="gramEnd"/>
+      <w:r>
+        <w:t xml:space="preserve"> </w:t>
+      </w:r>
+      <w:r>
+        <w:rPr>
+          <w:b/>
+        </w:rPr>
+        <w:t>;</w:t>
+      </w:r>
+    </w:p>
+    <w:p>
+      <w:pPr>
+        <w:numPr>
+          <w:ilvl w:val="0"/>
+          <w:numId w:val="1"/>
+        </w:numPr>
+        <w:tabs>
+          <w:tab w:val="left" w:pos="360"/>
+        </w:tabs>
+        <w:spacing w:line="360" w:lineRule="auto"/>
+      </w:pPr>
+      <w:r>
+        <w:t>&lt;labeled statement</w:t>
+      </w:r>
+      <w:proofErr w:type="gramStart"/>
+      <w:r>
+        <w:t>&gt; ::=</w:t>
+      </w:r>
+      <w:proofErr w:type="gramEnd"/>
+      <w:r>
+        <w:t xml:space="preserve"> &lt;identifier&gt;</w:t>
+      </w:r>
+      <w:r>
+        <w:rPr>
+          <w:b/>
+        </w:rPr>
+        <w:t xml:space="preserve"> :</w:t>
+      </w:r>
+      <w:r>
+        <w:t xml:space="preserve"> &lt;statement&gt;</w:t>
+      </w:r>
+    </w:p>
+    <w:p>
+      <w:pPr>
+        <w:numPr>
+          <w:ilvl w:val="0"/>
+          <w:numId w:val="1"/>
+        </w:numPr>
+        <w:tabs>
+          <w:tab w:val="left" w:pos="360"/>
+        </w:tabs>
+        <w:spacing w:line="360" w:lineRule="auto"/>
+      </w:pPr>
+      <w:r>
+        <w:t>&lt;expression statement without identifier</w:t>
+      </w:r>
+      <w:proofErr w:type="gramStart"/>
+      <w:r>
+        <w:t>&gt; ::=</w:t>
+      </w:r>
+      <w:proofErr w:type="gramEnd"/>
+      <w:r>
+        <w:t xml:space="preserve"> &lt;statement expr&gt; </w:t>
+      </w:r>
+      <w:r>
+        <w:rPr>
+          <w:b/>
+        </w:rPr>
+        <w:t>;</w:t>
+      </w:r>
+    </w:p>
+    <w:p>
+      <w:pPr>
+        <w:numPr>
+          <w:ilvl w:val="0"/>
+          <w:numId w:val="1"/>
+        </w:numPr>
+        <w:tabs>
+          <w:tab w:val="left" w:pos="360"/>
+        </w:tabs>
+        <w:spacing w:line="360" w:lineRule="auto"/>
+      </w:pPr>
+      <w:r>
+        <w:t>&lt;expression statement</w:t>
+      </w:r>
+      <w:proofErr w:type="gramStart"/>
+      <w:r>
+        <w:t>&gt; ::=</w:t>
+      </w:r>
+      <w:proofErr w:type="gramEnd"/>
+      <w:r>
+        <w:t xml:space="preserve"> &lt;statement expr&gt; </w:t>
+      </w:r>
+      <w:r>
+        <w:rPr>
+          <w:b/>
+        </w:rPr>
+        <w:t>;</w:t>
+      </w:r>
+      <w:r>
+        <w:t xml:space="preserve"> | &lt;identifier&gt; &lt;identifier statement&gt;</w:t>
+      </w:r>
+    </w:p>
+    <w:p>
+      <w:pPr>
+        <w:numPr>
+          <w:ilvl w:val="0"/>
+          <w:numId w:val="1"/>
+        </w:numPr>
+        <w:tabs>
+          <w:tab w:val="left" w:pos="360"/>
+        </w:tabs>
+        <w:spacing w:line="360" w:lineRule="auto"/>
+      </w:pPr>
+      <w:r>
+        <w:t>&lt;identifier statement</w:t>
+      </w:r>
+      <w:proofErr w:type="gramStart"/>
+      <w:r>
+        <w:t>&gt; ::=</w:t>
+      </w:r>
+      <w:proofErr w:type="gramEnd"/>
+      <w:r>
+        <w:t xml:space="preserve"> &lt;post identifier&gt; </w:t>
+      </w:r>
+      <w:r>
+        <w:rPr>
+          <w:b/>
+        </w:rPr>
+        <w:t>;</w:t>
+      </w:r>
+      <w:r>
+        <w:t xml:space="preserve"> | </w:t>
+      </w:r>
+      <w:r>
+        <w:rPr>
+          <w:b/>
+        </w:rPr>
+        <w:t xml:space="preserve">: </w:t>
+      </w:r>
+      <w:r>
+        <w:t>&lt;statement&gt;</w:t>
+      </w:r>
+    </w:p>
+    <w:p>
+      <w:pPr>
+        <w:numPr>
+          <w:ilvl w:val="0"/>
+          <w:numId w:val="1"/>
+        </w:numPr>
+        <w:tabs>
+          <w:tab w:val="left" w:pos="360"/>
+        </w:tabs>
+        <w:spacing w:line="360" w:lineRule="auto"/>
+      </w:pPr>
+      <w:r>
+        <w:t>&lt;statement expression</w:t>
+      </w:r>
+      <w:proofErr w:type="gramStart"/>
+      <w:r>
+        <w:t>&gt; ::=</w:t>
+      </w:r>
+      <w:proofErr w:type="gramEnd"/>
+      <w:r>
+        <w:t xml:space="preserve"> &lt;statement expr&gt; | &lt;identifier&gt; &lt;post identifier&gt;</w:t>
+      </w:r>
+    </w:p>
+    <w:p>
+      <w:pPr>
+        <w:numPr>
+          <w:ilvl w:val="0"/>
+          <w:numId w:val="1"/>
+        </w:numPr>
+        <w:tabs>
+          <w:tab w:val="left" w:pos="360"/>
+        </w:tabs>
+        <w:spacing w:line="360" w:lineRule="auto"/>
+      </w:pPr>
+      <w:r>
+        <w:t>&lt;statement expr</w:t>
+      </w:r>
+      <w:proofErr w:type="gramStart"/>
+      <w:r>
+        <w:t>&gt; ::=</w:t>
+      </w:r>
+      <w:proofErr w:type="gramEnd"/>
+      <w:r>
+        <w:t xml:space="preserve"> &lt;assignment&gt; | &lt;increment decrement&gt; &lt;identifier&gt; | </w:t>
+      </w:r>
+      <w:r>
+        <w:rPr>
+          <w:b/>
+        </w:rPr>
+        <w:t xml:space="preserve">new </w:t>
+      </w:r>
+      <w:r>
+        <w:t>&lt;identifier&gt; &lt;class instance creation expression&gt;</w:t>
+      </w:r>
+    </w:p>
+    <w:p>
+      <w:pPr>
+        <w:numPr>
+          <w:ilvl w:val="0"/>
+          <w:numId w:val="1"/>
+        </w:numPr>
+        <w:tabs>
+          <w:tab w:val="left" w:pos="360"/>
+        </w:tabs>
+        <w:spacing w:line="360" w:lineRule="auto"/>
+      </w:pPr>
+      <w:r>
+        <w:t>&lt;post identifier</w:t>
+      </w:r>
+      <w:proofErr w:type="gramStart"/>
+      <w:r>
+        <w:t>&gt; ::=</w:t>
+      </w:r>
+      <w:proofErr w:type="gramEnd"/>
+      <w:r>
+        <w:t xml:space="preserve"> &lt;increment decrement&gt; | </w:t>
+      </w:r>
+      <w:r>
+        <w:rPr>
+          <w:b/>
+        </w:rPr>
+        <w:t xml:space="preserve">( </w:t>
+      </w:r>
+      <w:r>
+        <w:t xml:space="preserve">&lt;argument list&gt; </w:t>
+      </w:r>
+      <w:r>
+        <w:rPr>
+          <w:b/>
+        </w:rPr>
+        <w:t xml:space="preserve">) </w:t>
+      </w:r>
+      <w:r>
+        <w:t xml:space="preserve">| { </w:t>
+      </w:r>
+      <w:r>
+        <w:rPr>
+          <w:b/>
+        </w:rPr>
+        <w:t xml:space="preserve">. </w:t>
+      </w:r>
+      <w:r>
+        <w:t>&lt;identifier</w:t>
+      </w:r>
+      <w:proofErr w:type="gramStart"/>
+      <w:r>
+        <w:t>&gt; }</w:t>
+      </w:r>
+      <w:proofErr w:type="gramEnd"/>
+      <w:r>
+        <w:t xml:space="preserve"> &lt;assignment operator&gt; &lt;expression&gt;</w:t>
+      </w:r>
+    </w:p>
+    <w:p>
+      <w:pPr>
+        <w:tabs>
+          <w:tab w:val="left" w:pos="360"/>
+        </w:tabs>
+        <w:spacing w:line="360" w:lineRule="auto"/>
+        <w:contextualSpacing w:val="0"/>
+      </w:pPr>
+    </w:p>
+    <w:p>
+      <w:pPr>
+        <w:tabs>
+          <w:tab w:val="left" w:pos="360"/>
+        </w:tabs>
+        <w:spacing w:line="360" w:lineRule="auto"/>
+        <w:contextualSpacing w:val="0"/>
+        <w:rPr>
+          <w:b/>
+          <w:sz w:val="24"/>
+          <w:szCs w:val="24"/>
+        </w:rPr>
+      </w:pPr>
+      <w:r>
+        <w:rPr>
+          <w:b/>
+          <w:sz w:val="24"/>
+          <w:szCs w:val="24"/>
+        </w:rPr>
+        <w:t>Branching</w:t>
+      </w:r>
+    </w:p>
+    <w:p>
+      <w:pPr>
+        <w:numPr>
+          <w:ilvl w:val="0"/>
+          <w:numId w:val="1"/>
+        </w:numPr>
+        <w:tabs>
+          <w:tab w:val="left" w:pos="360"/>
+        </w:tabs>
+        <w:spacing w:line="360" w:lineRule="auto"/>
+      </w:pPr>
+      <w:r>
+        <w:t>&lt;if statement</w:t>
+      </w:r>
+      <w:proofErr w:type="gramStart"/>
+      <w:r>
+        <w:t>&gt;::</w:t>
+      </w:r>
+      <w:proofErr w:type="gramEnd"/>
+      <w:r>
+        <w:t xml:space="preserve">= </w:t>
+      </w:r>
+      <w:r>
+        <w:rPr>
+          <w:b/>
+        </w:rPr>
+        <w:t>if (</w:t>
+      </w:r>
+      <w:r>
+        <w:t xml:space="preserve"> &lt;expression&gt;</w:t>
+      </w:r>
+      <w:r>
+        <w:rPr>
+          <w:b/>
+        </w:rPr>
+        <w:t xml:space="preserve"> )</w:t>
+      </w:r>
+      <w:r>
+        <w:t xml:space="preserve"> &lt;statement&gt; &lt;else statement&gt;</w:t>
+      </w:r>
+    </w:p>
+    <w:p>
+      <w:pPr>
+        <w:numPr>
+          <w:ilvl w:val="0"/>
+          <w:numId w:val="1"/>
+        </w:numPr>
+        <w:tabs>
+          <w:tab w:val="left" w:pos="360"/>
+        </w:tabs>
+        <w:spacing w:line="360" w:lineRule="auto"/>
+      </w:pPr>
+      <w:r>
+        <w:t>&lt;else statement</w:t>
+      </w:r>
+      <w:proofErr w:type="gramStart"/>
+      <w:r>
+        <w:t>&gt; ::=</w:t>
+      </w:r>
+      <w:proofErr w:type="gramEnd"/>
+      <w:r>
+        <w:t xml:space="preserve"> </w:t>
+      </w:r>
+      <w:r>
+        <w:rPr>
+          <w:b/>
+        </w:rPr>
+        <w:t>else</w:t>
+      </w:r>
+      <w:r>
+        <w:t xml:space="preserve"> &lt;statement&gt; | 𝝴</w:t>
+      </w:r>
+    </w:p>
+    <w:p>
+      <w:pPr>
+        <w:numPr>
+          <w:ilvl w:val="0"/>
+          <w:numId w:val="1"/>
+        </w:numPr>
+        <w:tabs>
+          <w:tab w:val="left" w:pos="360"/>
+        </w:tabs>
+        <w:spacing w:line="360" w:lineRule="auto"/>
+      </w:pPr>
+      <w:r>
+        <w:t>&lt;switch statement</w:t>
+      </w:r>
+      <w:proofErr w:type="gramStart"/>
+      <w:r>
+        <w:t>&gt; ::=</w:t>
+      </w:r>
+      <w:proofErr w:type="gramEnd"/>
+      <w:r>
+        <w:t xml:space="preserve"> </w:t>
+      </w:r>
+      <w:r>
+        <w:rPr>
+          <w:b/>
+        </w:rPr>
+        <w:t>switch (</w:t>
+      </w:r>
+      <w:r>
+        <w:t xml:space="preserve"> &lt;expression&gt; </w:t>
+      </w:r>
+      <w:r>
+        <w:rPr>
+          <w:b/>
+        </w:rPr>
+        <w:t>)</w:t>
+      </w:r>
+      <w:r>
+        <w:t xml:space="preserve"> &lt;switch block&gt;</w:t>
+      </w:r>
+    </w:p>
+    <w:p>
+      <w:pPr>
+        <w:numPr>
+          <w:ilvl w:val="0"/>
+          <w:numId w:val="1"/>
+        </w:numPr>
+        <w:tabs>
+          <w:tab w:val="left" w:pos="360"/>
+        </w:tabs>
+        <w:spacing w:line="360" w:lineRule="auto"/>
+      </w:pPr>
+      <w:r>
+        <w:t>&lt;switch block</w:t>
+      </w:r>
+      <w:proofErr w:type="gramStart"/>
+      <w:r>
+        <w:t>&gt; ::=</w:t>
+      </w:r>
+      <w:proofErr w:type="gramEnd"/>
+      <w:r>
+        <w:t xml:space="preserve"> </w:t>
+      </w:r>
+      <w:r>
+        <w:rPr>
+          <w:b/>
+        </w:rPr>
+        <w:t xml:space="preserve">{ </w:t>
+      </w:r>
+      <w:r>
+        <w:t xml:space="preserve">{&lt;switch block statement group&gt;} </w:t>
+      </w:r>
+      <w:r>
+        <w:rPr>
+          <w:b/>
+        </w:rPr>
+        <w:t>}</w:t>
+      </w:r>
+    </w:p>
+    <w:p>
+      <w:pPr>
+        <w:numPr>
+          <w:ilvl w:val="0"/>
+          <w:numId w:val="1"/>
+        </w:numPr>
+        <w:tabs>
+          <w:tab w:val="left" w:pos="360"/>
+        </w:tabs>
+        <w:spacing w:line="360" w:lineRule="auto"/>
+      </w:pPr>
+      <w:r>
+        <w:t>&lt;switch block statement group</w:t>
+      </w:r>
+      <w:proofErr w:type="gramStart"/>
+      <w:r>
+        <w:t>&gt; ::=</w:t>
+      </w:r>
+      <w:proofErr w:type="gramEnd"/>
+      <w:r>
+        <w:t xml:space="preserve"> &lt;switch label&gt; {&lt;block statement&gt;}</w:t>
+      </w:r>
+    </w:p>
+    <w:p>
+      <w:pPr>
+        <w:numPr>
+          <w:ilvl w:val="0"/>
+          <w:numId w:val="1"/>
+        </w:numPr>
+        <w:tabs>
+          <w:tab w:val="left" w:pos="360"/>
+        </w:tabs>
+        <w:spacing w:line="360" w:lineRule="auto"/>
+      </w:pPr>
+      <w:r>
+        <w:t>&lt;switch label</w:t>
+      </w:r>
+      <w:proofErr w:type="gramStart"/>
+      <w:r>
+        <w:t>&gt; ::=</w:t>
+      </w:r>
+      <w:proofErr w:type="gramEnd"/>
+      <w:r>
+        <w:t xml:space="preserve"> </w:t>
+      </w:r>
+      <w:r>
+        <w:rPr>
+          <w:b/>
+        </w:rPr>
+        <w:t xml:space="preserve">case </w:t>
+      </w:r>
+      <w:r>
+        <w:t xml:space="preserve">&lt;expression&gt; </w:t>
+      </w:r>
+      <w:r>
+        <w:rPr>
+          <w:b/>
+        </w:rPr>
+        <w:t>:</w:t>
+      </w:r>
+      <w:r>
+        <w:t xml:space="preserve"> | </w:t>
+      </w:r>
+      <w:r>
+        <w:rPr>
+          <w:b/>
+        </w:rPr>
+        <w:t>default :</w:t>
+      </w:r>
+    </w:p>
+    <w:p>
+      <w:pPr>
+        <w:tabs>
+          <w:tab w:val="left" w:pos="360"/>
+        </w:tabs>
+        <w:spacing w:line="360" w:lineRule="auto"/>
+        <w:ind w:left="720"/>
+        <w:contextualSpacing w:val="0"/>
+        <w:rPr>
+          <w:b/>
+        </w:rPr>
+      </w:pPr>
+    </w:p>
+    <w:p>
+      <w:pPr>
+        <w:tabs>
+          <w:tab w:val="left" w:pos="360"/>
+        </w:tabs>
+        <w:spacing w:line="360" w:lineRule="auto"/>
+        <w:contextualSpacing w:val="0"/>
+        <w:rPr>
+          <w:b/>
+          <w:sz w:val="24"/>
+          <w:szCs w:val="24"/>
+        </w:rPr>
+      </w:pPr>
+      <w:r>
+        <w:rPr>
+          <w:b/>
+          <w:sz w:val="24"/>
+          <w:szCs w:val="24"/>
+        </w:rPr>
+        <w:t>Looping</w:t>
+      </w:r>
+    </w:p>
+    <w:p>
+      <w:pPr>
+        <w:numPr>
+          <w:ilvl w:val="0"/>
+          <w:numId w:val="1"/>
+        </w:numPr>
+        <w:tabs>
+          <w:tab w:val="left" w:pos="360"/>
+        </w:tabs>
+        <w:spacing w:line="360" w:lineRule="auto"/>
+      </w:pPr>
+      <w:r>
+        <w:t>&lt;while statement</w:t>
+      </w:r>
+      <w:proofErr w:type="gramStart"/>
+      <w:r>
+        <w:t>&gt; ::=</w:t>
+      </w:r>
+      <w:proofErr w:type="gramEnd"/>
+      <w:r>
+        <w:t xml:space="preserve"> </w:t>
+      </w:r>
+      <w:r>
+        <w:rPr>
+          <w:b/>
+        </w:rPr>
+        <w:t>while (</w:t>
+      </w:r>
+      <w:r>
+        <w:t xml:space="preserve"> &lt;expression&gt; </w:t>
+      </w:r>
+      <w:r>
+        <w:rPr>
+          <w:b/>
+        </w:rPr>
+        <w:t>)</w:t>
+      </w:r>
+      <w:r>
+        <w:t xml:space="preserve"> &lt;statement&gt;</w:t>
+      </w:r>
+    </w:p>
+    <w:p>
+      <w:pPr>
+        <w:numPr>
+          <w:ilvl w:val="0"/>
+          <w:numId w:val="1"/>
+        </w:numPr>
+        <w:tabs>
+          <w:tab w:val="left" w:pos="360"/>
+        </w:tabs>
+        <w:spacing w:line="360" w:lineRule="auto"/>
+      </w:pPr>
+      <w:r>
+        <w:t>&lt;do statement</w:t>
+      </w:r>
+      <w:proofErr w:type="gramStart"/>
+      <w:r>
+        <w:t>&gt; ::=</w:t>
+      </w:r>
+      <w:proofErr w:type="gramEnd"/>
+      <w:r>
+        <w:t xml:space="preserve"> </w:t>
+      </w:r>
+      <w:r>
+        <w:rPr>
+          <w:b/>
+        </w:rPr>
+        <w:t xml:space="preserve">do </w:t>
+      </w:r>
+      <w:r>
+        <w:t xml:space="preserve">&lt;statement&gt; </w:t>
+      </w:r>
+      <w:r>
+        <w:rPr>
+          <w:b/>
+        </w:rPr>
+        <w:t xml:space="preserve">while ( </w:t>
+      </w:r>
+      <w:r>
+        <w:t>&lt;expression&gt;</w:t>
+      </w:r>
+      <w:r>
+        <w:rPr>
+          <w:b/>
+        </w:rPr>
+        <w:t xml:space="preserve"> ) ;</w:t>
+      </w:r>
+    </w:p>
+    <w:p>
+      <w:pPr>
+        <w:numPr>
+          <w:ilvl w:val="0"/>
+          <w:numId w:val="1"/>
+        </w:numPr>
+        <w:tabs>
+          <w:tab w:val="left" w:pos="360"/>
+        </w:tabs>
+        <w:spacing w:line="360" w:lineRule="auto"/>
+      </w:pPr>
+      <w:r>
+        <w:t>&lt;for statement</w:t>
+      </w:r>
+      <w:proofErr w:type="gramStart"/>
+      <w:r>
+        <w:t>&gt; ::=</w:t>
+      </w:r>
+      <w:proofErr w:type="gramEnd"/>
+      <w:r>
+        <w:t xml:space="preserve"> </w:t>
+      </w:r>
+      <w:r>
+        <w:rPr>
+          <w:b/>
+        </w:rPr>
+        <w:t>for (</w:t>
+      </w:r>
+      <w:r>
+        <w:t xml:space="preserve"> &lt;for </w:t>
+      </w:r>
+      <w:proofErr w:type="spellStart"/>
+      <w:r>
+        <w:t>init</w:t>
+      </w:r>
+      <w:proofErr w:type="spellEnd"/>
+      <w:r>
+        <w:t xml:space="preserve">&gt; </w:t>
+      </w:r>
+      <w:r>
+        <w:rPr>
+          <w:b/>
+        </w:rPr>
+        <w:t>;</w:t>
+      </w:r>
+      <w:r>
+        <w:t xml:space="preserve"> &lt;expression&gt; </w:t>
+      </w:r>
+      <w:r>
+        <w:rPr>
+          <w:b/>
+        </w:rPr>
+        <w:t>;</w:t>
+      </w:r>
+      <w:r>
+        <w:t xml:space="preserve"> &lt;for update&gt; </w:t>
+      </w:r>
+      <w:r>
+        <w:rPr>
+          <w:b/>
+        </w:rPr>
+        <w:t>)</w:t>
+      </w:r>
+      <w:r>
+        <w:t xml:space="preserve"> &lt;statement&gt;</w:t>
+      </w:r>
+    </w:p>
+    <w:p>
+      <w:pPr>
+        <w:numPr>
+          <w:ilvl w:val="0"/>
+          <w:numId w:val="1"/>
+        </w:numPr>
+        <w:tabs>
+          <w:tab w:val="left" w:pos="360"/>
+        </w:tabs>
+        <w:spacing w:line="360" w:lineRule="auto"/>
+      </w:pPr>
+      <w:r>
+        <w:lastRenderedPageBreak/>
+        <w:t>&lt;local variable declaration</w:t>
+      </w:r>
+      <w:proofErr w:type="gramStart"/>
+      <w:r>
+        <w:t>&gt; ::=</w:t>
+      </w:r>
+      <w:proofErr w:type="gramEnd"/>
+      <w:r>
+        <w:t xml:space="preserve"> &lt;data type&gt; &lt;variable declarators&gt; | &lt;variable declarators&gt;</w:t>
+      </w:r>
+    </w:p>
+    <w:p>
+      <w:pPr>
+        <w:numPr>
+          <w:ilvl w:val="0"/>
+          <w:numId w:val="1"/>
+        </w:numPr>
+        <w:tabs>
+          <w:tab w:val="left" w:pos="360"/>
+        </w:tabs>
+        <w:spacing w:line="360" w:lineRule="auto"/>
+      </w:pPr>
+      <w:r>
+        <w:t xml:space="preserve">&lt;for </w:t>
+      </w:r>
+      <w:proofErr w:type="spellStart"/>
+      <w:r>
+        <w:t>init</w:t>
+      </w:r>
+      <w:proofErr w:type="spellEnd"/>
+      <w:proofErr w:type="gramStart"/>
+      <w:r>
+        <w:t>&gt; ::=</w:t>
+      </w:r>
+      <w:proofErr w:type="gramEnd"/>
+      <w:r>
+        <w:t xml:space="preserve"> &lt;statement expression list&gt; | &lt;local variable declaration&gt; | 𝝴</w:t>
+      </w:r>
+    </w:p>
+    <w:p>
+      <w:pPr>
+        <w:numPr>
+          <w:ilvl w:val="0"/>
+          <w:numId w:val="1"/>
+        </w:numPr>
+        <w:tabs>
+          <w:tab w:val="left" w:pos="360"/>
+        </w:tabs>
+        <w:spacing w:line="360" w:lineRule="auto"/>
+      </w:pPr>
+      <w:r>
+        <w:t>&lt;for update</w:t>
+      </w:r>
+      <w:proofErr w:type="gramStart"/>
+      <w:r>
+        <w:t>&gt; ::=</w:t>
+      </w:r>
+      <w:proofErr w:type="gramEnd"/>
+      <w:r>
+        <w:t xml:space="preserve"> &lt;statement expression list&gt; | 𝝴</w:t>
+      </w:r>
+    </w:p>
+    <w:p>
+      <w:pPr>
+        <w:numPr>
+          <w:ilvl w:val="0"/>
+          <w:numId w:val="1"/>
+        </w:numPr>
+        <w:tabs>
+          <w:tab w:val="left" w:pos="360"/>
+        </w:tabs>
+        <w:spacing w:line="360" w:lineRule="auto"/>
+      </w:pPr>
+      <w:r>
+        <w:t>&lt;statement expression list</w:t>
+      </w:r>
+      <w:proofErr w:type="gramStart"/>
+      <w:r>
+        <w:t>&gt; ::=</w:t>
+      </w:r>
+      <w:proofErr w:type="gramEnd"/>
+      <w:r>
+        <w:t xml:space="preserve"> &lt;statement expression&gt; { </w:t>
+      </w:r>
+      <w:r>
+        <w:rPr>
+          <w:b/>
+        </w:rPr>
+        <w:t>,</w:t>
+      </w:r>
+      <w:r>
+        <w:t>&lt;statement expression&gt; }</w:t>
+      </w:r>
+    </w:p>
+    <w:p>
+      <w:pPr>
+        <w:numPr>
+          <w:ilvl w:val="0"/>
+          <w:numId w:val="1"/>
+        </w:numPr>
+        <w:tabs>
+          <w:tab w:val="left" w:pos="360"/>
+        </w:tabs>
+        <w:spacing w:line="360" w:lineRule="auto"/>
+      </w:pPr>
+      <w:r>
+        <w:t>&lt;break statement</w:t>
+      </w:r>
+      <w:proofErr w:type="gramStart"/>
+      <w:r>
+        <w:t>&gt; ::=</w:t>
+      </w:r>
+      <w:proofErr w:type="gramEnd"/>
+      <w:r>
+        <w:t xml:space="preserve"> </w:t>
+      </w:r>
+      <w:r>
+        <w:rPr>
+          <w:b/>
+        </w:rPr>
+        <w:t xml:space="preserve">break </w:t>
+      </w:r>
+      <w:r>
+        <w:t xml:space="preserve">&lt;break continue identifier&gt; </w:t>
+      </w:r>
+      <w:r>
+        <w:rPr>
+          <w:b/>
+        </w:rPr>
+        <w:t>;</w:t>
+      </w:r>
+    </w:p>
+    <w:p>
+      <w:pPr>
+        <w:numPr>
+          <w:ilvl w:val="0"/>
+          <w:numId w:val="1"/>
+        </w:numPr>
+        <w:tabs>
+          <w:tab w:val="left" w:pos="360"/>
+        </w:tabs>
+        <w:spacing w:line="360" w:lineRule="auto"/>
+      </w:pPr>
+      <w:r>
+        <w:t>&lt;continue statement</w:t>
+      </w:r>
+      <w:proofErr w:type="gramStart"/>
+      <w:r>
+        <w:t>&gt; ::=</w:t>
+      </w:r>
+      <w:proofErr w:type="gramEnd"/>
+      <w:r>
+        <w:t xml:space="preserve"> </w:t>
+      </w:r>
+      <w:r>
+        <w:rPr>
+          <w:b/>
+        </w:rPr>
+        <w:t xml:space="preserve">continue </w:t>
+      </w:r>
+      <w:r>
+        <w:t xml:space="preserve">&lt;break continue identifier&gt; </w:t>
+      </w:r>
+      <w:r>
+        <w:rPr>
+          <w:b/>
+        </w:rPr>
+        <w:t>;</w:t>
+      </w:r>
+    </w:p>
+    <w:p>
+      <w:pPr>
+        <w:numPr>
+          <w:ilvl w:val="0"/>
+          <w:numId w:val="1"/>
+        </w:numPr>
+        <w:tabs>
+          <w:tab w:val="left" w:pos="360"/>
+        </w:tabs>
+        <w:spacing w:line="360" w:lineRule="auto"/>
+      </w:pPr>
+      <w:r>
+        <w:t>&lt;break continue identifier</w:t>
+      </w:r>
+      <w:proofErr w:type="gramStart"/>
+      <w:r>
+        <w:t>&gt; ::=</w:t>
+      </w:r>
+      <w:proofErr w:type="gramEnd"/>
+      <w:r>
+        <w:t xml:space="preserve"> &lt;identifier&gt; | 𝝴</w:t>
+      </w:r>
+    </w:p>
+    <w:p>
+      <w:pPr>
+        <w:numPr>
+          <w:ilvl w:val="0"/>
+          <w:numId w:val="1"/>
+        </w:numPr>
+        <w:tabs>
+          <w:tab w:val="left" w:pos="360"/>
+        </w:tabs>
+        <w:spacing w:line="360" w:lineRule="auto"/>
+      </w:pPr>
+      <w:r>
+        <w:t>&lt;return statement</w:t>
+      </w:r>
+      <w:proofErr w:type="gramStart"/>
+      <w:r>
+        <w:t>&gt; ::=</w:t>
+      </w:r>
+      <w:proofErr w:type="gramEnd"/>
+      <w:r>
+        <w:t xml:space="preserve"> </w:t>
+      </w:r>
+      <w:r>
+        <w:rPr>
+          <w:b/>
+        </w:rPr>
+        <w:t xml:space="preserve">return </w:t>
+      </w:r>
+      <w:r>
+        <w:t xml:space="preserve">&lt;expression&gt; </w:t>
+      </w:r>
+      <w:r>
+        <w:rPr>
+          <w:b/>
+        </w:rPr>
+        <w:t>;</w:t>
+      </w:r>
+    </w:p>
+    <w:p>
+      <w:pPr>
+        <w:numPr>
+          <w:ilvl w:val="0"/>
+          <w:numId w:val="1"/>
+        </w:numPr>
+        <w:tabs>
+          <w:tab w:val="left" w:pos="360"/>
+        </w:tabs>
+        <w:spacing w:line="360" w:lineRule="auto"/>
+      </w:pPr>
+      <w:r>
+        <w:t>&lt;throws statement</w:t>
+      </w:r>
+      <w:proofErr w:type="gramStart"/>
+      <w:r>
+        <w:t>&gt; ::=</w:t>
+      </w:r>
+      <w:proofErr w:type="gramEnd"/>
+      <w:r>
+        <w:t xml:space="preserve"> </w:t>
+      </w:r>
+      <w:r>
+        <w:rPr>
+          <w:b/>
+        </w:rPr>
+        <w:t xml:space="preserve">throw </w:t>
+      </w:r>
+      <w:r>
+        <w:t xml:space="preserve">&lt;expression&gt; </w:t>
+      </w:r>
+      <w:r>
+        <w:rPr>
+          <w:b/>
+        </w:rPr>
+        <w:t>;</w:t>
+      </w:r>
+    </w:p>
+    <w:p>
+      <w:pPr>
+        <w:numPr>
+          <w:ilvl w:val="0"/>
+          <w:numId w:val="1"/>
+        </w:numPr>
+        <w:tabs>
+          <w:tab w:val="left" w:pos="360"/>
+        </w:tabs>
+        <w:spacing w:line="360" w:lineRule="auto"/>
+      </w:pPr>
+      <w:r>
+        <w:t>&lt;synchronized statement</w:t>
+      </w:r>
+      <w:proofErr w:type="gramStart"/>
+      <w:r>
+        <w:t>&gt; ::=</w:t>
+      </w:r>
+      <w:proofErr w:type="gramEnd"/>
+      <w:r>
+        <w:t xml:space="preserve"> </w:t>
+      </w:r>
+      <w:r>
+        <w:rPr>
+          <w:b/>
+        </w:rPr>
+        <w:t>synchronized (</w:t>
+      </w:r>
+      <w:r>
+        <w:t xml:space="preserve"> &lt;expression&gt; </w:t>
+      </w:r>
+      <w:r>
+        <w:rPr>
+          <w:b/>
+        </w:rPr>
+        <w:t>)</w:t>
+      </w:r>
+      <w:r>
+        <w:t xml:space="preserve"> &lt;block&gt;</w:t>
+      </w:r>
+    </w:p>
+    <w:p>
+      <w:pPr>
+        <w:numPr>
+          <w:ilvl w:val="0"/>
+          <w:numId w:val="1"/>
+        </w:numPr>
+        <w:tabs>
+          <w:tab w:val="left" w:pos="360"/>
+        </w:tabs>
+        <w:spacing w:line="360" w:lineRule="auto"/>
+      </w:pPr>
+      <w:r>
+        <w:t>&lt;try statement</w:t>
+      </w:r>
+      <w:proofErr w:type="gramStart"/>
+      <w:r>
+        <w:t>&gt; ::=</w:t>
+      </w:r>
+      <w:proofErr w:type="gramEnd"/>
+      <w:r>
+        <w:t xml:space="preserve"> </w:t>
+      </w:r>
+      <w:r>
+        <w:rPr>
+          <w:b/>
+        </w:rPr>
+        <w:t xml:space="preserve">try </w:t>
+      </w:r>
+      <w:r>
+        <w:t>&lt;block&gt; &lt;catch statement&gt;</w:t>
+      </w:r>
+    </w:p>
+    <w:p>
+      <w:pPr>
+        <w:numPr>
+          <w:ilvl w:val="0"/>
+          <w:numId w:val="1"/>
+        </w:numPr>
+        <w:tabs>
+          <w:tab w:val="left" w:pos="360"/>
+        </w:tabs>
+        <w:spacing w:line="360" w:lineRule="auto"/>
+      </w:pPr>
+      <w:r>
+        <w:t>&lt;catch statement</w:t>
+      </w:r>
+      <w:proofErr w:type="gramStart"/>
+      <w:r>
+        <w:t>&gt; ::=</w:t>
+      </w:r>
+      <w:proofErr w:type="gramEnd"/>
+      <w:r>
+        <w:t xml:space="preserve"> &lt;catches&gt; &lt;finally initializer&gt; | &lt;finally&gt;</w:t>
+      </w:r>
+    </w:p>
+    <w:p>
+      <w:pPr>
+        <w:numPr>
+          <w:ilvl w:val="0"/>
+          <w:numId w:val="1"/>
+        </w:numPr>
+        <w:tabs>
+          <w:tab w:val="left" w:pos="360"/>
+        </w:tabs>
+        <w:spacing w:line="360" w:lineRule="auto"/>
+      </w:pPr>
+      <w:r>
+        <w:t>&lt;finally initializer</w:t>
+      </w:r>
+      <w:proofErr w:type="gramStart"/>
+      <w:r>
+        <w:t>&gt; ::=</w:t>
+      </w:r>
+      <w:proofErr w:type="gramEnd"/>
+      <w:r>
+        <w:t xml:space="preserve"> &lt;finally&gt; | 𝝴</w:t>
+      </w:r>
+    </w:p>
+    <w:p>
+      <w:pPr>
+        <w:numPr>
+          <w:ilvl w:val="0"/>
+          <w:numId w:val="1"/>
+        </w:numPr>
+        <w:tabs>
+          <w:tab w:val="left" w:pos="360"/>
+        </w:tabs>
+        <w:spacing w:line="360" w:lineRule="auto"/>
+      </w:pPr>
+      <w:r>
+        <w:t>&lt;catches</w:t>
+      </w:r>
+      <w:proofErr w:type="gramStart"/>
+      <w:r>
+        <w:t>&gt; ::=</w:t>
+      </w:r>
+      <w:proofErr w:type="gramEnd"/>
+      <w:r>
+        <w:t xml:space="preserve"> &lt;catch clause&gt; {&lt;catch clause&gt;}</w:t>
+      </w:r>
+    </w:p>
+    <w:p>
+      <w:pPr>
+        <w:numPr>
+          <w:ilvl w:val="0"/>
+          <w:numId w:val="1"/>
+        </w:numPr>
+        <w:tabs>
+          <w:tab w:val="left" w:pos="360"/>
+        </w:tabs>
+        <w:spacing w:line="360" w:lineRule="auto"/>
+      </w:pPr>
+      <w:r>
+        <w:t>&lt;catch clause</w:t>
+      </w:r>
+      <w:proofErr w:type="gramStart"/>
+      <w:r>
+        <w:t>&gt; ::=</w:t>
+      </w:r>
+      <w:proofErr w:type="gramEnd"/>
+      <w:r>
+        <w:t xml:space="preserve"> </w:t>
+      </w:r>
+      <w:r>
+        <w:rPr>
+          <w:b/>
+        </w:rPr>
+        <w:t>catch (</w:t>
+      </w:r>
+      <w:r>
+        <w:t xml:space="preserve"> &lt;formal parameter&gt; </w:t>
+      </w:r>
+      <w:r>
+        <w:rPr>
+          <w:b/>
+        </w:rPr>
+        <w:t>)</w:t>
+      </w:r>
+      <w:r>
+        <w:t xml:space="preserve"> &lt;block&gt;</w:t>
+      </w:r>
+    </w:p>
+    <w:p>
+      <w:pPr>
+        <w:numPr>
+          <w:ilvl w:val="0"/>
+          <w:numId w:val="1"/>
+        </w:numPr>
+        <w:tabs>
+          <w:tab w:val="left" w:pos="360"/>
+        </w:tabs>
+        <w:spacing w:line="360" w:lineRule="auto"/>
+      </w:pPr>
+      <w:r>
+        <w:t>&lt;finally</w:t>
+      </w:r>
+      <w:proofErr w:type="gramStart"/>
+      <w:r>
+        <w:t>&gt; ::=</w:t>
+      </w:r>
+      <w:proofErr w:type="gramEnd"/>
+      <w:r>
+        <w:t xml:space="preserve"> </w:t>
+      </w:r>
+      <w:r>
+        <w:rPr>
+          <w:b/>
+        </w:rPr>
+        <w:t xml:space="preserve">finally </w:t>
+      </w:r>
+      <w:r>
+        <w:t>&lt;block&gt;</w:t>
+      </w:r>
+    </w:p>
+    <w:p>
+      <w:pPr>
+        <w:tabs>
+          <w:tab w:val="left" w:pos="360"/>
+        </w:tabs>
+        <w:spacing w:line="360" w:lineRule="auto"/>
+        <w:contextualSpacing w:val="0"/>
+      </w:pPr>
+    </w:p>
+    <w:p>
+      <w:pPr>
+        <w:tabs>
+          <w:tab w:val="left" w:pos="360"/>
+        </w:tabs>
+        <w:spacing w:line="360" w:lineRule="auto"/>
+        <w:contextualSpacing w:val="0"/>
+        <w:rPr>
+          <w:b/>
+          <w:sz w:val="24"/>
+          <w:szCs w:val="24"/>
+        </w:rPr>
+      </w:pPr>
+      <w:r>
+        <w:rPr>
+          <w:b/>
+          <w:sz w:val="24"/>
+          <w:szCs w:val="24"/>
+        </w:rPr>
+        <w:t>Expression</w:t>
+      </w:r>
+    </w:p>
+    <w:p>
+      <w:pPr>
+        <w:numPr>
+          <w:ilvl w:val="0"/>
+          <w:numId w:val="1"/>
+        </w:numPr>
+        <w:tabs>
+          <w:tab w:val="left" w:pos="360"/>
+        </w:tabs>
+        <w:spacing w:line="360" w:lineRule="auto"/>
+      </w:pPr>
+      <w:r>
+        <w:t>&lt;assignment expression</w:t>
+      </w:r>
+      <w:proofErr w:type="gramStart"/>
+      <w:r>
+        <w:t>&gt; ::=</w:t>
+      </w:r>
+      <w:proofErr w:type="gramEnd"/>
+      <w:r>
+        <w:t xml:space="preserve"> &lt;expression&gt; | &lt;assignment&gt;</w:t>
+      </w:r>
+    </w:p>
+    <w:p>
+      <w:pPr>
+        <w:numPr>
+          <w:ilvl w:val="0"/>
+          <w:numId w:val="1"/>
+        </w:numPr>
+        <w:tabs>
+          <w:tab w:val="left" w:pos="360"/>
+        </w:tabs>
+        <w:spacing w:line="360" w:lineRule="auto"/>
+      </w:pPr>
+      <w:r>
+        <w:t>&lt;expression</w:t>
+      </w:r>
+      <w:proofErr w:type="gramStart"/>
+      <w:r>
+        <w:t>&gt; ::=</w:t>
+      </w:r>
+      <w:proofErr w:type="gramEnd"/>
+      <w:r>
+        <w:t xml:space="preserve"> &lt;additive expression&gt; &lt;multiplicative operator&gt;</w:t>
+      </w:r>
+    </w:p>
+    <w:p>
+      <w:pPr>
+        <w:numPr>
+          <w:ilvl w:val="0"/>
+          <w:numId w:val="1"/>
+        </w:numPr>
+        <w:tabs>
+          <w:tab w:val="left" w:pos="360"/>
+        </w:tabs>
+        <w:spacing w:line="360" w:lineRule="auto"/>
+      </w:pPr>
+      <w:r>
+        <w:t>&lt;multiplicative operator</w:t>
+      </w:r>
+      <w:proofErr w:type="gramStart"/>
+      <w:r>
+        <w:t>&gt; ::=</w:t>
+      </w:r>
+      <w:proofErr w:type="gramEnd"/>
+      <w:r>
+        <w:t xml:space="preserve"> </w:t>
+      </w:r>
+      <w:r>
+        <w:rPr>
+          <w:b/>
+        </w:rPr>
+        <w:t xml:space="preserve">* </w:t>
+      </w:r>
+      <w:r>
+        <w:t xml:space="preserve">&lt;expression&gt;| </w:t>
+      </w:r>
+      <w:r>
+        <w:rPr>
+          <w:b/>
+        </w:rPr>
+        <w:t xml:space="preserve">/ </w:t>
+      </w:r>
+      <w:r>
+        <w:t xml:space="preserve">&lt; expression&gt;| </w:t>
+      </w:r>
+      <w:r>
+        <w:rPr>
+          <w:b/>
+        </w:rPr>
+        <w:t xml:space="preserve">% </w:t>
+      </w:r>
+      <w:r>
+        <w:t>&lt;e</w:t>
+      </w:r>
       <w:bookmarkStart w:id="2" w:name="_GoBack"/>
       <w:bookmarkEnd w:id="2"/>
       <w:r>
-        <w:t xml:space="preserve"> | </w:t>
-      </w:r>
-      <w:r>
-        <w:rPr>
-          <w:b/>
-        </w:rPr>
-        <w:t xml:space="preserve">: </w:t>
-      </w:r>
-      <w:r>
-        <w:t xml:space="preserve">&lt;statement&gt; | &lt;post identifier&gt; </w:t>
-      </w:r>
-      <w:r>
-        <w:rPr>
-          <w:b/>
-        </w:rPr>
-        <w:t>;</w:t>
-      </w:r>
-    </w:p>
-    <w:p>
-      <w:pPr>
-        <w:numPr>
-          <w:ilvl w:val="0"/>
-          <w:numId w:val="1"/>
-        </w:numPr>
-        <w:tabs>
-          <w:tab w:val="left" w:pos="360"/>
-        </w:tabs>
-        <w:spacing w:line="360" w:lineRule="auto"/>
-      </w:pPr>
-      <w:r>
-        <w:t>&lt;statement without expression statement</w:t>
-      </w:r>
-      <w:proofErr w:type="gramStart"/>
-      <w:r>
-        <w:t>&gt; ::=</w:t>
-      </w:r>
-      <w:proofErr w:type="gramEnd"/>
-      <w:r>
-        <w:t xml:space="preserve"> &lt;block&gt; | &lt;empty statement&gt; | &lt;switch statement&gt; | &lt;do statement&gt; | &lt;break statement&gt; | &lt;continue statement&gt; | &lt;return statement&gt; | &lt;synchronized statement&gt; | &lt;throws statements&gt; | &lt;try statement&gt; | &lt;if statement&gt; | &lt;while statement&gt; | &lt;for statement&gt;</w:t>
-      </w:r>
-    </w:p>
-    <w:p>
-      <w:pPr>
-        <w:numPr>
-          <w:ilvl w:val="0"/>
-          <w:numId w:val="1"/>
-        </w:numPr>
-        <w:tabs>
-          <w:tab w:val="left" w:pos="360"/>
-        </w:tabs>
-        <w:spacing w:line="360" w:lineRule="auto"/>
-      </w:pPr>
-      <w:r>
-        <w:t>&lt;statement</w:t>
-      </w:r>
-      <w:proofErr w:type="gramStart"/>
-      <w:r>
-        <w:t>&gt; ::=</w:t>
-      </w:r>
-      <w:proofErr w:type="gramEnd"/>
-      <w:r>
-        <w:t xml:space="preserve"> &lt;statement without expression statement&gt; | &lt;expression statement&gt;</w:t>
-      </w:r>
-    </w:p>
-    <w:p>
-      <w:pPr>
-        <w:numPr>
-          <w:ilvl w:val="0"/>
-          <w:numId w:val="1"/>
-        </w:numPr>
-        <w:tabs>
-          <w:tab w:val="left" w:pos="360"/>
-        </w:tabs>
-        <w:spacing w:line="360" w:lineRule="auto"/>
-      </w:pPr>
-      <w:r>
-        <w:t>&lt;empty statement</w:t>
-      </w:r>
-      <w:proofErr w:type="gramStart"/>
-      <w:r>
-        <w:t>&gt; ::=</w:t>
-      </w:r>
-      <w:proofErr w:type="gramEnd"/>
-      <w:r>
-        <w:t xml:space="preserve"> </w:t>
-      </w:r>
-      <w:r>
-        <w:rPr>
-          <w:b/>
-        </w:rPr>
-        <w:t>;</w:t>
-      </w:r>
-    </w:p>
-    <w:p>
-      <w:pPr>
-        <w:numPr>
-          <w:ilvl w:val="0"/>
-          <w:numId w:val="1"/>
-        </w:numPr>
-        <w:tabs>
-          <w:tab w:val="left" w:pos="360"/>
-        </w:tabs>
-        <w:spacing w:line="360" w:lineRule="auto"/>
-      </w:pPr>
-      <w:r>
-        <w:t>&lt;labeled statement</w:t>
-      </w:r>
-      <w:proofErr w:type="gramStart"/>
-      <w:r>
-        <w:t>&gt; ::=</w:t>
-      </w:r>
-      <w:proofErr w:type="gramEnd"/>
-      <w:r>
-        <w:t xml:space="preserve"> &lt;identifier&gt;</w:t>
-      </w:r>
-      <w:r>
-        <w:rPr>
-          <w:b/>
-        </w:rPr>
-        <w:t xml:space="preserve"> :</w:t>
-      </w:r>
-      <w:r>
-        <w:t xml:space="preserve"> &lt;statement&gt;</w:t>
-      </w:r>
-    </w:p>
-    <w:p>
-      <w:pPr>
-        <w:numPr>
-          <w:ilvl w:val="0"/>
-          <w:numId w:val="1"/>
-        </w:numPr>
-        <w:tabs>
-          <w:tab w:val="left" w:pos="360"/>
-        </w:tabs>
-        <w:spacing w:line="360" w:lineRule="auto"/>
-      </w:pPr>
-      <w:r>
-        <w:t>&lt;expression statement without identifier</w:t>
-      </w:r>
-      <w:proofErr w:type="gramStart"/>
-      <w:r>
-        <w:t>&gt; ::=</w:t>
-      </w:r>
-      <w:proofErr w:type="gramEnd"/>
-      <w:r>
-        <w:t xml:space="preserve"> &lt;statement expr&gt; </w:t>
-      </w:r>
-      <w:r>
-        <w:rPr>
-          <w:b/>
-        </w:rPr>
-        <w:t>;</w:t>
-      </w:r>
-    </w:p>
-    <w:p>
-      <w:pPr>
-        <w:numPr>
-          <w:ilvl w:val="0"/>
-          <w:numId w:val="1"/>
-        </w:numPr>
-        <w:tabs>
-          <w:tab w:val="left" w:pos="360"/>
-        </w:tabs>
-        <w:spacing w:line="360" w:lineRule="auto"/>
-      </w:pPr>
-      <w:r>
-        <w:t>&lt;expression statement</w:t>
-      </w:r>
-      <w:proofErr w:type="gramStart"/>
-      <w:r>
-        <w:t>&gt; ::=</w:t>
-      </w:r>
-      <w:proofErr w:type="gramEnd"/>
-      <w:r>
-        <w:t xml:space="preserve"> &lt;statement expr&gt; </w:t>
-      </w:r>
-      <w:r>
-        <w:rPr>
-          <w:b/>
-        </w:rPr>
-        <w:t>;</w:t>
-      </w:r>
-      <w:r>
-        <w:t xml:space="preserve"> | &lt;identifier&gt; &lt;identifier statement&gt;</w:t>
-      </w:r>
-    </w:p>
-    <w:p>
-      <w:pPr>
-        <w:numPr>
-          <w:ilvl w:val="0"/>
-          <w:numId w:val="1"/>
-        </w:numPr>
-        <w:tabs>
-          <w:tab w:val="left" w:pos="360"/>
-        </w:tabs>
-        <w:spacing w:line="360" w:lineRule="auto"/>
-      </w:pPr>
-      <w:r>
-        <w:t>&lt;identifier statement</w:t>
-      </w:r>
-      <w:proofErr w:type="gramStart"/>
-      <w:r>
-        <w:t>&gt; ::=</w:t>
-      </w:r>
-      <w:proofErr w:type="gramEnd"/>
-      <w:r>
-        <w:t xml:space="preserve"> &lt;post identifier&gt; </w:t>
-      </w:r>
-      <w:r>
-        <w:rPr>
-          <w:b/>
-        </w:rPr>
-        <w:t>;</w:t>
-      </w:r>
-      <w:r>
-        <w:t xml:space="preserve"> | </w:t>
-      </w:r>
-      <w:r>
-        <w:rPr>
-          <w:b/>
-        </w:rPr>
-        <w:t xml:space="preserve">: </w:t>
-      </w:r>
-      <w:r>
-        <w:t>&lt;statement&gt;</w:t>
-      </w:r>
-    </w:p>
-    <w:p>
-      <w:pPr>
-        <w:numPr>
-          <w:ilvl w:val="0"/>
-          <w:numId w:val="1"/>
-        </w:numPr>
-        <w:tabs>
-          <w:tab w:val="left" w:pos="360"/>
-        </w:tabs>
-        <w:spacing w:line="360" w:lineRule="auto"/>
-      </w:pPr>
-      <w:r>
-        <w:t>&lt;statement expression</w:t>
-      </w:r>
-      <w:proofErr w:type="gramStart"/>
-      <w:r>
-        <w:t>&gt; ::=</w:t>
-      </w:r>
-      <w:proofErr w:type="gramEnd"/>
-      <w:r>
-        <w:t xml:space="preserve"> &lt;statement expr&gt; | &lt;identifier&gt; &lt;post identifier&gt;</w:t>
-      </w:r>
-    </w:p>
-    <w:p>
-      <w:pPr>
-        <w:numPr>
-          <w:ilvl w:val="0"/>
-          <w:numId w:val="1"/>
-        </w:numPr>
-        <w:tabs>
-          <w:tab w:val="left" w:pos="360"/>
-        </w:tabs>
-        <w:spacing w:line="360" w:lineRule="auto"/>
-      </w:pPr>
-      <w:r>
-        <w:t>&lt;statement expr</w:t>
-      </w:r>
-      <w:proofErr w:type="gramStart"/>
-      <w:r>
-        <w:t>&gt; ::=</w:t>
-      </w:r>
-      <w:proofErr w:type="gramEnd"/>
-      <w:r>
-        <w:t xml:space="preserve"> &lt;assignment&gt; | &lt;increment decrement&gt; &lt;identifier&gt; | </w:t>
-      </w:r>
-      <w:r>
-        <w:rPr>
-          <w:b/>
-        </w:rPr>
-        <w:t xml:space="preserve">new </w:t>
-      </w:r>
-      <w:r>
-        <w:t>&lt;identifier&gt; &lt;class instance creation expression&gt;</w:t>
-      </w:r>
-    </w:p>
-    <w:p>
-      <w:pPr>
-        <w:numPr>
-          <w:ilvl w:val="0"/>
-          <w:numId w:val="1"/>
-        </w:numPr>
-        <w:tabs>
-          <w:tab w:val="left" w:pos="360"/>
-        </w:tabs>
-        <w:spacing w:line="360" w:lineRule="auto"/>
-      </w:pPr>
-      <w:r>
-        <w:t>&lt;post identifier</w:t>
-      </w:r>
-      <w:proofErr w:type="gramStart"/>
-      <w:r>
-        <w:t>&gt; ::=</w:t>
-      </w:r>
-      <w:proofErr w:type="gramEnd"/>
-      <w:r>
-        <w:t xml:space="preserve"> &lt;increment decrement&gt; | </w:t>
-      </w:r>
-      <w:r>
-        <w:rPr>
-          <w:b/>
-        </w:rPr>
-        <w:t xml:space="preserve">( </w:t>
-      </w:r>
-      <w:r>
-        <w:t xml:space="preserve">&lt;argument list&gt; </w:t>
-      </w:r>
-      <w:r>
-        <w:rPr>
-          <w:b/>
-        </w:rPr>
-        <w:t xml:space="preserve">) </w:t>
-      </w:r>
-      <w:r>
-        <w:t xml:space="preserve">| { </w:t>
-      </w:r>
-      <w:r>
-        <w:rPr>
-          <w:b/>
-        </w:rPr>
-        <w:t xml:space="preserve">. </w:t>
-      </w:r>
-      <w:r>
-        <w:t>&lt;identifier</w:t>
-      </w:r>
-      <w:proofErr w:type="gramStart"/>
-      <w:r>
-        <w:t>&gt; }</w:t>
-      </w:r>
-      <w:proofErr w:type="gramEnd"/>
-      <w:r>
-        <w:t xml:space="preserve"> &lt;assignment operator&gt; &lt;expression&gt;</w:t>
-      </w:r>
-    </w:p>
-    <w:p>
-      <w:pPr>
-        <w:tabs>
-          <w:tab w:val="left" w:pos="360"/>
-        </w:tabs>
-        <w:spacing w:line="360" w:lineRule="auto"/>
-        <w:contextualSpacing w:val="0"/>
-      </w:pPr>
-    </w:p>
-    <w:p>
-      <w:pPr>
-        <w:tabs>
-          <w:tab w:val="left" w:pos="360"/>
-        </w:tabs>
-        <w:spacing w:line="360" w:lineRule="auto"/>
-        <w:contextualSpacing w:val="0"/>
-        <w:rPr>
-          <w:b/>
-          <w:sz w:val="24"/>
-          <w:szCs w:val="24"/>
-        </w:rPr>
-      </w:pPr>
-      <w:r>
-        <w:rPr>
-          <w:b/>
-          <w:sz w:val="24"/>
-          <w:szCs w:val="24"/>
-        </w:rPr>
-        <w:t>Branching</w:t>
-      </w:r>
-    </w:p>
-    <w:p>
-      <w:pPr>
-        <w:numPr>
-          <w:ilvl w:val="0"/>
-          <w:numId w:val="1"/>
-        </w:numPr>
-        <w:tabs>
-          <w:tab w:val="left" w:pos="360"/>
-        </w:tabs>
-        <w:spacing w:line="360" w:lineRule="auto"/>
-      </w:pPr>
-      <w:r>
-        <w:t>&lt;if statement</w:t>
-      </w:r>
-      <w:proofErr w:type="gramStart"/>
-      <w:r>
-        <w:t>&gt;::</w:t>
-      </w:r>
-      <w:proofErr w:type="gramEnd"/>
-      <w:r>
-        <w:t xml:space="preserve">= </w:t>
-      </w:r>
-      <w:r>
-        <w:rPr>
-          <w:b/>
-        </w:rPr>
-        <w:t>if (</w:t>
-      </w:r>
-      <w:r>
-        <w:t xml:space="preserve"> &lt;expression&gt;</w:t>
-      </w:r>
-      <w:r>
-        <w:rPr>
-          <w:b/>
-        </w:rPr>
-        <w:t xml:space="preserve"> )</w:t>
-      </w:r>
-      <w:r>
-        <w:t xml:space="preserve"> &lt;statement&gt; &lt;else statement&gt;</w:t>
-      </w:r>
-    </w:p>
-    <w:p>
-      <w:pPr>
-        <w:numPr>
-          <w:ilvl w:val="0"/>
-          <w:numId w:val="1"/>
-        </w:numPr>
-        <w:tabs>
-          <w:tab w:val="left" w:pos="360"/>
-        </w:tabs>
-        <w:spacing w:line="360" w:lineRule="auto"/>
-      </w:pPr>
-      <w:r>
-        <w:t>&lt;else statement</w:t>
-      </w:r>
-      <w:proofErr w:type="gramStart"/>
-      <w:r>
-        <w:t>&gt; ::=</w:t>
-      </w:r>
-      <w:proofErr w:type="gramEnd"/>
-      <w:r>
-        <w:t xml:space="preserve"> </w:t>
-      </w:r>
-      <w:r>
-        <w:rPr>
-          <w:b/>
-        </w:rPr>
-        <w:t>else</w:t>
-      </w:r>
-      <w:r>
-        <w:t xml:space="preserve"> &lt;statement&gt; | 𝝴</w:t>
-      </w:r>
-    </w:p>
-    <w:p>
-      <w:pPr>
-        <w:numPr>
-          <w:ilvl w:val="0"/>
-          <w:numId w:val="1"/>
-        </w:numPr>
-        <w:tabs>
-          <w:tab w:val="left" w:pos="360"/>
-        </w:tabs>
-        <w:spacing w:line="360" w:lineRule="auto"/>
-      </w:pPr>
-      <w:r>
-        <w:t>&lt;switch statement</w:t>
-      </w:r>
-      <w:proofErr w:type="gramStart"/>
-      <w:r>
-        <w:t>&gt; ::=</w:t>
-      </w:r>
-      <w:proofErr w:type="gramEnd"/>
-      <w:r>
-        <w:t xml:space="preserve"> </w:t>
-      </w:r>
-      <w:r>
-        <w:rPr>
-          <w:b/>
-        </w:rPr>
-        <w:t>switch (</w:t>
-      </w:r>
-      <w:r>
-        <w:t xml:space="preserve"> &lt;expression&gt; </w:t>
-      </w:r>
-      <w:r>
-        <w:rPr>
-          <w:b/>
-        </w:rPr>
-        <w:t>)</w:t>
-      </w:r>
-      <w:r>
-        <w:t xml:space="preserve"> &lt;switch block&gt;</w:t>
-      </w:r>
-    </w:p>
-    <w:p>
-      <w:pPr>
-        <w:numPr>
-          <w:ilvl w:val="0"/>
-          <w:numId w:val="1"/>
-        </w:numPr>
-        <w:tabs>
-          <w:tab w:val="left" w:pos="360"/>
-        </w:tabs>
-        <w:spacing w:line="360" w:lineRule="auto"/>
-      </w:pPr>
-      <w:r>
-        <w:t>&lt;switch block</w:t>
-      </w:r>
-      <w:proofErr w:type="gramStart"/>
-      <w:r>
-        <w:t>&gt; ::=</w:t>
-      </w:r>
-      <w:proofErr w:type="gramEnd"/>
-      <w:r>
-        <w:t xml:space="preserve"> </w:t>
-      </w:r>
-      <w:r>
-        <w:rPr>
-          <w:b/>
-        </w:rPr>
-        <w:t xml:space="preserve">{ </w:t>
-      </w:r>
-      <w:r>
-        <w:t xml:space="preserve">{&lt;switch block statement group&gt;} </w:t>
-      </w:r>
-      <w:r>
-        <w:rPr>
-          <w:b/>
-        </w:rPr>
-        <w:t>}</w:t>
-      </w:r>
-    </w:p>
-    <w:p>
-      <w:pPr>
-        <w:numPr>
-          <w:ilvl w:val="0"/>
-          <w:numId w:val="1"/>
-        </w:numPr>
-        <w:tabs>
-          <w:tab w:val="left" w:pos="360"/>
-        </w:tabs>
-        <w:spacing w:line="360" w:lineRule="auto"/>
-      </w:pPr>
-      <w:r>
-        <w:t>&lt;switch block statement group</w:t>
-      </w:r>
-      <w:proofErr w:type="gramStart"/>
-      <w:r>
-        <w:t>&gt; ::=</w:t>
-      </w:r>
-      <w:proofErr w:type="gramEnd"/>
-      <w:r>
-        <w:t xml:space="preserve"> &lt;switch label&gt; {&lt;block statement&gt;}</w:t>
-      </w:r>
-    </w:p>
-    <w:p>
-      <w:pPr>
-        <w:numPr>
-          <w:ilvl w:val="0"/>
-          <w:numId w:val="1"/>
-        </w:numPr>
-        <w:tabs>
-          <w:tab w:val="left" w:pos="360"/>
-        </w:tabs>
-        <w:spacing w:line="360" w:lineRule="auto"/>
-      </w:pPr>
-      <w:r>
-        <w:t>&lt;switch label</w:t>
-      </w:r>
-      <w:proofErr w:type="gramStart"/>
-      <w:r>
-        <w:t>&gt; ::=</w:t>
-      </w:r>
-      <w:proofErr w:type="gramEnd"/>
-      <w:r>
-        <w:t xml:space="preserve"> </w:t>
-      </w:r>
-      <w:r>
-        <w:rPr>
-          <w:b/>
-        </w:rPr>
-        <w:t xml:space="preserve">case </w:t>
-      </w:r>
-      <w:r>
-        <w:t xml:space="preserve">&lt;expression&gt; </w:t>
-      </w:r>
-      <w:r>
-        <w:rPr>
-          <w:b/>
-        </w:rPr>
-        <w:t>:</w:t>
-      </w:r>
-      <w:r>
-        <w:t xml:space="preserve"> | </w:t>
-      </w:r>
-      <w:r>
-        <w:rPr>
-          <w:b/>
-        </w:rPr>
-        <w:t>default :</w:t>
-      </w:r>
-    </w:p>
-    <w:p>
-      <w:pPr>
-        <w:tabs>
-          <w:tab w:val="left" w:pos="360"/>
-        </w:tabs>
-        <w:spacing w:line="360" w:lineRule="auto"/>
-        <w:ind w:left="720"/>
-        <w:contextualSpacing w:val="0"/>
-        <w:rPr>
-          <w:b/>
-        </w:rPr>
-      </w:pPr>
-    </w:p>
-    <w:p>
-      <w:pPr>
-        <w:tabs>
-          <w:tab w:val="left" w:pos="360"/>
-        </w:tabs>
-        <w:spacing w:line="360" w:lineRule="auto"/>
-        <w:contextualSpacing w:val="0"/>
-        <w:rPr>
-          <w:b/>
-          <w:sz w:val="24"/>
-          <w:szCs w:val="24"/>
-        </w:rPr>
-      </w:pPr>
-      <w:r>
-        <w:rPr>
-          <w:b/>
-          <w:sz w:val="24"/>
-          <w:szCs w:val="24"/>
-        </w:rPr>
-        <w:t>Looping</w:t>
-      </w:r>
-    </w:p>
-    <w:p>
-      <w:pPr>
-        <w:numPr>
-          <w:ilvl w:val="0"/>
-          <w:numId w:val="1"/>
-        </w:numPr>
-        <w:tabs>
-          <w:tab w:val="left" w:pos="360"/>
-        </w:tabs>
-        <w:spacing w:line="360" w:lineRule="auto"/>
-      </w:pPr>
-      <w:r>
-        <w:t>&lt;while statement</w:t>
-      </w:r>
-      <w:proofErr w:type="gramStart"/>
-      <w:r>
-        <w:t>&gt; ::=</w:t>
-      </w:r>
-      <w:proofErr w:type="gramEnd"/>
-      <w:r>
-        <w:t xml:space="preserve"> </w:t>
-      </w:r>
-      <w:r>
-        <w:rPr>
-          <w:b/>
-        </w:rPr>
-        <w:t>while (</w:t>
-      </w:r>
-      <w:r>
-        <w:t xml:space="preserve"> &lt;expression&gt; </w:t>
-      </w:r>
-      <w:r>
-        <w:rPr>
-          <w:b/>
-        </w:rPr>
-        <w:t>)</w:t>
-      </w:r>
-      <w:r>
-        <w:t xml:space="preserve"> &lt;statement&gt;</w:t>
-      </w:r>
-    </w:p>
-    <w:p>
-      <w:pPr>
-        <w:numPr>
-          <w:ilvl w:val="0"/>
-          <w:numId w:val="1"/>
-        </w:numPr>
-        <w:tabs>
-          <w:tab w:val="left" w:pos="360"/>
-        </w:tabs>
-        <w:spacing w:line="360" w:lineRule="auto"/>
-      </w:pPr>
-      <w:r>
-        <w:t>&lt;do statement</w:t>
-      </w:r>
-      <w:proofErr w:type="gramStart"/>
-      <w:r>
-        <w:t>&gt; ::=</w:t>
-      </w:r>
-      <w:proofErr w:type="gramEnd"/>
-      <w:r>
-        <w:t xml:space="preserve"> </w:t>
-      </w:r>
-      <w:r>
-        <w:rPr>
-          <w:b/>
-        </w:rPr>
-        <w:t xml:space="preserve">do </w:t>
-      </w:r>
-      <w:r>
-        <w:t xml:space="preserve">&lt;statement&gt; </w:t>
-      </w:r>
-      <w:r>
-        <w:rPr>
-          <w:b/>
-        </w:rPr>
-        <w:t xml:space="preserve">while ( </w:t>
-      </w:r>
-      <w:r>
-        <w:t>&lt;expression&gt;</w:t>
-      </w:r>
-      <w:r>
-        <w:rPr>
-          <w:b/>
-        </w:rPr>
-        <w:t xml:space="preserve"> ) ;</w:t>
-      </w:r>
-    </w:p>
-    <w:p>
-      <w:pPr>
-        <w:numPr>
-          <w:ilvl w:val="0"/>
-          <w:numId w:val="1"/>
-        </w:numPr>
-        <w:tabs>
-          <w:tab w:val="left" w:pos="360"/>
-        </w:tabs>
-        <w:spacing w:line="360" w:lineRule="auto"/>
-      </w:pPr>
-      <w:r>
-        <w:t>&lt;for statement</w:t>
-      </w:r>
-      <w:proofErr w:type="gramStart"/>
-      <w:r>
-        <w:t>&gt; ::=</w:t>
-      </w:r>
-      <w:proofErr w:type="gramEnd"/>
-      <w:r>
-        <w:t xml:space="preserve"> </w:t>
-      </w:r>
-      <w:r>
-        <w:rPr>
-          <w:b/>
-        </w:rPr>
-        <w:t>for (</w:t>
-      </w:r>
-      <w:r>
-        <w:t xml:space="preserve"> &lt;for </w:t>
-      </w:r>
-      <w:proofErr w:type="spellStart"/>
-      <w:r>
-        <w:t>init</w:t>
-      </w:r>
-      <w:proofErr w:type="spellEnd"/>
-      <w:r>
-        <w:t xml:space="preserve">&gt; </w:t>
-      </w:r>
-      <w:r>
-        <w:rPr>
-          <w:b/>
-        </w:rPr>
-        <w:t>;</w:t>
-      </w:r>
-      <w:r>
-        <w:t xml:space="preserve"> &lt;expression&gt; </w:t>
-      </w:r>
-      <w:r>
-        <w:rPr>
-          <w:b/>
-        </w:rPr>
-        <w:t>;</w:t>
-      </w:r>
-      <w:r>
-        <w:t xml:space="preserve"> &lt;for update&gt; </w:t>
-      </w:r>
-      <w:r>
-        <w:rPr>
-          <w:b/>
-        </w:rPr>
-        <w:t>)</w:t>
-      </w:r>
-      <w:r>
-        <w:t xml:space="preserve"> &lt;statement&gt;</w:t>
+        <w:t>xpression&gt; | 𝝴</w:t>
+      </w:r>
+    </w:p>
+    <w:p>
+      <w:pPr>
+        <w:numPr>
+          <w:ilvl w:val="0"/>
+          <w:numId w:val="1"/>
+        </w:numPr>
+        <w:tabs>
+          <w:tab w:val="left" w:pos="360"/>
+        </w:tabs>
+        <w:spacing w:line="360" w:lineRule="auto"/>
+      </w:pPr>
+      <w:r>
+        <w:t>&lt;additive expression</w:t>
+      </w:r>
+      <w:proofErr w:type="gramStart"/>
+      <w:r>
+        <w:t>&gt; ::=</w:t>
+      </w:r>
+      <w:proofErr w:type="gramEnd"/>
+      <w:r>
+        <w:t xml:space="preserve"> &lt;shift expression&gt; &lt;additive operator&gt;</w:t>
+      </w:r>
+    </w:p>
+    <w:p>
+      <w:pPr>
+        <w:numPr>
+          <w:ilvl w:val="0"/>
+          <w:numId w:val="1"/>
+        </w:numPr>
+        <w:tabs>
+          <w:tab w:val="left" w:pos="360"/>
+        </w:tabs>
+        <w:spacing w:line="360" w:lineRule="auto"/>
+      </w:pPr>
+      <w:r>
+        <w:t>&lt;additive operator</w:t>
+      </w:r>
+      <w:proofErr w:type="gramStart"/>
+      <w:r>
+        <w:t>&gt; ::=</w:t>
+      </w:r>
+      <w:proofErr w:type="gramEnd"/>
+      <w:r>
+        <w:rPr>
+          <w:b/>
+        </w:rPr>
+        <w:t xml:space="preserve"> +</w:t>
+      </w:r>
+      <w:r>
+        <w:t xml:space="preserve"> &lt;additive expression&gt; | </w:t>
+      </w:r>
+      <w:r>
+        <w:rPr>
+          <w:b/>
+        </w:rPr>
+        <w:t xml:space="preserve">- </w:t>
+      </w:r>
+      <w:r>
+        <w:t>&lt;additive expression&gt; | 𝝴</w:t>
+      </w:r>
+    </w:p>
+    <w:p>
+      <w:pPr>
+        <w:numPr>
+          <w:ilvl w:val="0"/>
+          <w:numId w:val="1"/>
+        </w:numPr>
+        <w:tabs>
+          <w:tab w:val="left" w:pos="360"/>
+        </w:tabs>
+        <w:spacing w:line="360" w:lineRule="auto"/>
+      </w:pPr>
+      <w:r>
+        <w:t>&lt;shift expression</w:t>
+      </w:r>
+      <w:proofErr w:type="gramStart"/>
+      <w:r>
+        <w:t>&gt; ::=</w:t>
+      </w:r>
+      <w:proofErr w:type="gramEnd"/>
+      <w:r>
+        <w:t xml:space="preserve"> &lt;relational expression&gt; &lt;shift operator&gt;</w:t>
+      </w:r>
+    </w:p>
+    <w:p>
+      <w:pPr>
+        <w:numPr>
+          <w:ilvl w:val="0"/>
+          <w:numId w:val="1"/>
+        </w:numPr>
+        <w:tabs>
+          <w:tab w:val="left" w:pos="360"/>
+        </w:tabs>
+        <w:spacing w:line="360" w:lineRule="auto"/>
+      </w:pPr>
+      <w:r>
+        <w:t>&lt;shift operator</w:t>
+      </w:r>
+      <w:proofErr w:type="gramStart"/>
+      <w:r>
+        <w:t>&gt; ::=</w:t>
+      </w:r>
+      <w:proofErr w:type="gramEnd"/>
+      <w:r>
+        <w:t xml:space="preserve"> </w:t>
+      </w:r>
+      <w:r>
+        <w:rPr>
+          <w:b/>
+        </w:rPr>
+        <w:t xml:space="preserve">&gt;&gt; </w:t>
+      </w:r>
+      <w:r>
+        <w:t xml:space="preserve">&lt;shift expression&gt; | </w:t>
+      </w:r>
+      <w:r>
+        <w:rPr>
+          <w:b/>
+        </w:rPr>
+        <w:t xml:space="preserve">&lt;&lt; </w:t>
+      </w:r>
+      <w:r>
+        <w:t xml:space="preserve">&lt;shift expression&gt; | </w:t>
+      </w:r>
+      <w:r>
+        <w:rPr>
+          <w:b/>
+        </w:rPr>
+        <w:t xml:space="preserve">&gt;&gt;&gt; </w:t>
+      </w:r>
+      <w:r>
+        <w:t>&lt;shift expression&gt; | 𝝴</w:t>
+      </w:r>
+    </w:p>
+    <w:p>
+      <w:pPr>
+        <w:numPr>
+          <w:ilvl w:val="0"/>
+          <w:numId w:val="1"/>
+        </w:numPr>
+        <w:tabs>
+          <w:tab w:val="left" w:pos="360"/>
+        </w:tabs>
+        <w:spacing w:line="360" w:lineRule="auto"/>
+      </w:pPr>
+      <w:r>
+        <w:t>&lt;relational expression</w:t>
+      </w:r>
+      <w:proofErr w:type="gramStart"/>
+      <w:r>
+        <w:t>&gt; ::=</w:t>
+      </w:r>
+      <w:proofErr w:type="gramEnd"/>
+      <w:r>
+        <w:t xml:space="preserve"> &lt;equality expression&gt; &lt;relational operator&gt;</w:t>
+      </w:r>
+    </w:p>
+    <w:p>
+      <w:pPr>
+        <w:numPr>
+          <w:ilvl w:val="0"/>
+          <w:numId w:val="1"/>
+        </w:numPr>
+        <w:tabs>
+          <w:tab w:val="left" w:pos="360"/>
+        </w:tabs>
+        <w:spacing w:line="360" w:lineRule="auto"/>
+      </w:pPr>
+      <w:r>
+        <w:t>&lt;relational operator</w:t>
+      </w:r>
+      <w:proofErr w:type="gramStart"/>
+      <w:r>
+        <w:t>&gt; ::=</w:t>
+      </w:r>
+      <w:proofErr w:type="gramEnd"/>
+      <w:r>
+        <w:t xml:space="preserve"> </w:t>
+      </w:r>
+      <w:r>
+        <w:rPr>
+          <w:b/>
+        </w:rPr>
+        <w:t xml:space="preserve">&lt; </w:t>
+      </w:r>
+      <w:r>
+        <w:t>&lt;relational expression&gt;|</w:t>
+      </w:r>
+      <w:r>
+        <w:rPr>
+          <w:b/>
+        </w:rPr>
+        <w:t xml:space="preserve"> &gt; </w:t>
+      </w:r>
+      <w:r>
+        <w:t>&lt;relational expression&gt;|</w:t>
+      </w:r>
+      <w:r>
+        <w:rPr>
+          <w:b/>
+        </w:rPr>
+        <w:t xml:space="preserve"> &lt;= </w:t>
+      </w:r>
+      <w:r>
+        <w:t>&lt;relational expression&gt;|</w:t>
+      </w:r>
+      <w:r>
+        <w:rPr>
+          <w:b/>
+        </w:rPr>
+        <w:t xml:space="preserve"> &gt;= </w:t>
+      </w:r>
+      <w:r>
+        <w:t>&lt;relational expression&gt;|</w:t>
+      </w:r>
+      <w:r>
+        <w:rPr>
+          <w:b/>
+        </w:rPr>
+        <w:t xml:space="preserve"> instance of </w:t>
+      </w:r>
+      <w:r>
+        <w:t>&lt;relational expression&gt; | 𝝴</w:t>
+      </w:r>
+    </w:p>
+    <w:p>
+      <w:pPr>
+        <w:numPr>
+          <w:ilvl w:val="0"/>
+          <w:numId w:val="1"/>
+        </w:numPr>
+        <w:tabs>
+          <w:tab w:val="left" w:pos="360"/>
+        </w:tabs>
+        <w:spacing w:line="360" w:lineRule="auto"/>
+      </w:pPr>
+      <w:r>
+        <w:t>&lt;equality expression</w:t>
+      </w:r>
+      <w:proofErr w:type="gramStart"/>
+      <w:r>
+        <w:t>&gt; ::=</w:t>
+      </w:r>
+      <w:proofErr w:type="gramEnd"/>
+      <w:r>
+        <w:t xml:space="preserve"> &lt;and expression&gt; &lt;equality operator&gt;</w:t>
+      </w:r>
+    </w:p>
+    <w:p>
+      <w:pPr>
+        <w:numPr>
+          <w:ilvl w:val="0"/>
+          <w:numId w:val="1"/>
+        </w:numPr>
+        <w:tabs>
+          <w:tab w:val="left" w:pos="360"/>
+        </w:tabs>
+        <w:spacing w:line="360" w:lineRule="auto"/>
+      </w:pPr>
+      <w:r>
+        <w:t>&lt;equality operator</w:t>
+      </w:r>
+      <w:proofErr w:type="gramStart"/>
+      <w:r>
+        <w:t>&gt; ::=</w:t>
+      </w:r>
+      <w:proofErr w:type="gramEnd"/>
+      <w:r>
+        <w:t xml:space="preserve"> </w:t>
+      </w:r>
+      <w:r>
+        <w:rPr>
+          <w:b/>
+        </w:rPr>
+        <w:t xml:space="preserve">== </w:t>
+      </w:r>
+      <w:r>
+        <w:t>&lt;equality expression&gt; |</w:t>
+      </w:r>
+      <w:r>
+        <w:rPr>
+          <w:b/>
+        </w:rPr>
+        <w:t xml:space="preserve"> != </w:t>
+      </w:r>
+      <w:r>
+        <w:t>&lt;equality expression&gt; | 𝝴</w:t>
       </w:r>
     </w:p>
     <w:p>
@@ -4431,919 +5326,6 @@
       </w:pPr>
       <w:r>
         <w:lastRenderedPageBreak/>
-        <w:t>&lt;local variable declaration</w:t>
-      </w:r>
-      <w:proofErr w:type="gramStart"/>
-      <w:r>
-        <w:t>&gt; ::=</w:t>
-      </w:r>
-      <w:proofErr w:type="gramEnd"/>
-      <w:r>
-        <w:t xml:space="preserve"> &lt;data type&gt; &lt;variable declarators&gt; | &lt;variable declarators&gt;</w:t>
-      </w:r>
-    </w:p>
-    <w:p>
-      <w:pPr>
-        <w:numPr>
-          <w:ilvl w:val="0"/>
-          <w:numId w:val="1"/>
-        </w:numPr>
-        <w:tabs>
-          <w:tab w:val="left" w:pos="360"/>
-        </w:tabs>
-        <w:spacing w:line="360" w:lineRule="auto"/>
-      </w:pPr>
-      <w:r>
-        <w:t xml:space="preserve">&lt;for </w:t>
-      </w:r>
-      <w:proofErr w:type="spellStart"/>
-      <w:r>
-        <w:t>init</w:t>
-      </w:r>
-      <w:proofErr w:type="spellEnd"/>
-      <w:proofErr w:type="gramStart"/>
-      <w:r>
-        <w:t>&gt; ::=</w:t>
-      </w:r>
-      <w:proofErr w:type="gramEnd"/>
-      <w:r>
-        <w:t xml:space="preserve"> &lt;statement expression list&gt; | &lt;local variable declaration&gt; | 𝝴</w:t>
-      </w:r>
-    </w:p>
-    <w:p>
-      <w:pPr>
-        <w:numPr>
-          <w:ilvl w:val="0"/>
-          <w:numId w:val="1"/>
-        </w:numPr>
-        <w:tabs>
-          <w:tab w:val="left" w:pos="360"/>
-        </w:tabs>
-        <w:spacing w:line="360" w:lineRule="auto"/>
-      </w:pPr>
-      <w:r>
-        <w:t>&lt;for update</w:t>
-      </w:r>
-      <w:proofErr w:type="gramStart"/>
-      <w:r>
-        <w:t>&gt; ::=</w:t>
-      </w:r>
-      <w:proofErr w:type="gramEnd"/>
-      <w:r>
-        <w:t xml:space="preserve"> &lt;statement expression list&gt; | 𝝴</w:t>
-      </w:r>
-    </w:p>
-    <w:p>
-      <w:pPr>
-        <w:numPr>
-          <w:ilvl w:val="0"/>
-          <w:numId w:val="1"/>
-        </w:numPr>
-        <w:tabs>
-          <w:tab w:val="left" w:pos="360"/>
-        </w:tabs>
-        <w:spacing w:line="360" w:lineRule="auto"/>
-      </w:pPr>
-      <w:r>
-        <w:t>&lt;statement expression list</w:t>
-      </w:r>
-      <w:proofErr w:type="gramStart"/>
-      <w:r>
-        <w:t>&gt; ::=</w:t>
-      </w:r>
-      <w:proofErr w:type="gramEnd"/>
-      <w:r>
-        <w:t xml:space="preserve"> &lt;statement expression&gt; { </w:t>
-      </w:r>
-      <w:r>
-        <w:rPr>
-          <w:b/>
-        </w:rPr>
-        <w:t>,</w:t>
-      </w:r>
-      <w:r>
-        <w:t>&lt;statement expression&gt; }</w:t>
-      </w:r>
-    </w:p>
-    <w:p>
-      <w:pPr>
-        <w:numPr>
-          <w:ilvl w:val="0"/>
-          <w:numId w:val="1"/>
-        </w:numPr>
-        <w:tabs>
-          <w:tab w:val="left" w:pos="360"/>
-        </w:tabs>
-        <w:spacing w:line="360" w:lineRule="auto"/>
-      </w:pPr>
-      <w:r>
-        <w:t>&lt;break statement</w:t>
-      </w:r>
-      <w:proofErr w:type="gramStart"/>
-      <w:r>
-        <w:t>&gt; ::=</w:t>
-      </w:r>
-      <w:proofErr w:type="gramEnd"/>
-      <w:r>
-        <w:t xml:space="preserve"> </w:t>
-      </w:r>
-      <w:r>
-        <w:rPr>
-          <w:b/>
-        </w:rPr>
-        <w:t xml:space="preserve">break </w:t>
-      </w:r>
-      <w:r>
-        <w:t xml:space="preserve">&lt;break continue identifier&gt; </w:t>
-      </w:r>
-      <w:r>
-        <w:rPr>
-          <w:b/>
-        </w:rPr>
-        <w:t>;</w:t>
-      </w:r>
-    </w:p>
-    <w:p>
-      <w:pPr>
-        <w:numPr>
-          <w:ilvl w:val="0"/>
-          <w:numId w:val="1"/>
-        </w:numPr>
-        <w:tabs>
-          <w:tab w:val="left" w:pos="360"/>
-        </w:tabs>
-        <w:spacing w:line="360" w:lineRule="auto"/>
-      </w:pPr>
-      <w:r>
-        <w:t>&lt;continue statement</w:t>
-      </w:r>
-      <w:proofErr w:type="gramStart"/>
-      <w:r>
-        <w:t>&gt; ::=</w:t>
-      </w:r>
-      <w:proofErr w:type="gramEnd"/>
-      <w:r>
-        <w:t xml:space="preserve"> </w:t>
-      </w:r>
-      <w:r>
-        <w:rPr>
-          <w:b/>
-        </w:rPr>
-        <w:t xml:space="preserve">continue </w:t>
-      </w:r>
-      <w:r>
-        <w:t xml:space="preserve">&lt;break continue identifier&gt; </w:t>
-      </w:r>
-      <w:r>
-        <w:rPr>
-          <w:b/>
-        </w:rPr>
-        <w:t>;</w:t>
-      </w:r>
-    </w:p>
-    <w:p>
-      <w:pPr>
-        <w:numPr>
-          <w:ilvl w:val="0"/>
-          <w:numId w:val="1"/>
-        </w:numPr>
-        <w:tabs>
-          <w:tab w:val="left" w:pos="360"/>
-        </w:tabs>
-        <w:spacing w:line="360" w:lineRule="auto"/>
-      </w:pPr>
-      <w:r>
-        <w:t>&lt;break continue identifier</w:t>
-      </w:r>
-      <w:proofErr w:type="gramStart"/>
-      <w:r>
-        <w:t>&gt; ::=</w:t>
-      </w:r>
-      <w:proofErr w:type="gramEnd"/>
-      <w:r>
-        <w:t xml:space="preserve"> &lt;identifier&gt; | 𝝴</w:t>
-      </w:r>
-    </w:p>
-    <w:p>
-      <w:pPr>
-        <w:numPr>
-          <w:ilvl w:val="0"/>
-          <w:numId w:val="1"/>
-        </w:numPr>
-        <w:tabs>
-          <w:tab w:val="left" w:pos="360"/>
-        </w:tabs>
-        <w:spacing w:line="360" w:lineRule="auto"/>
-      </w:pPr>
-      <w:r>
-        <w:t>&lt;return statement</w:t>
-      </w:r>
-      <w:proofErr w:type="gramStart"/>
-      <w:r>
-        <w:t>&gt; ::=</w:t>
-      </w:r>
-      <w:proofErr w:type="gramEnd"/>
-      <w:r>
-        <w:t xml:space="preserve"> </w:t>
-      </w:r>
-      <w:r>
-        <w:rPr>
-          <w:b/>
-        </w:rPr>
-        <w:t xml:space="preserve">return </w:t>
-      </w:r>
-      <w:r>
-        <w:t xml:space="preserve">&lt;expression&gt; </w:t>
-      </w:r>
-      <w:r>
-        <w:rPr>
-          <w:b/>
-        </w:rPr>
-        <w:t>;</w:t>
-      </w:r>
-    </w:p>
-    <w:p>
-      <w:pPr>
-        <w:numPr>
-          <w:ilvl w:val="0"/>
-          <w:numId w:val="1"/>
-        </w:numPr>
-        <w:tabs>
-          <w:tab w:val="left" w:pos="360"/>
-        </w:tabs>
-        <w:spacing w:line="360" w:lineRule="auto"/>
-      </w:pPr>
-      <w:r>
-        <w:t>&lt;throws statement</w:t>
-      </w:r>
-      <w:proofErr w:type="gramStart"/>
-      <w:r>
-        <w:t>&gt; ::=</w:t>
-      </w:r>
-      <w:proofErr w:type="gramEnd"/>
-      <w:r>
-        <w:t xml:space="preserve"> </w:t>
-      </w:r>
-      <w:r>
-        <w:rPr>
-          <w:b/>
-        </w:rPr>
-        <w:t xml:space="preserve">throw </w:t>
-      </w:r>
-      <w:r>
-        <w:t xml:space="preserve">&lt;expression&gt; </w:t>
-      </w:r>
-      <w:r>
-        <w:rPr>
-          <w:b/>
-        </w:rPr>
-        <w:t>;</w:t>
-      </w:r>
-    </w:p>
-    <w:p>
-      <w:pPr>
-        <w:numPr>
-          <w:ilvl w:val="0"/>
-          <w:numId w:val="1"/>
-        </w:numPr>
-        <w:tabs>
-          <w:tab w:val="left" w:pos="360"/>
-        </w:tabs>
-        <w:spacing w:line="360" w:lineRule="auto"/>
-      </w:pPr>
-      <w:r>
-        <w:t>&lt;synchronized statement</w:t>
-      </w:r>
-      <w:proofErr w:type="gramStart"/>
-      <w:r>
-        <w:t>&gt; ::=</w:t>
-      </w:r>
-      <w:proofErr w:type="gramEnd"/>
-      <w:r>
-        <w:t xml:space="preserve"> </w:t>
-      </w:r>
-      <w:r>
-        <w:rPr>
-          <w:b/>
-        </w:rPr>
-        <w:t>synchronized (</w:t>
-      </w:r>
-      <w:r>
-        <w:t xml:space="preserve"> &lt;expression&gt; </w:t>
-      </w:r>
-      <w:r>
-        <w:rPr>
-          <w:b/>
-        </w:rPr>
-        <w:t>)</w:t>
-      </w:r>
-      <w:r>
-        <w:t xml:space="preserve"> &lt;block&gt;</w:t>
-      </w:r>
-    </w:p>
-    <w:p>
-      <w:pPr>
-        <w:numPr>
-          <w:ilvl w:val="0"/>
-          <w:numId w:val="1"/>
-        </w:numPr>
-        <w:tabs>
-          <w:tab w:val="left" w:pos="360"/>
-        </w:tabs>
-        <w:spacing w:line="360" w:lineRule="auto"/>
-      </w:pPr>
-      <w:r>
-        <w:t>&lt;try statement</w:t>
-      </w:r>
-      <w:proofErr w:type="gramStart"/>
-      <w:r>
-        <w:t>&gt; ::=</w:t>
-      </w:r>
-      <w:proofErr w:type="gramEnd"/>
-      <w:r>
-        <w:t xml:space="preserve"> </w:t>
-      </w:r>
-      <w:r>
-        <w:rPr>
-          <w:b/>
-        </w:rPr>
-        <w:t xml:space="preserve">try </w:t>
-      </w:r>
-      <w:r>
-        <w:t>&lt;block&gt; &lt;catch statement&gt;</w:t>
-      </w:r>
-    </w:p>
-    <w:p>
-      <w:pPr>
-        <w:numPr>
-          <w:ilvl w:val="0"/>
-          <w:numId w:val="1"/>
-        </w:numPr>
-        <w:tabs>
-          <w:tab w:val="left" w:pos="360"/>
-        </w:tabs>
-        <w:spacing w:line="360" w:lineRule="auto"/>
-      </w:pPr>
-      <w:r>
-        <w:t>&lt;catch statement</w:t>
-      </w:r>
-      <w:proofErr w:type="gramStart"/>
-      <w:r>
-        <w:t>&gt; ::=</w:t>
-      </w:r>
-      <w:proofErr w:type="gramEnd"/>
-      <w:r>
-        <w:t xml:space="preserve"> &lt;catches&gt; &lt;finally initializer&gt; | &lt;finally&gt;</w:t>
-      </w:r>
-    </w:p>
-    <w:p>
-      <w:pPr>
-        <w:numPr>
-          <w:ilvl w:val="0"/>
-          <w:numId w:val="1"/>
-        </w:numPr>
-        <w:tabs>
-          <w:tab w:val="left" w:pos="360"/>
-        </w:tabs>
-        <w:spacing w:line="360" w:lineRule="auto"/>
-      </w:pPr>
-      <w:r>
-        <w:t>&lt;finally initializer</w:t>
-      </w:r>
-      <w:proofErr w:type="gramStart"/>
-      <w:r>
-        <w:t>&gt; ::=</w:t>
-      </w:r>
-      <w:proofErr w:type="gramEnd"/>
-      <w:r>
-        <w:t xml:space="preserve"> &lt;finally&gt; | 𝝴</w:t>
-      </w:r>
-    </w:p>
-    <w:p>
-      <w:pPr>
-        <w:numPr>
-          <w:ilvl w:val="0"/>
-          <w:numId w:val="1"/>
-        </w:numPr>
-        <w:tabs>
-          <w:tab w:val="left" w:pos="360"/>
-        </w:tabs>
-        <w:spacing w:line="360" w:lineRule="auto"/>
-      </w:pPr>
-      <w:r>
-        <w:t>&lt;catches</w:t>
-      </w:r>
-      <w:proofErr w:type="gramStart"/>
-      <w:r>
-        <w:t>&gt; ::=</w:t>
-      </w:r>
-      <w:proofErr w:type="gramEnd"/>
-      <w:r>
-        <w:t xml:space="preserve"> &lt;catch clause&gt; {&lt;catch clause&gt;}</w:t>
-      </w:r>
-    </w:p>
-    <w:p>
-      <w:pPr>
-        <w:numPr>
-          <w:ilvl w:val="0"/>
-          <w:numId w:val="1"/>
-        </w:numPr>
-        <w:tabs>
-          <w:tab w:val="left" w:pos="360"/>
-        </w:tabs>
-        <w:spacing w:line="360" w:lineRule="auto"/>
-      </w:pPr>
-      <w:r>
-        <w:t>&lt;catch clause</w:t>
-      </w:r>
-      <w:proofErr w:type="gramStart"/>
-      <w:r>
-        <w:t>&gt; ::=</w:t>
-      </w:r>
-      <w:proofErr w:type="gramEnd"/>
-      <w:r>
-        <w:t xml:space="preserve"> </w:t>
-      </w:r>
-      <w:r>
-        <w:rPr>
-          <w:b/>
-        </w:rPr>
-        <w:t>catch (</w:t>
-      </w:r>
-      <w:r>
-        <w:t xml:space="preserve"> &lt;formal parameter&gt; </w:t>
-      </w:r>
-      <w:r>
-        <w:rPr>
-          <w:b/>
-        </w:rPr>
-        <w:t>)</w:t>
-      </w:r>
-      <w:r>
-        <w:t xml:space="preserve"> &lt;block&gt;</w:t>
-      </w:r>
-    </w:p>
-    <w:p>
-      <w:pPr>
-        <w:numPr>
-          <w:ilvl w:val="0"/>
-          <w:numId w:val="1"/>
-        </w:numPr>
-        <w:tabs>
-          <w:tab w:val="left" w:pos="360"/>
-        </w:tabs>
-        <w:spacing w:line="360" w:lineRule="auto"/>
-      </w:pPr>
-      <w:r>
-        <w:t>&lt;finally</w:t>
-      </w:r>
-      <w:proofErr w:type="gramStart"/>
-      <w:r>
-        <w:t>&gt; ::=</w:t>
-      </w:r>
-      <w:proofErr w:type="gramEnd"/>
-      <w:r>
-        <w:t xml:space="preserve"> </w:t>
-      </w:r>
-      <w:r>
-        <w:rPr>
-          <w:b/>
-        </w:rPr>
-        <w:t xml:space="preserve">finally </w:t>
-      </w:r>
-      <w:r>
-        <w:t>&lt;block&gt;</w:t>
-      </w:r>
-    </w:p>
-    <w:p>
-      <w:pPr>
-        <w:tabs>
-          <w:tab w:val="left" w:pos="360"/>
-        </w:tabs>
-        <w:spacing w:line="360" w:lineRule="auto"/>
-        <w:contextualSpacing w:val="0"/>
-      </w:pPr>
-    </w:p>
-    <w:p>
-      <w:pPr>
-        <w:tabs>
-          <w:tab w:val="left" w:pos="360"/>
-        </w:tabs>
-        <w:spacing w:line="360" w:lineRule="auto"/>
-        <w:contextualSpacing w:val="0"/>
-        <w:rPr>
-          <w:b/>
-          <w:sz w:val="24"/>
-          <w:szCs w:val="24"/>
-        </w:rPr>
-      </w:pPr>
-      <w:r>
-        <w:rPr>
-          <w:b/>
-          <w:sz w:val="24"/>
-          <w:szCs w:val="24"/>
-        </w:rPr>
-        <w:t>Expression</w:t>
-      </w:r>
-    </w:p>
-    <w:p>
-      <w:pPr>
-        <w:numPr>
-          <w:ilvl w:val="0"/>
-          <w:numId w:val="1"/>
-        </w:numPr>
-        <w:tabs>
-          <w:tab w:val="left" w:pos="360"/>
-        </w:tabs>
-        <w:spacing w:line="360" w:lineRule="auto"/>
-      </w:pPr>
-      <w:r>
-        <w:t>&lt;assignment expression</w:t>
-      </w:r>
-      <w:proofErr w:type="gramStart"/>
-      <w:r>
-        <w:t>&gt; ::=</w:t>
-      </w:r>
-      <w:proofErr w:type="gramEnd"/>
-      <w:r>
-        <w:t xml:space="preserve"> &lt;expression&gt; | &lt;assignment&gt;</w:t>
-      </w:r>
-    </w:p>
-    <w:p>
-      <w:pPr>
-        <w:numPr>
-          <w:ilvl w:val="0"/>
-          <w:numId w:val="1"/>
-        </w:numPr>
-        <w:tabs>
-          <w:tab w:val="left" w:pos="360"/>
-        </w:tabs>
-        <w:spacing w:line="360" w:lineRule="auto"/>
-      </w:pPr>
-      <w:r>
-        <w:t>&lt;expression</w:t>
-      </w:r>
-      <w:proofErr w:type="gramStart"/>
-      <w:r>
-        <w:t>&gt; ::=</w:t>
-      </w:r>
-      <w:proofErr w:type="gramEnd"/>
-      <w:r>
-        <w:t xml:space="preserve"> &lt;additive expression&gt; &lt;multiplicative operator&gt;</w:t>
-      </w:r>
-    </w:p>
-    <w:p>
-      <w:pPr>
-        <w:numPr>
-          <w:ilvl w:val="0"/>
-          <w:numId w:val="1"/>
-        </w:numPr>
-        <w:tabs>
-          <w:tab w:val="left" w:pos="360"/>
-        </w:tabs>
-        <w:spacing w:line="360" w:lineRule="auto"/>
-      </w:pPr>
-      <w:r>
-        <w:t>&lt;multiplicative operators</w:t>
-      </w:r>
-      <w:proofErr w:type="gramStart"/>
-      <w:r>
-        <w:t>&gt; ::=</w:t>
-      </w:r>
-      <w:proofErr w:type="gramEnd"/>
-      <w:r>
-        <w:t xml:space="preserve"> </w:t>
-      </w:r>
-      <w:r>
-        <w:rPr>
-          <w:b/>
-        </w:rPr>
-        <w:t xml:space="preserve">* </w:t>
-      </w:r>
-      <w:r>
-        <w:t xml:space="preserve">&lt;multiplicative expression&gt;| </w:t>
-      </w:r>
-      <w:r>
-        <w:rPr>
-          <w:b/>
-        </w:rPr>
-        <w:t xml:space="preserve">/ </w:t>
-      </w:r>
-      <w:r>
-        <w:t xml:space="preserve">&lt;multiplicative expression&gt;| </w:t>
-      </w:r>
-      <w:r>
-        <w:rPr>
-          <w:b/>
-        </w:rPr>
-        <w:t xml:space="preserve">% </w:t>
-      </w:r>
-      <w:r>
-        <w:t>&lt;multiplicative expression&gt; | 𝝴</w:t>
-      </w:r>
-    </w:p>
-    <w:p>
-      <w:pPr>
-        <w:numPr>
-          <w:ilvl w:val="0"/>
-          <w:numId w:val="1"/>
-        </w:numPr>
-        <w:tabs>
-          <w:tab w:val="left" w:pos="360"/>
-        </w:tabs>
-        <w:spacing w:line="360" w:lineRule="auto"/>
-      </w:pPr>
-      <w:r>
-        <w:t>&lt;additive expression</w:t>
-      </w:r>
-      <w:proofErr w:type="gramStart"/>
-      <w:r>
-        <w:t>&gt; ::=</w:t>
-      </w:r>
-      <w:proofErr w:type="gramEnd"/>
-      <w:r>
-        <w:t xml:space="preserve"> &lt;shift expression&gt; &lt;additive operator&gt;</w:t>
-      </w:r>
-    </w:p>
-    <w:p>
-      <w:pPr>
-        <w:numPr>
-          <w:ilvl w:val="0"/>
-          <w:numId w:val="1"/>
-        </w:numPr>
-        <w:tabs>
-          <w:tab w:val="left" w:pos="360"/>
-        </w:tabs>
-        <w:spacing w:line="360" w:lineRule="auto"/>
-      </w:pPr>
-      <w:r>
-        <w:t>&lt;additive operator</w:t>
-      </w:r>
-      <w:proofErr w:type="gramStart"/>
-      <w:r>
-        <w:t>&gt; ::=</w:t>
-      </w:r>
-      <w:proofErr w:type="gramEnd"/>
-      <w:r>
-        <w:rPr>
-          <w:b/>
-        </w:rPr>
-        <w:t xml:space="preserve"> +</w:t>
-      </w:r>
-      <w:r>
-        <w:t xml:space="preserve"> &lt;additive expression&gt; | </w:t>
-      </w:r>
-      <w:r>
-        <w:rPr>
-          <w:b/>
-        </w:rPr>
-        <w:t xml:space="preserve">- </w:t>
-      </w:r>
-      <w:r>
-        <w:t>&lt;additive expression&gt; | 𝝴</w:t>
-      </w:r>
-    </w:p>
-    <w:p>
-      <w:pPr>
-        <w:numPr>
-          <w:ilvl w:val="0"/>
-          <w:numId w:val="1"/>
-        </w:numPr>
-        <w:tabs>
-          <w:tab w:val="left" w:pos="360"/>
-        </w:tabs>
-        <w:spacing w:line="360" w:lineRule="auto"/>
-      </w:pPr>
-      <w:r>
-        <w:t>&lt;shift expression</w:t>
-      </w:r>
-      <w:proofErr w:type="gramStart"/>
-      <w:r>
-        <w:t>&gt; ::=</w:t>
-      </w:r>
-      <w:proofErr w:type="gramEnd"/>
-      <w:r>
-        <w:t xml:space="preserve"> &lt;relational expression&gt; &lt;shift operator&gt;</w:t>
-      </w:r>
-    </w:p>
-    <w:p>
-      <w:pPr>
-        <w:numPr>
-          <w:ilvl w:val="0"/>
-          <w:numId w:val="1"/>
-        </w:numPr>
-        <w:tabs>
-          <w:tab w:val="left" w:pos="360"/>
-        </w:tabs>
-        <w:spacing w:line="360" w:lineRule="auto"/>
-      </w:pPr>
-      <w:r>
-        <w:t>&lt;shift operator</w:t>
-      </w:r>
-      <w:proofErr w:type="gramStart"/>
-      <w:r>
-        <w:t>&gt; ::=</w:t>
-      </w:r>
-      <w:proofErr w:type="gramEnd"/>
-      <w:r>
-        <w:t xml:space="preserve"> </w:t>
-      </w:r>
-      <w:r>
-        <w:rPr>
-          <w:b/>
-        </w:rPr>
-        <w:t xml:space="preserve">&gt;&gt; </w:t>
-      </w:r>
-      <w:r>
-        <w:t xml:space="preserve">&lt;shift expression&gt; | </w:t>
-      </w:r>
-      <w:r>
-        <w:rPr>
-          <w:b/>
-        </w:rPr>
-        <w:t xml:space="preserve">&lt;&lt; </w:t>
-      </w:r>
-      <w:r>
-        <w:t xml:space="preserve">&lt;shift expression&gt; | </w:t>
-      </w:r>
-      <w:r>
-        <w:rPr>
-          <w:b/>
-        </w:rPr>
-        <w:t xml:space="preserve">&gt;&gt;&gt; </w:t>
-      </w:r>
-      <w:r>
-        <w:t>&lt;shift expression&gt; | 𝝴</w:t>
-      </w:r>
-    </w:p>
-    <w:p>
-      <w:pPr>
-        <w:numPr>
-          <w:ilvl w:val="0"/>
-          <w:numId w:val="1"/>
-        </w:numPr>
-        <w:tabs>
-          <w:tab w:val="left" w:pos="360"/>
-        </w:tabs>
-        <w:spacing w:line="360" w:lineRule="auto"/>
-      </w:pPr>
-      <w:r>
-        <w:t>&lt;relational expression</w:t>
-      </w:r>
-      <w:proofErr w:type="gramStart"/>
-      <w:r>
-        <w:t>&gt; ::=</w:t>
-      </w:r>
-      <w:proofErr w:type="gramEnd"/>
-      <w:r>
-        <w:t xml:space="preserve"> &lt;equality expression&gt; &lt;relational operator&gt;</w:t>
-      </w:r>
-    </w:p>
-    <w:p>
-      <w:pPr>
-        <w:numPr>
-          <w:ilvl w:val="0"/>
-          <w:numId w:val="1"/>
-        </w:numPr>
-        <w:tabs>
-          <w:tab w:val="left" w:pos="360"/>
-        </w:tabs>
-        <w:spacing w:line="360" w:lineRule="auto"/>
-      </w:pPr>
-      <w:r>
-        <w:t>&lt;relational operator</w:t>
-      </w:r>
-      <w:proofErr w:type="gramStart"/>
-      <w:r>
-        <w:t>&gt; ::=</w:t>
-      </w:r>
-      <w:proofErr w:type="gramEnd"/>
-      <w:r>
-        <w:t xml:space="preserve"> </w:t>
-      </w:r>
-      <w:r>
-        <w:rPr>
-          <w:b/>
-        </w:rPr>
-        <w:t xml:space="preserve">&lt; </w:t>
-      </w:r>
-      <w:r>
-        <w:t>&lt;relational expression&gt;|</w:t>
-      </w:r>
-      <w:r>
-        <w:rPr>
-          <w:b/>
-        </w:rPr>
-        <w:t xml:space="preserve"> &gt; </w:t>
-      </w:r>
-      <w:r>
-        <w:t>&lt;relational expression&gt;|</w:t>
-      </w:r>
-      <w:r>
-        <w:rPr>
-          <w:b/>
-        </w:rPr>
-        <w:t xml:space="preserve"> &lt;= </w:t>
-      </w:r>
-      <w:r>
-        <w:t>&lt;relational expression&gt;|</w:t>
-      </w:r>
-      <w:r>
-        <w:rPr>
-          <w:b/>
-        </w:rPr>
-        <w:t xml:space="preserve"> &gt;= </w:t>
-      </w:r>
-      <w:r>
-        <w:t>&lt;relational expression&gt;|</w:t>
-      </w:r>
-      <w:r>
-        <w:rPr>
-          <w:b/>
-        </w:rPr>
-        <w:t xml:space="preserve"> instance of </w:t>
-      </w:r>
-      <w:r>
-        <w:t>&lt;relational expression&gt; | 𝝴</w:t>
-      </w:r>
-    </w:p>
-    <w:p>
-      <w:pPr>
-        <w:numPr>
-          <w:ilvl w:val="0"/>
-          <w:numId w:val="1"/>
-        </w:numPr>
-        <w:tabs>
-          <w:tab w:val="left" w:pos="360"/>
-        </w:tabs>
-        <w:spacing w:line="360" w:lineRule="auto"/>
-      </w:pPr>
-      <w:r>
-        <w:t>&lt;equality expression</w:t>
-      </w:r>
-      <w:proofErr w:type="gramStart"/>
-      <w:r>
-        <w:t>&gt; ::=</w:t>
-      </w:r>
-      <w:proofErr w:type="gramEnd"/>
-      <w:r>
-        <w:t xml:space="preserve"> &lt;and expression&gt; &lt;equality operator&gt;</w:t>
-      </w:r>
-    </w:p>
-    <w:p>
-      <w:pPr>
-        <w:numPr>
-          <w:ilvl w:val="0"/>
-          <w:numId w:val="1"/>
-        </w:numPr>
-        <w:tabs>
-          <w:tab w:val="left" w:pos="360"/>
-        </w:tabs>
-        <w:spacing w:line="360" w:lineRule="auto"/>
-      </w:pPr>
-      <w:r>
-        <w:lastRenderedPageBreak/>
-        <w:t>&lt;equality operator</w:t>
-      </w:r>
-      <w:proofErr w:type="gramStart"/>
-      <w:r>
-        <w:t>&gt; ::=</w:t>
-      </w:r>
-      <w:proofErr w:type="gramEnd"/>
-      <w:r>
-        <w:t xml:space="preserve"> </w:t>
-      </w:r>
-      <w:r>
-        <w:rPr>
-          <w:b/>
-        </w:rPr>
-        <w:t xml:space="preserve">== </w:t>
-      </w:r>
-      <w:r>
-        <w:t>&lt;equality expression&gt; |</w:t>
-      </w:r>
-      <w:r>
-        <w:rPr>
-          <w:b/>
-        </w:rPr>
-        <w:t xml:space="preserve"> != </w:t>
-      </w:r>
-      <w:r>
-        <w:t>&lt;equality expression&gt; | 𝝴</w:t>
-      </w:r>
-    </w:p>
-    <w:p>
-      <w:pPr>
-        <w:numPr>
-          <w:ilvl w:val="0"/>
-          <w:numId w:val="1"/>
-        </w:numPr>
-        <w:tabs>
-          <w:tab w:val="left" w:pos="360"/>
-        </w:tabs>
-        <w:spacing w:line="360" w:lineRule="auto"/>
-      </w:pPr>
-      <w:r>
         <w:t>&lt;and expression</w:t>
       </w:r>
       <w:proofErr w:type="gramStart"/>
@@ -6404,7 +6386,52 @@
       </w:r>
       <w:proofErr w:type="gramEnd"/>
       <w:r>
-        <w:t xml:space="preserve"> &lt;alphabet&gt; {{&lt;digit&gt;} {&lt;alphabet&gt;}}</w:t>
+        <w:t xml:space="preserve"> &lt;alphabet&gt; {{&lt;digit&gt;} {&lt;alphabet&gt;}</w:t>
+      </w:r>
+      <w:r>
+        <w:t>{</w:t>
+      </w:r>
+      <w:r>
+        <w:t xml:space="preserve"> </w:t>
+      </w:r>
+      <w:r>
+        <w:rPr>
+          <w:b/>
+        </w:rPr>
+        <w:t>_</w:t>
+      </w:r>
+      <w:r>
+        <w:t xml:space="preserve"> </w:t>
+      </w:r>
+      <w:r>
+        <w:t>}</w:t>
+      </w:r>
+      <w:r>
+        <w:t>}</w:t>
+      </w:r>
+      <w:r>
+        <w:t xml:space="preserve"> | </w:t>
+      </w:r>
+      <w:r>
+        <w:rPr>
+          <w:b/>
+        </w:rPr>
+        <w:t>_</w:t>
+      </w:r>
+      <w:r>
+        <w:t xml:space="preserve"> </w:t>
+      </w:r>
+      <w:r>
+        <w:t xml:space="preserve">{{&lt;digit&gt;} {&lt;alphabet&gt;}{ </w:t>
+      </w:r>
+      <w:r>
+        <w:rPr>
+          <w:b/>
+        </w:rPr>
+        <w:t>_</w:t>
+      </w:r>
+      <w:r>
+        <w:t xml:space="preserve"> }}</w:t>
       </w:r>
     </w:p>
     <w:p>

</xml_diff>

<commit_message>
Sebelum ubah Assignment Expression di program
</commit_message>
<xml_diff>
--- a/eBNF LL-1 v3.docx
+++ b/eBNF LL-1 v3.docx
@@ -2336,7 +2336,19 @@
         <w:spacing w:line="360" w:lineRule="auto"/>
       </w:pPr>
       <w:r>
-        <w:t>&lt;final mod initializer&gt; ::= &lt;final modifier&gt; | 𝝴</w:t>
+        <w:t>&lt;final mod initializer&gt; ::= &lt;</w:t>
+      </w:r>
+      <w:r>
+        <w:t xml:space="preserve"> </w:t>
+      </w:r>
+      <w:r>
+        <w:t>final modifier</w:t>
+      </w:r>
+      <w:r>
+        <w:t xml:space="preserve"> </w:t>
+      </w:r>
+      <w:r>
+        <w:t>&gt; | 𝝴</w:t>
       </w:r>
     </w:p>
     <w:p>
@@ -3618,70 +3630,873 @@
       <w:r>
         <w:t xml:space="preserve"> statement</w:t>
       </w:r>
+      <w:r>
+        <w:t>&gt;</w:t>
+      </w:r>
+    </w:p>
+    <w:p>
+      <w:pPr>
+        <w:numPr>
+          <w:ilvl w:val="0"/>
+          <w:numId w:val="1"/>
+        </w:numPr>
+        <w:tabs>
+          <w:tab w:val="left" w:pos="360"/>
+        </w:tabs>
+        <w:spacing w:line="360" w:lineRule="auto"/>
+      </w:pPr>
+      <w:r>
+        <w:t>&lt;finally initializer&gt; ::= &lt;finally</w:t>
+      </w:r>
+      <w:r>
+        <w:t xml:space="preserve"> statement</w:t>
+      </w:r>
+      <w:r>
+        <w:t>&gt; | 𝝴</w:t>
+      </w:r>
+    </w:p>
+    <w:p>
+      <w:pPr>
+        <w:numPr>
+          <w:ilvl w:val="0"/>
+          <w:numId w:val="1"/>
+        </w:numPr>
+        <w:tabs>
+          <w:tab w:val="left" w:pos="360"/>
+        </w:tabs>
+        <w:spacing w:line="360" w:lineRule="auto"/>
+      </w:pPr>
+      <w:r>
+        <w:t>&lt;catches&gt; ::= &lt;catch clause&gt; {&lt;catch clause&gt;}</w:t>
+      </w:r>
+    </w:p>
+    <w:p>
+      <w:pPr>
+        <w:numPr>
+          <w:ilvl w:val="0"/>
+          <w:numId w:val="1"/>
+        </w:numPr>
+        <w:tabs>
+          <w:tab w:val="left" w:pos="360"/>
+        </w:tabs>
+        <w:spacing w:line="360" w:lineRule="auto"/>
+      </w:pPr>
+      <w:r>
+        <w:t xml:space="preserve">&lt;catch clause&gt; ::= </w:t>
+      </w:r>
+      <w:r>
+        <w:rPr>
+          <w:b/>
+        </w:rPr>
+        <w:t>catch (</w:t>
+      </w:r>
+      <w:r>
+        <w:t xml:space="preserve"> &lt;formal parameter&gt; </w:t>
+      </w:r>
+      <w:r>
+        <w:rPr>
+          <w:b/>
+        </w:rPr>
+        <w:t>)</w:t>
+      </w:r>
+      <w:r>
+        <w:t xml:space="preserve"> &lt;block&gt;</w:t>
+      </w:r>
+    </w:p>
+    <w:p>
+      <w:pPr>
+        <w:numPr>
+          <w:ilvl w:val="0"/>
+          <w:numId w:val="1"/>
+        </w:numPr>
+        <w:tabs>
+          <w:tab w:val="left" w:pos="360"/>
+        </w:tabs>
+        <w:spacing w:line="360" w:lineRule="auto"/>
+      </w:pPr>
+      <w:r>
+        <w:t>&lt;finally</w:t>
+      </w:r>
+      <w:r>
+        <w:t xml:space="preserve"> statement</w:t>
+      </w:r>
+      <w:r>
+        <w:t xml:space="preserve">&gt; ::= </w:t>
+      </w:r>
+      <w:r>
+        <w:rPr>
+          <w:b/>
+        </w:rPr>
+        <w:t xml:space="preserve">finally </w:t>
+      </w:r>
+      <w:r>
+        <w:t>&lt;block&gt;</w:t>
+      </w:r>
+    </w:p>
+    <w:p>
+      <w:pPr>
+        <w:tabs>
+          <w:tab w:val="left" w:pos="360"/>
+        </w:tabs>
+        <w:spacing w:line="360" w:lineRule="auto"/>
+        <w:contextualSpacing w:val="0"/>
+      </w:pPr>
+    </w:p>
+    <w:p>
+      <w:pPr>
+        <w:tabs>
+          <w:tab w:val="left" w:pos="360"/>
+        </w:tabs>
+        <w:spacing w:line="360" w:lineRule="auto"/>
+        <w:contextualSpacing w:val="0"/>
+        <w:rPr>
+          <w:b/>
+          <w:sz w:val="24"/>
+          <w:szCs w:val="24"/>
+        </w:rPr>
+      </w:pPr>
+      <w:r>
+        <w:rPr>
+          <w:b/>
+          <w:sz w:val="24"/>
+          <w:szCs w:val="24"/>
+        </w:rPr>
+        <w:t>Expression</w:t>
+      </w:r>
+    </w:p>
+    <w:p>
+      <w:pPr>
+        <w:numPr>
+          <w:ilvl w:val="0"/>
+          <w:numId w:val="1"/>
+        </w:numPr>
+        <w:tabs>
+          <w:tab w:val="left" w:pos="360"/>
+        </w:tabs>
+        <w:spacing w:line="360" w:lineRule="auto"/>
+      </w:pPr>
+      <w:r>
+        <w:t>&lt;expression&gt; ::= &lt;additive expression&gt; &lt;multiplicative operator&gt;</w:t>
+      </w:r>
+    </w:p>
+    <w:p>
+      <w:pPr>
+        <w:numPr>
+          <w:ilvl w:val="0"/>
+          <w:numId w:val="1"/>
+        </w:numPr>
+        <w:tabs>
+          <w:tab w:val="left" w:pos="360"/>
+        </w:tabs>
+        <w:spacing w:line="360" w:lineRule="auto"/>
+      </w:pPr>
+      <w:r>
+        <w:t xml:space="preserve">&lt;multiplicative operator&gt; ::= </w:t>
+      </w:r>
+      <w:r>
+        <w:rPr>
+          <w:b/>
+        </w:rPr>
+        <w:t xml:space="preserve">* </w:t>
+      </w:r>
+      <w:r>
+        <w:t xml:space="preserve">&lt;expression&gt;| </w:t>
+      </w:r>
+      <w:r>
+        <w:rPr>
+          <w:b/>
+        </w:rPr>
+        <w:t xml:space="preserve">/ </w:t>
+      </w:r>
+      <w:r>
+        <w:t xml:space="preserve">&lt; expression&gt;| </w:t>
+      </w:r>
+      <w:r>
+        <w:rPr>
+          <w:b/>
+        </w:rPr>
+        <w:t xml:space="preserve">% </w:t>
+      </w:r>
+      <w:r>
+        <w:t>&lt;expression&gt; | 𝝴</w:t>
+      </w:r>
+    </w:p>
+    <w:p>
+      <w:pPr>
+        <w:numPr>
+          <w:ilvl w:val="0"/>
+          <w:numId w:val="1"/>
+        </w:numPr>
+        <w:tabs>
+          <w:tab w:val="left" w:pos="360"/>
+        </w:tabs>
+        <w:spacing w:line="360" w:lineRule="auto"/>
+      </w:pPr>
+      <w:r>
+        <w:t>&lt;additive expression&gt; ::= &lt;shift expression&gt; &lt;additive operator&gt;</w:t>
+      </w:r>
+    </w:p>
+    <w:p>
+      <w:pPr>
+        <w:numPr>
+          <w:ilvl w:val="0"/>
+          <w:numId w:val="1"/>
+        </w:numPr>
+        <w:tabs>
+          <w:tab w:val="left" w:pos="360"/>
+        </w:tabs>
+        <w:spacing w:line="360" w:lineRule="auto"/>
+      </w:pPr>
+      <w:r>
+        <w:t>&lt;additive operator&gt; ::=</w:t>
+      </w:r>
+      <w:r>
+        <w:rPr>
+          <w:b/>
+        </w:rPr>
+        <w:t xml:space="preserve"> +</w:t>
+      </w:r>
+      <w:r>
+        <w:t xml:space="preserve"> &lt;additive expression&gt; | </w:t>
+      </w:r>
+      <w:r>
+        <w:rPr>
+          <w:b/>
+        </w:rPr>
+        <w:t xml:space="preserve">- </w:t>
+      </w:r>
+      <w:r>
+        <w:t>&lt;additive expression&gt; | 𝝴</w:t>
+      </w:r>
+    </w:p>
+    <w:p>
+      <w:pPr>
+        <w:numPr>
+          <w:ilvl w:val="0"/>
+          <w:numId w:val="1"/>
+        </w:numPr>
+        <w:tabs>
+          <w:tab w:val="left" w:pos="360"/>
+        </w:tabs>
+        <w:spacing w:line="360" w:lineRule="auto"/>
+      </w:pPr>
+      <w:r>
+        <w:t>&lt;shift expression&gt; ::= &lt;relational expression&gt; &lt;shift operator&gt;</w:t>
+      </w:r>
+    </w:p>
+    <w:p>
+      <w:pPr>
+        <w:numPr>
+          <w:ilvl w:val="0"/>
+          <w:numId w:val="1"/>
+        </w:numPr>
+        <w:tabs>
+          <w:tab w:val="left" w:pos="360"/>
+        </w:tabs>
+        <w:spacing w:line="360" w:lineRule="auto"/>
+      </w:pPr>
+      <w:r>
+        <w:t xml:space="preserve">&lt;shift operator&gt; ::= </w:t>
+      </w:r>
+      <w:r>
+        <w:rPr>
+          <w:b/>
+        </w:rPr>
+        <w:t xml:space="preserve">&gt;&gt; </w:t>
+      </w:r>
+      <w:r>
+        <w:t xml:space="preserve">&lt;shift expression&gt; | </w:t>
+      </w:r>
+      <w:r>
+        <w:rPr>
+          <w:b/>
+        </w:rPr>
+        <w:t xml:space="preserve">&lt;&lt; </w:t>
+      </w:r>
+      <w:r>
+        <w:t xml:space="preserve">&lt;shift expression&gt; | </w:t>
+      </w:r>
+      <w:r>
+        <w:rPr>
+          <w:b/>
+        </w:rPr>
+        <w:t xml:space="preserve">&gt;&gt;&gt; </w:t>
+      </w:r>
+      <w:r>
+        <w:t>&lt;shift expression&gt; | 𝝴</w:t>
+      </w:r>
+    </w:p>
+    <w:p>
+      <w:pPr>
+        <w:numPr>
+          <w:ilvl w:val="0"/>
+          <w:numId w:val="1"/>
+        </w:numPr>
+        <w:tabs>
+          <w:tab w:val="left" w:pos="360"/>
+        </w:tabs>
+        <w:spacing w:line="360" w:lineRule="auto"/>
+      </w:pPr>
+      <w:r>
+        <w:t>&lt;relational expression&gt; ::= &lt;equality expression&gt; &lt;relational operator&gt;</w:t>
+      </w:r>
+    </w:p>
+    <w:p>
+      <w:pPr>
+        <w:numPr>
+          <w:ilvl w:val="0"/>
+          <w:numId w:val="1"/>
+        </w:numPr>
+        <w:tabs>
+          <w:tab w:val="left" w:pos="360"/>
+        </w:tabs>
+        <w:spacing w:line="360" w:lineRule="auto"/>
+      </w:pPr>
+      <w:r>
+        <w:t xml:space="preserve">&lt;relational operator&gt; ::= </w:t>
+      </w:r>
+      <w:r>
+        <w:rPr>
+          <w:b/>
+        </w:rPr>
+        <w:t xml:space="preserve">&lt; </w:t>
+      </w:r>
+      <w:r>
+        <w:t>&lt;relational expression&gt;|</w:t>
+      </w:r>
+      <w:r>
+        <w:rPr>
+          <w:b/>
+        </w:rPr>
+        <w:t xml:space="preserve"> &gt; </w:t>
+      </w:r>
+      <w:r>
+        <w:t>&lt;relational expression&gt;|</w:t>
+      </w:r>
+      <w:r>
+        <w:rPr>
+          <w:b/>
+        </w:rPr>
+        <w:t xml:space="preserve"> &lt;= </w:t>
+      </w:r>
+      <w:r>
+        <w:t>&lt;relational expression&gt;|</w:t>
+      </w:r>
+      <w:r>
+        <w:rPr>
+          <w:b/>
+        </w:rPr>
+        <w:t xml:space="preserve"> &gt;= </w:t>
+      </w:r>
+      <w:r>
+        <w:t>&lt;relational expression&gt;|</w:t>
+      </w:r>
+      <w:r>
+        <w:rPr>
+          <w:b/>
+        </w:rPr>
+        <w:t xml:space="preserve"> instance of </w:t>
+      </w:r>
+      <w:r>
+        <w:t>&lt;relational expression&gt; | 𝝴</w:t>
+      </w:r>
+    </w:p>
+    <w:p>
+      <w:pPr>
+        <w:numPr>
+          <w:ilvl w:val="0"/>
+          <w:numId w:val="1"/>
+        </w:numPr>
+        <w:tabs>
+          <w:tab w:val="left" w:pos="360"/>
+        </w:tabs>
+        <w:spacing w:line="360" w:lineRule="auto"/>
+      </w:pPr>
+      <w:r>
+        <w:t>&lt;equality expression&gt; ::= &lt;and expression&gt; &lt;equality operator&gt;</w:t>
+      </w:r>
+    </w:p>
+    <w:p>
+      <w:pPr>
+        <w:numPr>
+          <w:ilvl w:val="0"/>
+          <w:numId w:val="1"/>
+        </w:numPr>
+        <w:tabs>
+          <w:tab w:val="left" w:pos="360"/>
+        </w:tabs>
+        <w:spacing w:line="360" w:lineRule="auto"/>
+      </w:pPr>
+      <w:r>
+        <w:t xml:space="preserve">&lt;equality operator&gt; ::= </w:t>
+      </w:r>
+      <w:r>
+        <w:rPr>
+          <w:b/>
+        </w:rPr>
+        <w:t xml:space="preserve">== </w:t>
+      </w:r>
+      <w:r>
+        <w:t>&lt;equality expression&gt; |</w:t>
+      </w:r>
+      <w:r>
+        <w:rPr>
+          <w:b/>
+        </w:rPr>
+        <w:t xml:space="preserve"> != </w:t>
+      </w:r>
+      <w:r>
+        <w:t>&lt;equality expression&gt; | 𝝴</w:t>
+      </w:r>
+    </w:p>
+    <w:p>
+      <w:pPr>
+        <w:numPr>
+          <w:ilvl w:val="0"/>
+          <w:numId w:val="1"/>
+        </w:numPr>
+        <w:tabs>
+          <w:tab w:val="left" w:pos="360"/>
+        </w:tabs>
+        <w:spacing w:line="360" w:lineRule="auto"/>
+      </w:pPr>
+      <w:r>
+        <w:t>&lt;and expression&gt; ::= &lt;exclusive or&gt; &lt;and operator&gt;</w:t>
+      </w:r>
+    </w:p>
+    <w:p>
+      <w:pPr>
+        <w:numPr>
+          <w:ilvl w:val="0"/>
+          <w:numId w:val="1"/>
+        </w:numPr>
+        <w:tabs>
+          <w:tab w:val="left" w:pos="360"/>
+        </w:tabs>
+        <w:spacing w:line="360" w:lineRule="auto"/>
+      </w:pPr>
+      <w:r>
+        <w:lastRenderedPageBreak/>
+        <w:t xml:space="preserve">&lt;and operator&gt; ::= </w:t>
+      </w:r>
+      <w:r>
+        <w:rPr>
+          <w:b/>
+        </w:rPr>
+        <w:t xml:space="preserve">&amp; </w:t>
+      </w:r>
+      <w:r>
+        <w:t>&lt;and expression&gt; | 𝝴</w:t>
+      </w:r>
+    </w:p>
+    <w:p>
+      <w:pPr>
+        <w:numPr>
+          <w:ilvl w:val="0"/>
+          <w:numId w:val="1"/>
+        </w:numPr>
+        <w:tabs>
+          <w:tab w:val="left" w:pos="360"/>
+        </w:tabs>
+        <w:spacing w:line="360" w:lineRule="auto"/>
+      </w:pPr>
+      <w:r>
+        <w:t>&lt;exclusive or&gt; ::= &lt;inclusive or&gt; &lt;exclusive operator&gt;</w:t>
+      </w:r>
+    </w:p>
+    <w:p>
+      <w:pPr>
+        <w:numPr>
+          <w:ilvl w:val="0"/>
+          <w:numId w:val="1"/>
+        </w:numPr>
+        <w:tabs>
+          <w:tab w:val="left" w:pos="360"/>
+        </w:tabs>
+        <w:spacing w:line="360" w:lineRule="auto"/>
+      </w:pPr>
+      <w:r>
+        <w:t xml:space="preserve">&lt;exclusive operator&gt; ::= </w:t>
+      </w:r>
+      <w:r>
+        <w:rPr>
+          <w:b/>
+        </w:rPr>
+        <w:t xml:space="preserve">^ </w:t>
+      </w:r>
+      <w:r>
+        <w:t>&lt;exclusive or&gt; | 𝝴</w:t>
+      </w:r>
+    </w:p>
+    <w:p>
+      <w:pPr>
+        <w:numPr>
+          <w:ilvl w:val="0"/>
+          <w:numId w:val="1"/>
+        </w:numPr>
+        <w:tabs>
+          <w:tab w:val="left" w:pos="360"/>
+        </w:tabs>
+        <w:spacing w:line="360" w:lineRule="auto"/>
+      </w:pPr>
+      <w:r>
+        <w:t>&lt;inclusive or&gt; ::= &lt;conditional and&gt; &lt;inclusive or operator&gt;</w:t>
+      </w:r>
+    </w:p>
+    <w:p>
+      <w:pPr>
+        <w:numPr>
+          <w:ilvl w:val="0"/>
+          <w:numId w:val="1"/>
+        </w:numPr>
+        <w:tabs>
+          <w:tab w:val="left" w:pos="360"/>
+        </w:tabs>
+        <w:spacing w:line="360" w:lineRule="auto"/>
+      </w:pPr>
+      <w:r>
+        <w:t xml:space="preserve">&lt;inclusive or operator&gt; ::= </w:t>
+      </w:r>
+      <w:r>
+        <w:rPr>
+          <w:b/>
+        </w:rPr>
+        <w:t>|</w:t>
+      </w:r>
+      <w:r>
+        <w:t xml:space="preserve"> &lt;inclusive or&gt; | 𝝴</w:t>
+      </w:r>
+    </w:p>
+    <w:p>
+      <w:pPr>
+        <w:numPr>
+          <w:ilvl w:val="0"/>
+          <w:numId w:val="1"/>
+        </w:numPr>
+        <w:tabs>
+          <w:tab w:val="left" w:pos="360"/>
+        </w:tabs>
+        <w:spacing w:line="360" w:lineRule="auto"/>
+      </w:pPr>
+      <w:r>
+        <w:t>&lt;conditional and&gt; ::= &lt;conditional or&gt; &lt;conditional and operator&gt;</w:t>
+      </w:r>
+    </w:p>
+    <w:p>
+      <w:pPr>
+        <w:numPr>
+          <w:ilvl w:val="0"/>
+          <w:numId w:val="1"/>
+        </w:numPr>
+        <w:tabs>
+          <w:tab w:val="left" w:pos="360"/>
+        </w:tabs>
+        <w:spacing w:line="360" w:lineRule="auto"/>
+      </w:pPr>
+      <w:r>
+        <w:t xml:space="preserve">&lt;conditional and operator&gt; ::= </w:t>
+      </w:r>
+      <w:r>
+        <w:rPr>
+          <w:b/>
+        </w:rPr>
+        <w:t xml:space="preserve">&amp;&amp; </w:t>
+      </w:r>
+      <w:r>
+        <w:t>&lt;conditional and&gt; | 𝝴</w:t>
+      </w:r>
+    </w:p>
+    <w:p>
+      <w:pPr>
+        <w:numPr>
+          <w:ilvl w:val="0"/>
+          <w:numId w:val="1"/>
+        </w:numPr>
+        <w:tabs>
+          <w:tab w:val="left" w:pos="360"/>
+        </w:tabs>
+        <w:spacing w:line="360" w:lineRule="auto"/>
+      </w:pPr>
+      <w:r>
+        <w:t>&lt;conditional or&gt; ::= &lt;unary expression&gt; &lt;conditional or operator&gt;</w:t>
+      </w:r>
+    </w:p>
+    <w:p>
+      <w:pPr>
+        <w:numPr>
+          <w:ilvl w:val="0"/>
+          <w:numId w:val="1"/>
+        </w:numPr>
+        <w:tabs>
+          <w:tab w:val="left" w:pos="360"/>
+        </w:tabs>
+        <w:spacing w:line="360" w:lineRule="auto"/>
+      </w:pPr>
+      <w:r>
+        <w:t xml:space="preserve">&lt;conditional or operator&gt; ::= </w:t>
+      </w:r>
+      <w:r>
+        <w:rPr>
+          <w:b/>
+        </w:rPr>
+        <w:t>?</w:t>
+      </w:r>
+      <w:r>
+        <w:t xml:space="preserve"> &lt;expression&gt;</w:t>
+      </w:r>
+      <w:r>
+        <w:rPr>
+          <w:b/>
+        </w:rPr>
+        <w:t xml:space="preserve"> : </w:t>
+      </w:r>
+      <w:r>
+        <w:t>&lt;expression&gt; | 𝝴</w:t>
+      </w:r>
+    </w:p>
+    <w:p>
+      <w:pPr>
+        <w:numPr>
+          <w:ilvl w:val="0"/>
+          <w:numId w:val="1"/>
+        </w:numPr>
+        <w:tabs>
+          <w:tab w:val="left" w:pos="360"/>
+        </w:tabs>
+        <w:spacing w:line="360" w:lineRule="auto"/>
+      </w:pPr>
+      <w:r>
+        <w:t>&lt;cast type&gt; ::= &lt;primitive type&gt; | &lt;identifier&gt;</w:t>
+      </w:r>
+    </w:p>
+    <w:p>
+      <w:pPr>
+        <w:numPr>
+          <w:ilvl w:val="0"/>
+          <w:numId w:val="1"/>
+        </w:numPr>
+        <w:tabs>
+          <w:tab w:val="left" w:pos="360"/>
+        </w:tabs>
+        <w:spacing w:line="360" w:lineRule="auto"/>
+      </w:pPr>
+      <w:r>
+        <w:t xml:space="preserve">&lt;unary expression&gt; ::= &lt;expression name&gt; &lt;post expression name&gt; | &lt;increment decrement&gt; &lt;expression name&gt; | &lt;primary&gt; | </w:t>
+      </w:r>
+      <w:r>
+        <w:rPr>
+          <w:b/>
+        </w:rPr>
+        <w:t xml:space="preserve">( </w:t>
+      </w:r>
+      <w:r>
+        <w:t xml:space="preserve">&lt;cast type&gt; </w:t>
+      </w:r>
+      <w:r>
+        <w:rPr>
+          <w:b/>
+        </w:rPr>
+        <w:t xml:space="preserve">) </w:t>
+      </w:r>
+      <w:r>
+        <w:t xml:space="preserve">&lt;unary expression&gt; | </w:t>
+      </w:r>
+      <w:r>
+        <w:rPr>
+          <w:b/>
+        </w:rPr>
+        <w:t xml:space="preserve">+ </w:t>
+      </w:r>
+      <w:r>
+        <w:t xml:space="preserve">&lt;unary expression&gt; | </w:t>
+      </w:r>
+      <w:r>
+        <w:rPr>
+          <w:b/>
+        </w:rPr>
+        <w:t>-</w:t>
+      </w:r>
+      <w:r>
+        <w:t xml:space="preserve"> &lt;unary expression&gt; | </w:t>
+      </w:r>
+      <w:r>
+        <w:rPr>
+          <w:b/>
+        </w:rPr>
+        <w:t xml:space="preserve">~ </w:t>
+      </w:r>
+      <w:r>
+        <w:t>&lt;unary expression&gt;</w:t>
+      </w:r>
+    </w:p>
+    <w:p>
+      <w:pPr>
+        <w:numPr>
+          <w:ilvl w:val="0"/>
+          <w:numId w:val="1"/>
+        </w:numPr>
+        <w:tabs>
+          <w:tab w:val="left" w:pos="360"/>
+        </w:tabs>
+        <w:spacing w:line="360" w:lineRule="auto"/>
+      </w:pPr>
+      <w:r>
+        <w:t xml:space="preserve">&lt;increment decrement&gt; ::= </w:t>
+      </w:r>
+      <w:r>
+        <w:rPr>
+          <w:b/>
+        </w:rPr>
+        <w:t xml:space="preserve">-- </w:t>
+      </w:r>
+      <w:r>
+        <w:t xml:space="preserve">| </w:t>
+      </w:r>
+      <w:r>
+        <w:rPr>
+          <w:b/>
+        </w:rPr>
+        <w:t>++</w:t>
+      </w:r>
+    </w:p>
+    <w:p>
+      <w:pPr>
+        <w:numPr>
+          <w:ilvl w:val="0"/>
+          <w:numId w:val="1"/>
+        </w:numPr>
+        <w:tabs>
+          <w:tab w:val="left" w:pos="360"/>
+        </w:tabs>
+        <w:spacing w:line="360" w:lineRule="auto"/>
+      </w:pPr>
+      <w:r>
+        <w:t>&lt;post expression name&gt; ::= &lt;increment decrement&gt; | {</w:t>
+      </w:r>
+      <w:r>
+        <w:rPr>
+          <w:b/>
+        </w:rPr>
+        <w:t>.</w:t>
+      </w:r>
+      <w:r>
+        <w:t xml:space="preserve"> &lt;identifier&gt;} &lt;array or assignment&gt; | 𝝴</w:t>
+      </w:r>
+    </w:p>
+    <w:p>
+      <w:pPr>
+        <w:numPr>
+          <w:ilvl w:val="0"/>
+          <w:numId w:val="1"/>
+        </w:numPr>
+        <w:tabs>
+          <w:tab w:val="left" w:pos="360"/>
+        </w:tabs>
+        <w:spacing w:line="360" w:lineRule="auto"/>
+      </w:pPr>
+      <w:r>
+        <w:t>&lt;array or assignment&gt; ::= &lt;array access&gt; | &lt;assignment operator&gt; &lt;expression&gt;</w:t>
+      </w:r>
+    </w:p>
+    <w:p>
+      <w:pPr>
+        <w:numPr>
+          <w:ilvl w:val="0"/>
+          <w:numId w:val="1"/>
+        </w:numPr>
+        <w:tabs>
+          <w:tab w:val="left" w:pos="360"/>
+        </w:tabs>
+        <w:spacing w:line="360" w:lineRule="auto"/>
+      </w:pPr>
+      <w:r>
+        <w:t xml:space="preserve">&lt;primary&gt; ::= &lt;literal&gt; { </w:t>
+      </w:r>
+      <w:r>
+        <w:rPr>
+          <w:b/>
+        </w:rPr>
+        <w:t xml:space="preserve">. </w:t>
+      </w:r>
+      <w:r>
+        <w:t xml:space="preserve">&lt;method invocation&gt; } | </w:t>
+      </w:r>
+      <w:r>
+        <w:rPr>
+          <w:b/>
+        </w:rPr>
+        <w:t xml:space="preserve">new </w:t>
+      </w:r>
+      <w:r>
+        <w:t xml:space="preserve">&lt;instance creation expression&gt; { </w:t>
+      </w:r>
+      <w:r>
+        <w:rPr>
+          <w:b/>
+        </w:rPr>
+        <w:t xml:space="preserve">. </w:t>
+      </w:r>
+      <w:r>
+        <w:t>&lt;method invocation&gt; } | &lt;field access&gt;</w:t>
+      </w:r>
+      <w:r>
+        <w:t xml:space="preserve"> &lt;assignment&gt;</w:t>
+      </w:r>
       <w:bookmarkStart w:id="2" w:name="_GoBack"/>
       <w:bookmarkEnd w:id="2"/>
-      <w:r>
-        <w:t>&gt;</w:t>
-      </w:r>
-    </w:p>
-    <w:p>
-      <w:pPr>
-        <w:numPr>
-          <w:ilvl w:val="0"/>
-          <w:numId w:val="1"/>
-        </w:numPr>
-        <w:tabs>
-          <w:tab w:val="left" w:pos="360"/>
-        </w:tabs>
-        <w:spacing w:line="360" w:lineRule="auto"/>
-      </w:pPr>
-      <w:r>
-        <w:t>&lt;finally initializer&gt; ::= &lt;finally</w:t>
-      </w:r>
-      <w:r>
-        <w:t xml:space="preserve"> statement</w:t>
-      </w:r>
-      <w:r>
-        <w:t>&gt; | 𝝴</w:t>
-      </w:r>
-    </w:p>
-    <w:p>
-      <w:pPr>
-        <w:numPr>
-          <w:ilvl w:val="0"/>
-          <w:numId w:val="1"/>
-        </w:numPr>
-        <w:tabs>
-          <w:tab w:val="left" w:pos="360"/>
-        </w:tabs>
-        <w:spacing w:line="360" w:lineRule="auto"/>
-      </w:pPr>
-      <w:r>
-        <w:t>&lt;catches&gt; ::= &lt;catch clause&gt; {&lt;catch clause&gt;}</w:t>
-      </w:r>
-    </w:p>
-    <w:p>
-      <w:pPr>
-        <w:numPr>
-          <w:ilvl w:val="0"/>
-          <w:numId w:val="1"/>
-        </w:numPr>
-        <w:tabs>
-          <w:tab w:val="left" w:pos="360"/>
-        </w:tabs>
-        <w:spacing w:line="360" w:lineRule="auto"/>
-      </w:pPr>
-      <w:r>
-        <w:t xml:space="preserve">&lt;catch clause&gt; ::= </w:t>
-      </w:r>
-      <w:r>
-        <w:rPr>
-          <w:b/>
-        </w:rPr>
-        <w:t>catch (</w:t>
-      </w:r>
-      <w:r>
-        <w:t xml:space="preserve"> &lt;formal parameter&gt; </w:t>
+    </w:p>
+    <w:p>
+      <w:pPr>
+        <w:numPr>
+          <w:ilvl w:val="0"/>
+          <w:numId w:val="1"/>
+        </w:numPr>
+        <w:tabs>
+          <w:tab w:val="left" w:pos="360"/>
+        </w:tabs>
+        <w:spacing w:line="360" w:lineRule="auto"/>
+      </w:pPr>
+      <w:r>
+        <w:t>&lt;instance creation expression&gt; ::= &lt;primitive type&gt; &lt;dim expressions&gt; &lt;dims&gt; | &lt;identifier&gt; &lt;creation expression&gt;</w:t>
+      </w:r>
+    </w:p>
+    <w:p>
+      <w:pPr>
+        <w:numPr>
+          <w:ilvl w:val="0"/>
+          <w:numId w:val="1"/>
+        </w:numPr>
+        <w:tabs>
+          <w:tab w:val="left" w:pos="360"/>
+        </w:tabs>
+        <w:spacing w:line="360" w:lineRule="auto"/>
+      </w:pPr>
+      <w:r>
+        <w:t>&lt;creation expression&gt; ::= &lt;class instance creation expression&gt; | &lt;array creation&gt;</w:t>
+      </w:r>
+    </w:p>
+    <w:p>
+      <w:pPr>
+        <w:numPr>
+          <w:ilvl w:val="0"/>
+          <w:numId w:val="1"/>
+        </w:numPr>
+        <w:tabs>
+          <w:tab w:val="left" w:pos="360"/>
+        </w:tabs>
+        <w:spacing w:line="360" w:lineRule="auto"/>
+      </w:pPr>
+      <w:r>
+        <w:t xml:space="preserve">&lt;class instance creation expression&gt; ::= </w:t>
+      </w:r>
+      <w:r>
+        <w:rPr>
+          <w:b/>
+        </w:rPr>
+        <w:t xml:space="preserve">( </w:t>
+      </w:r>
+      <w:r>
+        <w:t xml:space="preserve">&lt;argument list&gt; </w:t>
       </w:r>
       <w:r>
         <w:rPr>
@@ -3689,369 +4504,305 @@
         </w:rPr>
         <w:t>)</w:t>
       </w:r>
-      <w:r>
-        <w:t xml:space="preserve"> &lt;block&gt;</w:t>
-      </w:r>
-    </w:p>
-    <w:p>
-      <w:pPr>
-        <w:numPr>
-          <w:ilvl w:val="0"/>
-          <w:numId w:val="1"/>
-        </w:numPr>
-        <w:tabs>
-          <w:tab w:val="left" w:pos="360"/>
-        </w:tabs>
-        <w:spacing w:line="360" w:lineRule="auto"/>
-      </w:pPr>
-      <w:r>
-        <w:t>&lt;finally</w:t>
-      </w:r>
-      <w:r>
-        <w:t xml:space="preserve"> statement</w:t>
-      </w:r>
-      <w:r>
-        <w:t xml:space="preserve">&gt; ::= </w:t>
-      </w:r>
-      <w:r>
-        <w:rPr>
-          <w:b/>
-        </w:rPr>
-        <w:t xml:space="preserve">finally </w:t>
-      </w:r>
-      <w:r>
-        <w:t>&lt;block&gt;</w:t>
-      </w:r>
-    </w:p>
-    <w:p>
-      <w:pPr>
-        <w:tabs>
-          <w:tab w:val="left" w:pos="360"/>
-        </w:tabs>
-        <w:spacing w:line="360" w:lineRule="auto"/>
-        <w:contextualSpacing w:val="0"/>
-      </w:pPr>
-    </w:p>
-    <w:p>
-      <w:pPr>
-        <w:tabs>
-          <w:tab w:val="left" w:pos="360"/>
-        </w:tabs>
-        <w:spacing w:line="360" w:lineRule="auto"/>
-        <w:contextualSpacing w:val="0"/>
-        <w:rPr>
-          <w:b/>
-          <w:sz w:val="24"/>
-          <w:szCs w:val="24"/>
-        </w:rPr>
-      </w:pPr>
-      <w:r>
-        <w:rPr>
-          <w:b/>
-          <w:sz w:val="24"/>
-          <w:szCs w:val="24"/>
-        </w:rPr>
-        <w:t>Expression</w:t>
-      </w:r>
-    </w:p>
-    <w:p>
-      <w:pPr>
-        <w:numPr>
-          <w:ilvl w:val="0"/>
-          <w:numId w:val="1"/>
-        </w:numPr>
-        <w:tabs>
-          <w:tab w:val="left" w:pos="360"/>
-        </w:tabs>
-        <w:spacing w:line="360" w:lineRule="auto"/>
-      </w:pPr>
-      <w:r>
-        <w:t>&lt;assignment expression&gt; ::= &lt;expression&gt; | &lt;assignment&gt;</w:t>
-      </w:r>
-    </w:p>
-    <w:p>
-      <w:pPr>
-        <w:numPr>
-          <w:ilvl w:val="0"/>
-          <w:numId w:val="1"/>
-        </w:numPr>
-        <w:tabs>
-          <w:tab w:val="left" w:pos="360"/>
-        </w:tabs>
-        <w:spacing w:line="360" w:lineRule="auto"/>
-      </w:pPr>
-      <w:r>
-        <w:t>&lt;expression&gt; ::= &lt;additive expression&gt; &lt;multiplicative operator&gt;</w:t>
-      </w:r>
-    </w:p>
-    <w:p>
-      <w:pPr>
-        <w:numPr>
-          <w:ilvl w:val="0"/>
-          <w:numId w:val="1"/>
-        </w:numPr>
-        <w:tabs>
-          <w:tab w:val="left" w:pos="360"/>
-        </w:tabs>
-        <w:spacing w:line="360" w:lineRule="auto"/>
-      </w:pPr>
-      <w:r>
-        <w:t xml:space="preserve">&lt;multiplicative operator&gt; ::= </w:t>
-      </w:r>
-      <w:r>
-        <w:rPr>
-          <w:b/>
-        </w:rPr>
-        <w:t xml:space="preserve">* </w:t>
-      </w:r>
-      <w:r>
-        <w:t xml:space="preserve">&lt;expression&gt;| </w:t>
-      </w:r>
-      <w:r>
-        <w:rPr>
-          <w:b/>
-        </w:rPr>
-        <w:t xml:space="preserve">/ </w:t>
-      </w:r>
-      <w:r>
-        <w:t xml:space="preserve">&lt; expression&gt;| </w:t>
-      </w:r>
-      <w:r>
-        <w:rPr>
-          <w:b/>
-        </w:rPr>
-        <w:t xml:space="preserve">% </w:t>
-      </w:r>
-      <w:r>
-        <w:t>&lt;expression&gt; | 𝝴</w:t>
-      </w:r>
-    </w:p>
-    <w:p>
-      <w:pPr>
-        <w:numPr>
-          <w:ilvl w:val="0"/>
-          <w:numId w:val="1"/>
-        </w:numPr>
-        <w:tabs>
-          <w:tab w:val="left" w:pos="360"/>
-        </w:tabs>
-        <w:spacing w:line="360" w:lineRule="auto"/>
-      </w:pPr>
-      <w:r>
-        <w:t>&lt;additive expression&gt; ::= &lt;shift expression&gt; &lt;additive operator&gt;</w:t>
-      </w:r>
-    </w:p>
-    <w:p>
-      <w:pPr>
-        <w:numPr>
-          <w:ilvl w:val="0"/>
-          <w:numId w:val="1"/>
-        </w:numPr>
-        <w:tabs>
-          <w:tab w:val="left" w:pos="360"/>
-        </w:tabs>
-        <w:spacing w:line="360" w:lineRule="auto"/>
-      </w:pPr>
-      <w:r>
-        <w:t>&lt;additive operator&gt; ::=</w:t>
-      </w:r>
-      <w:r>
-        <w:rPr>
-          <w:b/>
-        </w:rPr>
-        <w:t xml:space="preserve"> +</w:t>
-      </w:r>
-      <w:r>
-        <w:t xml:space="preserve"> &lt;additive expression&gt; | </w:t>
-      </w:r>
-      <w:r>
-        <w:rPr>
-          <w:b/>
-        </w:rPr>
-        <w:t xml:space="preserve">- </w:t>
-      </w:r>
-      <w:r>
-        <w:t>&lt;additive expression&gt; | 𝝴</w:t>
-      </w:r>
-    </w:p>
-    <w:p>
-      <w:pPr>
-        <w:numPr>
-          <w:ilvl w:val="0"/>
-          <w:numId w:val="1"/>
-        </w:numPr>
-        <w:tabs>
-          <w:tab w:val="left" w:pos="360"/>
-        </w:tabs>
-        <w:spacing w:line="360" w:lineRule="auto"/>
-      </w:pPr>
-      <w:r>
-        <w:t>&lt;shift expression&gt; ::= &lt;relational expression&gt; &lt;shift operator&gt;</w:t>
-      </w:r>
-    </w:p>
-    <w:p>
-      <w:pPr>
-        <w:numPr>
-          <w:ilvl w:val="0"/>
-          <w:numId w:val="1"/>
-        </w:numPr>
-        <w:tabs>
-          <w:tab w:val="left" w:pos="360"/>
-        </w:tabs>
-        <w:spacing w:line="360" w:lineRule="auto"/>
-      </w:pPr>
-      <w:r>
-        <w:t xml:space="preserve">&lt;shift operator&gt; ::= </w:t>
-      </w:r>
-      <w:r>
-        <w:rPr>
-          <w:b/>
-        </w:rPr>
-        <w:t xml:space="preserve">&gt;&gt; </w:t>
-      </w:r>
-      <w:r>
-        <w:t xml:space="preserve">&lt;shift expression&gt; | </w:t>
-      </w:r>
-      <w:r>
-        <w:rPr>
-          <w:b/>
-        </w:rPr>
-        <w:t xml:space="preserve">&lt;&lt; </w:t>
-      </w:r>
-      <w:r>
-        <w:t xml:space="preserve">&lt;shift expression&gt; | </w:t>
-      </w:r>
-      <w:r>
-        <w:rPr>
-          <w:b/>
-        </w:rPr>
-        <w:t xml:space="preserve">&gt;&gt;&gt; </w:t>
-      </w:r>
-      <w:r>
-        <w:t>&lt;shift expression&gt; | 𝝴</w:t>
-      </w:r>
-    </w:p>
-    <w:p>
-      <w:pPr>
-        <w:numPr>
-          <w:ilvl w:val="0"/>
-          <w:numId w:val="1"/>
-        </w:numPr>
-        <w:tabs>
-          <w:tab w:val="left" w:pos="360"/>
-        </w:tabs>
-        <w:spacing w:line="360" w:lineRule="auto"/>
-      </w:pPr>
-      <w:r>
-        <w:t>&lt;relational expression&gt; ::= &lt;equality expression&gt; &lt;relational operator&gt;</w:t>
-      </w:r>
-    </w:p>
-    <w:p>
-      <w:pPr>
-        <w:numPr>
-          <w:ilvl w:val="0"/>
-          <w:numId w:val="1"/>
-        </w:numPr>
-        <w:tabs>
-          <w:tab w:val="left" w:pos="360"/>
-        </w:tabs>
-        <w:spacing w:line="360" w:lineRule="auto"/>
-      </w:pPr>
-      <w:r>
-        <w:t xml:space="preserve">&lt;relational operator&gt; ::= </w:t>
-      </w:r>
-      <w:r>
-        <w:rPr>
-          <w:b/>
-        </w:rPr>
-        <w:t xml:space="preserve">&lt; </w:t>
-      </w:r>
-      <w:r>
-        <w:t>&lt;relational expression&gt;|</w:t>
-      </w:r>
-      <w:r>
-        <w:rPr>
-          <w:b/>
-        </w:rPr>
-        <w:t xml:space="preserve"> &gt; </w:t>
-      </w:r>
-      <w:r>
-        <w:t>&lt;relational expression&gt;|</w:t>
-      </w:r>
-      <w:r>
-        <w:rPr>
-          <w:b/>
-        </w:rPr>
-        <w:t xml:space="preserve"> &lt;= </w:t>
-      </w:r>
-      <w:r>
-        <w:t>&lt;relational expression&gt;|</w:t>
-      </w:r>
-      <w:r>
-        <w:rPr>
-          <w:b/>
-        </w:rPr>
-        <w:t xml:space="preserve"> &gt;= </w:t>
-      </w:r>
-      <w:r>
-        <w:t>&lt;relational expression&gt;|</w:t>
-      </w:r>
-      <w:r>
-        <w:rPr>
-          <w:b/>
-        </w:rPr>
-        <w:t xml:space="preserve"> instance of </w:t>
-      </w:r>
-      <w:r>
-        <w:t>&lt;relational expression&gt; | 𝝴</w:t>
-      </w:r>
-    </w:p>
-    <w:p>
-      <w:pPr>
-        <w:numPr>
-          <w:ilvl w:val="0"/>
-          <w:numId w:val="1"/>
-        </w:numPr>
-        <w:tabs>
-          <w:tab w:val="left" w:pos="360"/>
-        </w:tabs>
-        <w:spacing w:line="360" w:lineRule="auto"/>
-      </w:pPr>
-      <w:r>
-        <w:t>&lt;equality expression&gt; ::= &lt;and expression&gt; &lt;equality operator&gt;</w:t>
-      </w:r>
-    </w:p>
-    <w:p>
-      <w:pPr>
-        <w:numPr>
-          <w:ilvl w:val="0"/>
-          <w:numId w:val="1"/>
-        </w:numPr>
-        <w:tabs>
-          <w:tab w:val="left" w:pos="360"/>
-        </w:tabs>
-        <w:spacing w:line="360" w:lineRule="auto"/>
-      </w:pPr>
-      <w:r>
-        <w:t xml:space="preserve">&lt;equality operator&gt; ::= </w:t>
-      </w:r>
-      <w:r>
-        <w:rPr>
-          <w:b/>
-        </w:rPr>
-        <w:t xml:space="preserve">== </w:t>
-      </w:r>
-      <w:r>
-        <w:t>&lt;equality expression&gt; |</w:t>
-      </w:r>
-      <w:r>
-        <w:rPr>
-          <w:b/>
-        </w:rPr>
-        <w:t xml:space="preserve"> != </w:t>
-      </w:r>
-      <w:r>
-        <w:t>&lt;equality expression&gt; | 𝝴</w:t>
+    </w:p>
+    <w:p>
+      <w:pPr>
+        <w:numPr>
+          <w:ilvl w:val="0"/>
+          <w:numId w:val="1"/>
+        </w:numPr>
+        <w:tabs>
+          <w:tab w:val="left" w:pos="360"/>
+        </w:tabs>
+        <w:spacing w:line="360" w:lineRule="auto"/>
+      </w:pPr>
+      <w:r>
+        <w:t xml:space="preserve">&lt;argument list&gt; ::= &lt;expression&gt; { </w:t>
+      </w:r>
+      <w:r>
+        <w:rPr>
+          <w:b/>
+        </w:rPr>
+        <w:t xml:space="preserve">, </w:t>
+      </w:r>
+      <w:r>
+        <w:t>&lt;expression&gt; } | 𝝴</w:t>
+      </w:r>
+    </w:p>
+    <w:p>
+      <w:pPr>
+        <w:numPr>
+          <w:ilvl w:val="0"/>
+          <w:numId w:val="1"/>
+        </w:numPr>
+        <w:tabs>
+          <w:tab w:val="left" w:pos="360"/>
+        </w:tabs>
+        <w:spacing w:line="360" w:lineRule="auto"/>
+      </w:pPr>
+      <w:r>
+        <w:t>&lt;array creation&gt; ::= &lt;dim expressions&gt; &lt;dims&gt;</w:t>
+      </w:r>
+    </w:p>
+    <w:p>
+      <w:pPr>
+        <w:numPr>
+          <w:ilvl w:val="0"/>
+          <w:numId w:val="1"/>
+        </w:numPr>
+        <w:tabs>
+          <w:tab w:val="left" w:pos="360"/>
+        </w:tabs>
+        <w:spacing w:line="360" w:lineRule="auto"/>
+      </w:pPr>
+      <w:r>
+        <w:t>&lt;dim expressions&gt; ::= &lt;dim expression&gt; {&lt;dim expression&gt;}</w:t>
+      </w:r>
+    </w:p>
+    <w:p>
+      <w:pPr>
+        <w:numPr>
+          <w:ilvl w:val="0"/>
+          <w:numId w:val="1"/>
+        </w:numPr>
+        <w:tabs>
+          <w:tab w:val="left" w:pos="360"/>
+        </w:tabs>
+        <w:spacing w:line="360" w:lineRule="auto"/>
+      </w:pPr>
+      <w:r>
+        <w:t xml:space="preserve">&lt;dim expression&gt; ::= </w:t>
+      </w:r>
+      <w:r>
+        <w:rPr>
+          <w:b/>
+        </w:rPr>
+        <w:t>[</w:t>
+      </w:r>
+      <w:r>
+        <w:t xml:space="preserve"> &lt;expression&gt; </w:t>
+      </w:r>
+      <w:r>
+        <w:rPr>
+          <w:b/>
+        </w:rPr>
+        <w:t>]</w:t>
+      </w:r>
+    </w:p>
+    <w:p>
+      <w:pPr>
+        <w:numPr>
+          <w:ilvl w:val="0"/>
+          <w:numId w:val="1"/>
+        </w:numPr>
+        <w:tabs>
+          <w:tab w:val="left" w:pos="360"/>
+        </w:tabs>
+        <w:spacing w:line="360" w:lineRule="auto"/>
+      </w:pPr>
+      <w:r>
+        <w:t xml:space="preserve">&lt;dims&gt; ::= { </w:t>
+      </w:r>
+      <w:r>
+        <w:rPr>
+          <w:b/>
+        </w:rPr>
+        <w:t xml:space="preserve">[ ] </w:t>
+      </w:r>
+      <w:r>
+        <w:t>}</w:t>
+      </w:r>
+    </w:p>
+    <w:p>
+      <w:pPr>
+        <w:numPr>
+          <w:ilvl w:val="0"/>
+          <w:numId w:val="1"/>
+        </w:numPr>
+        <w:tabs>
+          <w:tab w:val="left" w:pos="360"/>
+        </w:tabs>
+        <w:spacing w:line="360" w:lineRule="auto"/>
+      </w:pPr>
+      <w:r>
+        <w:t>&lt;assignment&gt; ::= &lt;assignment operator&gt; &lt;expression&gt;</w:t>
+      </w:r>
+      <w:r>
+        <w:t xml:space="preserve"> | </w:t>
+      </w:r>
+      <w:r>
+        <w:t>𝝴</w:t>
+      </w:r>
+    </w:p>
+    <w:p>
+      <w:pPr>
+        <w:numPr>
+          <w:ilvl w:val="0"/>
+          <w:numId w:val="1"/>
+        </w:numPr>
+        <w:tabs>
+          <w:tab w:val="left" w:pos="360"/>
+        </w:tabs>
+        <w:spacing w:line="360" w:lineRule="auto"/>
+      </w:pPr>
+      <w:r>
+        <w:t xml:space="preserve">&lt;assignment operator&gt; ::= </w:t>
+      </w:r>
+      <w:r>
+        <w:rPr>
+          <w:b/>
+        </w:rPr>
+        <w:t xml:space="preserve">= </w:t>
+      </w:r>
+      <w:r>
+        <w:t xml:space="preserve">| </w:t>
+      </w:r>
+      <w:r>
+        <w:rPr>
+          <w:b/>
+        </w:rPr>
+        <w:t>*=</w:t>
+      </w:r>
+      <w:r>
+        <w:t xml:space="preserve"> | </w:t>
+      </w:r>
+      <w:r>
+        <w:rPr>
+          <w:b/>
+        </w:rPr>
+        <w:t>/=</w:t>
+      </w:r>
+      <w:r>
+        <w:t xml:space="preserve"> | </w:t>
+      </w:r>
+      <w:r>
+        <w:rPr>
+          <w:b/>
+        </w:rPr>
+        <w:t>%=</w:t>
+      </w:r>
+      <w:r>
+        <w:t xml:space="preserve"> |</w:t>
+      </w:r>
+      <w:r>
+        <w:rPr>
+          <w:b/>
+        </w:rPr>
+        <w:t xml:space="preserve"> +=</w:t>
+      </w:r>
+      <w:r>
+        <w:t xml:space="preserve"> | </w:t>
+      </w:r>
+      <w:r>
+        <w:rPr>
+          <w:b/>
+        </w:rPr>
+        <w:t>-=</w:t>
+      </w:r>
+      <w:r>
+        <w:t xml:space="preserve"> | </w:t>
+      </w:r>
+      <w:r>
+        <w:rPr>
+          <w:b/>
+        </w:rPr>
+        <w:t xml:space="preserve">&lt;&lt;= </w:t>
+      </w:r>
+      <w:r>
+        <w:t xml:space="preserve">| </w:t>
+      </w:r>
+      <w:r>
+        <w:rPr>
+          <w:b/>
+        </w:rPr>
+        <w:t xml:space="preserve">&gt;&gt;= </w:t>
+      </w:r>
+      <w:r>
+        <w:t xml:space="preserve">| </w:t>
+      </w:r>
+      <w:r>
+        <w:rPr>
+          <w:b/>
+        </w:rPr>
+        <w:t xml:space="preserve">&gt;&gt;&gt;= </w:t>
+      </w:r>
+      <w:r>
+        <w:t xml:space="preserve">| </w:t>
+      </w:r>
+      <w:r>
+        <w:rPr>
+          <w:b/>
+        </w:rPr>
+        <w:t xml:space="preserve">&amp;= </w:t>
+      </w:r>
+      <w:r>
+        <w:t xml:space="preserve">| </w:t>
+      </w:r>
+      <w:r>
+        <w:rPr>
+          <w:b/>
+        </w:rPr>
+        <w:t xml:space="preserve">^= </w:t>
+      </w:r>
+      <w:r>
+        <w:t xml:space="preserve">| </w:t>
+      </w:r>
+      <w:r>
+        <w:rPr>
+          <w:b/>
+        </w:rPr>
+        <w:t>|=</w:t>
+      </w:r>
+    </w:p>
+    <w:p>
+      <w:pPr>
+        <w:numPr>
+          <w:ilvl w:val="0"/>
+          <w:numId w:val="1"/>
+        </w:numPr>
+        <w:tabs>
+          <w:tab w:val="left" w:pos="360"/>
+        </w:tabs>
+        <w:spacing w:line="360" w:lineRule="auto"/>
+      </w:pPr>
+      <w:r>
+        <w:t xml:space="preserve">&lt;field access&gt; ::= </w:t>
+      </w:r>
+      <w:r>
+        <w:rPr>
+          <w:b/>
+        </w:rPr>
+        <w:t>super.</w:t>
+      </w:r>
+      <w:r>
+        <w:t xml:space="preserve"> &lt;identifier&gt; {</w:t>
+      </w:r>
+      <w:r>
+        <w:rPr>
+          <w:b/>
+        </w:rPr>
+        <w:t>.</w:t>
+      </w:r>
+      <w:r>
+        <w:t xml:space="preserve"> &lt;identifier&gt;} &lt;array access&gt; | </w:t>
+      </w:r>
+      <w:r>
+        <w:rPr>
+          <w:b/>
+        </w:rPr>
+        <w:t xml:space="preserve">this. </w:t>
+      </w:r>
+      <w:r>
+        <w:t>&lt;identifier&gt; {</w:t>
+      </w:r>
+      <w:r>
+        <w:rPr>
+          <w:b/>
+        </w:rPr>
+        <w:t>.</w:t>
+      </w:r>
+      <w:r>
+        <w:t xml:space="preserve"> &lt;identifier&gt;} &lt;array access&gt;</w:t>
       </w:r>
     </w:p>
     <w:p>
@@ -4067,751 +4818,6 @@
       </w:pPr>
       <w:r>
         <w:lastRenderedPageBreak/>
-        <w:t>&lt;and expression&gt; ::= &lt;exclusive or&gt; &lt;and operator&gt;</w:t>
-      </w:r>
-    </w:p>
-    <w:p>
-      <w:pPr>
-        <w:numPr>
-          <w:ilvl w:val="0"/>
-          <w:numId w:val="1"/>
-        </w:numPr>
-        <w:tabs>
-          <w:tab w:val="left" w:pos="360"/>
-        </w:tabs>
-        <w:spacing w:line="360" w:lineRule="auto"/>
-      </w:pPr>
-      <w:r>
-        <w:t xml:space="preserve">&lt;and operator&gt; ::= </w:t>
-      </w:r>
-      <w:r>
-        <w:rPr>
-          <w:b/>
-        </w:rPr>
-        <w:t xml:space="preserve">&amp; </w:t>
-      </w:r>
-      <w:r>
-        <w:t>&lt;and expression&gt; | 𝝴</w:t>
-      </w:r>
-    </w:p>
-    <w:p>
-      <w:pPr>
-        <w:numPr>
-          <w:ilvl w:val="0"/>
-          <w:numId w:val="1"/>
-        </w:numPr>
-        <w:tabs>
-          <w:tab w:val="left" w:pos="360"/>
-        </w:tabs>
-        <w:spacing w:line="360" w:lineRule="auto"/>
-      </w:pPr>
-      <w:r>
-        <w:t>&lt;exclusive or&gt; ::= &lt;inclusive or&gt; &lt;exclusive operator&gt;</w:t>
-      </w:r>
-    </w:p>
-    <w:p>
-      <w:pPr>
-        <w:numPr>
-          <w:ilvl w:val="0"/>
-          <w:numId w:val="1"/>
-        </w:numPr>
-        <w:tabs>
-          <w:tab w:val="left" w:pos="360"/>
-        </w:tabs>
-        <w:spacing w:line="360" w:lineRule="auto"/>
-      </w:pPr>
-      <w:r>
-        <w:t xml:space="preserve">&lt;exclusive operator&gt; ::= </w:t>
-      </w:r>
-      <w:r>
-        <w:rPr>
-          <w:b/>
-        </w:rPr>
-        <w:t xml:space="preserve">^ </w:t>
-      </w:r>
-      <w:r>
-        <w:t>&lt;exclusive or&gt; | 𝝴</w:t>
-      </w:r>
-    </w:p>
-    <w:p>
-      <w:pPr>
-        <w:numPr>
-          <w:ilvl w:val="0"/>
-          <w:numId w:val="1"/>
-        </w:numPr>
-        <w:tabs>
-          <w:tab w:val="left" w:pos="360"/>
-        </w:tabs>
-        <w:spacing w:line="360" w:lineRule="auto"/>
-      </w:pPr>
-      <w:r>
-        <w:t>&lt;inclusive or&gt; ::= &lt;conditional and&gt; &lt;inclusive or operator&gt;</w:t>
-      </w:r>
-    </w:p>
-    <w:p>
-      <w:pPr>
-        <w:numPr>
-          <w:ilvl w:val="0"/>
-          <w:numId w:val="1"/>
-        </w:numPr>
-        <w:tabs>
-          <w:tab w:val="left" w:pos="360"/>
-        </w:tabs>
-        <w:spacing w:line="360" w:lineRule="auto"/>
-      </w:pPr>
-      <w:r>
-        <w:t xml:space="preserve">&lt;inclusive or operator&gt; ::= </w:t>
-      </w:r>
-      <w:r>
-        <w:rPr>
-          <w:b/>
-        </w:rPr>
-        <w:t>|</w:t>
-      </w:r>
-      <w:r>
-        <w:t xml:space="preserve"> &lt;inclusive or&gt; | 𝝴</w:t>
-      </w:r>
-    </w:p>
-    <w:p>
-      <w:pPr>
-        <w:numPr>
-          <w:ilvl w:val="0"/>
-          <w:numId w:val="1"/>
-        </w:numPr>
-        <w:tabs>
-          <w:tab w:val="left" w:pos="360"/>
-        </w:tabs>
-        <w:spacing w:line="360" w:lineRule="auto"/>
-      </w:pPr>
-      <w:r>
-        <w:t>&lt;conditional and&gt; ::= &lt;conditional or&gt; &lt;conditional and operator&gt;</w:t>
-      </w:r>
-    </w:p>
-    <w:p>
-      <w:pPr>
-        <w:numPr>
-          <w:ilvl w:val="0"/>
-          <w:numId w:val="1"/>
-        </w:numPr>
-        <w:tabs>
-          <w:tab w:val="left" w:pos="360"/>
-        </w:tabs>
-        <w:spacing w:line="360" w:lineRule="auto"/>
-      </w:pPr>
-      <w:r>
-        <w:t xml:space="preserve">&lt;conditional and operator&gt; ::= </w:t>
-      </w:r>
-      <w:r>
-        <w:rPr>
-          <w:b/>
-        </w:rPr>
-        <w:t xml:space="preserve">&amp;&amp; </w:t>
-      </w:r>
-      <w:r>
-        <w:t>&lt;conditional and&gt; | 𝝴</w:t>
-      </w:r>
-    </w:p>
-    <w:p>
-      <w:pPr>
-        <w:numPr>
-          <w:ilvl w:val="0"/>
-          <w:numId w:val="1"/>
-        </w:numPr>
-        <w:tabs>
-          <w:tab w:val="left" w:pos="360"/>
-        </w:tabs>
-        <w:spacing w:line="360" w:lineRule="auto"/>
-      </w:pPr>
-      <w:r>
-        <w:t>&lt;conditional or&gt; ::= &lt;unary expression&gt; &lt;conditional or operator&gt;</w:t>
-      </w:r>
-    </w:p>
-    <w:p>
-      <w:pPr>
-        <w:numPr>
-          <w:ilvl w:val="0"/>
-          <w:numId w:val="1"/>
-        </w:numPr>
-        <w:tabs>
-          <w:tab w:val="left" w:pos="360"/>
-        </w:tabs>
-        <w:spacing w:line="360" w:lineRule="auto"/>
-      </w:pPr>
-      <w:r>
-        <w:t xml:space="preserve">&lt;conditional or operator&gt; ::= </w:t>
-      </w:r>
-      <w:r>
-        <w:rPr>
-          <w:b/>
-        </w:rPr>
-        <w:t>?</w:t>
-      </w:r>
-      <w:r>
-        <w:t xml:space="preserve"> &lt;assignment expression&gt;</w:t>
-      </w:r>
-      <w:r>
-        <w:rPr>
-          <w:b/>
-        </w:rPr>
-        <w:t xml:space="preserve"> : </w:t>
-      </w:r>
-      <w:r>
-        <w:t>&lt;expression&gt; | 𝝴</w:t>
-      </w:r>
-    </w:p>
-    <w:p>
-      <w:pPr>
-        <w:numPr>
-          <w:ilvl w:val="0"/>
-          <w:numId w:val="1"/>
-        </w:numPr>
-        <w:tabs>
-          <w:tab w:val="left" w:pos="360"/>
-        </w:tabs>
-        <w:spacing w:line="360" w:lineRule="auto"/>
-      </w:pPr>
-      <w:r>
-        <w:t>&lt;cast type&gt; ::= &lt;primitive type&gt; | &lt;identifier&gt;</w:t>
-      </w:r>
-    </w:p>
-    <w:p>
-      <w:pPr>
-        <w:numPr>
-          <w:ilvl w:val="0"/>
-          <w:numId w:val="1"/>
-        </w:numPr>
-        <w:tabs>
-          <w:tab w:val="left" w:pos="360"/>
-        </w:tabs>
-        <w:spacing w:line="360" w:lineRule="auto"/>
-      </w:pPr>
-      <w:r>
-        <w:t xml:space="preserve">&lt;unary expression&gt; ::= &lt;expression name&gt; &lt;post expression name&gt; | &lt;increment decrement&gt; &lt;expression name&gt; | &lt;primary&gt; | </w:t>
-      </w:r>
-      <w:r>
-        <w:rPr>
-          <w:b/>
-        </w:rPr>
-        <w:t xml:space="preserve">( </w:t>
-      </w:r>
-      <w:r>
-        <w:t xml:space="preserve">&lt;cast type&gt; </w:t>
-      </w:r>
-      <w:r>
-        <w:rPr>
-          <w:b/>
-        </w:rPr>
-        <w:t xml:space="preserve">) </w:t>
-      </w:r>
-      <w:r>
-        <w:t xml:space="preserve">&lt;unary expression&gt; | </w:t>
-      </w:r>
-      <w:r>
-        <w:rPr>
-          <w:b/>
-        </w:rPr>
-        <w:t xml:space="preserve">+ </w:t>
-      </w:r>
-      <w:r>
-        <w:t xml:space="preserve">&lt;unary expression&gt; | </w:t>
-      </w:r>
-      <w:r>
-        <w:rPr>
-          <w:b/>
-        </w:rPr>
-        <w:t>-</w:t>
-      </w:r>
-      <w:r>
-        <w:t xml:space="preserve"> &lt;unary expression&gt; | </w:t>
-      </w:r>
-      <w:r>
-        <w:rPr>
-          <w:b/>
-        </w:rPr>
-        <w:t xml:space="preserve">~ </w:t>
-      </w:r>
-      <w:r>
-        <w:t>&lt;unary expression&gt;</w:t>
-      </w:r>
-    </w:p>
-    <w:p>
-      <w:pPr>
-        <w:numPr>
-          <w:ilvl w:val="0"/>
-          <w:numId w:val="1"/>
-        </w:numPr>
-        <w:tabs>
-          <w:tab w:val="left" w:pos="360"/>
-        </w:tabs>
-        <w:spacing w:line="360" w:lineRule="auto"/>
-      </w:pPr>
-      <w:r>
-        <w:t xml:space="preserve">&lt;increment decrement&gt; ::= </w:t>
-      </w:r>
-      <w:r>
-        <w:rPr>
-          <w:b/>
-        </w:rPr>
-        <w:t xml:space="preserve">-- </w:t>
-      </w:r>
-      <w:r>
-        <w:t xml:space="preserve">| </w:t>
-      </w:r>
-      <w:r>
-        <w:rPr>
-          <w:b/>
-        </w:rPr>
-        <w:t>++</w:t>
-      </w:r>
-    </w:p>
-    <w:p>
-      <w:pPr>
-        <w:numPr>
-          <w:ilvl w:val="0"/>
-          <w:numId w:val="1"/>
-        </w:numPr>
-        <w:tabs>
-          <w:tab w:val="left" w:pos="360"/>
-        </w:tabs>
-        <w:spacing w:line="360" w:lineRule="auto"/>
-      </w:pPr>
-      <w:r>
-        <w:t>&lt;post expression name&gt; ::= &lt;increment decrement&gt; | {</w:t>
-      </w:r>
-      <w:r>
-        <w:rPr>
-          <w:b/>
-        </w:rPr>
-        <w:t>.</w:t>
-      </w:r>
-      <w:r>
-        <w:t xml:space="preserve"> &lt;identifier&gt;} &lt;array or assignment&gt; | 𝝴</w:t>
-      </w:r>
-    </w:p>
-    <w:p>
-      <w:pPr>
-        <w:numPr>
-          <w:ilvl w:val="0"/>
-          <w:numId w:val="1"/>
-        </w:numPr>
-        <w:tabs>
-          <w:tab w:val="left" w:pos="360"/>
-        </w:tabs>
-        <w:spacing w:line="360" w:lineRule="auto"/>
-      </w:pPr>
-      <w:r>
-        <w:t>&lt;array or assignment&gt; ::= &lt;array access&gt; | &lt;assignment operator&gt; &lt;expression&gt;</w:t>
-      </w:r>
-    </w:p>
-    <w:p>
-      <w:pPr>
-        <w:numPr>
-          <w:ilvl w:val="0"/>
-          <w:numId w:val="1"/>
-        </w:numPr>
-        <w:tabs>
-          <w:tab w:val="left" w:pos="360"/>
-        </w:tabs>
-        <w:spacing w:line="360" w:lineRule="auto"/>
-      </w:pPr>
-      <w:r>
-        <w:t xml:space="preserve">&lt;primary&gt; ::= &lt;literal&gt; { </w:t>
-      </w:r>
-      <w:r>
-        <w:rPr>
-          <w:b/>
-        </w:rPr>
-        <w:t xml:space="preserve">. </w:t>
-      </w:r>
-      <w:r>
-        <w:t xml:space="preserve">&lt;method invocation&gt; } | </w:t>
-      </w:r>
-      <w:r>
-        <w:rPr>
-          <w:b/>
-        </w:rPr>
-        <w:t xml:space="preserve">new </w:t>
-      </w:r>
-      <w:r>
-        <w:t xml:space="preserve">&lt;instance creation expression&gt; { </w:t>
-      </w:r>
-      <w:r>
-        <w:rPr>
-          <w:b/>
-        </w:rPr>
-        <w:t xml:space="preserve">. </w:t>
-      </w:r>
-      <w:r>
-        <w:t>&lt;method invocation&gt; } | &lt;field access&gt;</w:t>
-      </w:r>
-    </w:p>
-    <w:p>
-      <w:pPr>
-        <w:numPr>
-          <w:ilvl w:val="0"/>
-          <w:numId w:val="1"/>
-        </w:numPr>
-        <w:tabs>
-          <w:tab w:val="left" w:pos="360"/>
-        </w:tabs>
-        <w:spacing w:line="360" w:lineRule="auto"/>
-      </w:pPr>
-      <w:r>
-        <w:t>&lt;instance creation expression&gt; ::= &lt;primitive type&gt; &lt;dim expressions&gt; &lt;dims&gt; | &lt;identifier&gt; &lt;creation expression&gt;</w:t>
-      </w:r>
-    </w:p>
-    <w:p>
-      <w:pPr>
-        <w:numPr>
-          <w:ilvl w:val="0"/>
-          <w:numId w:val="1"/>
-        </w:numPr>
-        <w:tabs>
-          <w:tab w:val="left" w:pos="360"/>
-        </w:tabs>
-        <w:spacing w:line="360" w:lineRule="auto"/>
-      </w:pPr>
-      <w:r>
-        <w:t>&lt;creation expression&gt; ::= &lt;class instance creation expression&gt; | &lt;array creation&gt;</w:t>
-      </w:r>
-    </w:p>
-    <w:p>
-      <w:pPr>
-        <w:numPr>
-          <w:ilvl w:val="0"/>
-          <w:numId w:val="1"/>
-        </w:numPr>
-        <w:tabs>
-          <w:tab w:val="left" w:pos="360"/>
-        </w:tabs>
-        <w:spacing w:line="360" w:lineRule="auto"/>
-      </w:pPr>
-      <w:r>
-        <w:t xml:space="preserve">&lt;class instance creation expression&gt; ::= </w:t>
-      </w:r>
-      <w:r>
-        <w:rPr>
-          <w:b/>
-        </w:rPr>
-        <w:t xml:space="preserve">( </w:t>
-      </w:r>
-      <w:r>
-        <w:t xml:space="preserve">&lt;argument list&gt; </w:t>
-      </w:r>
-      <w:r>
-        <w:rPr>
-          <w:b/>
-        </w:rPr>
-        <w:t>)</w:t>
-      </w:r>
-    </w:p>
-    <w:p>
-      <w:pPr>
-        <w:numPr>
-          <w:ilvl w:val="0"/>
-          <w:numId w:val="1"/>
-        </w:numPr>
-        <w:tabs>
-          <w:tab w:val="left" w:pos="360"/>
-        </w:tabs>
-        <w:spacing w:line="360" w:lineRule="auto"/>
-      </w:pPr>
-      <w:r>
-        <w:t xml:space="preserve">&lt;argument list&gt; ::= &lt;expression&gt; { </w:t>
-      </w:r>
-      <w:r>
-        <w:rPr>
-          <w:b/>
-        </w:rPr>
-        <w:t xml:space="preserve">, </w:t>
-      </w:r>
-      <w:r>
-        <w:t>&lt;expression&gt; } | 𝝴</w:t>
-      </w:r>
-    </w:p>
-    <w:p>
-      <w:pPr>
-        <w:numPr>
-          <w:ilvl w:val="0"/>
-          <w:numId w:val="1"/>
-        </w:numPr>
-        <w:tabs>
-          <w:tab w:val="left" w:pos="360"/>
-        </w:tabs>
-        <w:spacing w:line="360" w:lineRule="auto"/>
-      </w:pPr>
-      <w:r>
-        <w:t>&lt;array creation&gt; ::= &lt;dim expressions&gt; &lt;dims&gt;</w:t>
-      </w:r>
-    </w:p>
-    <w:p>
-      <w:pPr>
-        <w:numPr>
-          <w:ilvl w:val="0"/>
-          <w:numId w:val="1"/>
-        </w:numPr>
-        <w:tabs>
-          <w:tab w:val="left" w:pos="360"/>
-        </w:tabs>
-        <w:spacing w:line="360" w:lineRule="auto"/>
-      </w:pPr>
-      <w:r>
-        <w:t>&lt;dim expressions&gt; ::= &lt;dim expression&gt; {&lt;dim expression&gt;}</w:t>
-      </w:r>
-    </w:p>
-    <w:p>
-      <w:pPr>
-        <w:numPr>
-          <w:ilvl w:val="0"/>
-          <w:numId w:val="1"/>
-        </w:numPr>
-        <w:tabs>
-          <w:tab w:val="left" w:pos="360"/>
-        </w:tabs>
-        <w:spacing w:line="360" w:lineRule="auto"/>
-      </w:pPr>
-      <w:r>
-        <w:t xml:space="preserve">&lt;dim expression&gt; ::= </w:t>
-      </w:r>
-      <w:r>
-        <w:rPr>
-          <w:b/>
-        </w:rPr>
-        <w:t>[</w:t>
-      </w:r>
-      <w:r>
-        <w:t xml:space="preserve"> &lt;expression&gt; </w:t>
-      </w:r>
-      <w:r>
-        <w:rPr>
-          <w:b/>
-        </w:rPr>
-        <w:t>]</w:t>
-      </w:r>
-    </w:p>
-    <w:p>
-      <w:pPr>
-        <w:numPr>
-          <w:ilvl w:val="0"/>
-          <w:numId w:val="1"/>
-        </w:numPr>
-        <w:tabs>
-          <w:tab w:val="left" w:pos="360"/>
-        </w:tabs>
-        <w:spacing w:line="360" w:lineRule="auto"/>
-      </w:pPr>
-      <w:r>
-        <w:t xml:space="preserve">&lt;dims&gt; ::= { </w:t>
-      </w:r>
-      <w:r>
-        <w:rPr>
-          <w:b/>
-        </w:rPr>
-        <w:t xml:space="preserve">[ ] </w:t>
-      </w:r>
-      <w:r>
-        <w:t>}</w:t>
-      </w:r>
-    </w:p>
-    <w:p>
-      <w:pPr>
-        <w:numPr>
-          <w:ilvl w:val="0"/>
-          <w:numId w:val="1"/>
-        </w:numPr>
-        <w:tabs>
-          <w:tab w:val="left" w:pos="360"/>
-        </w:tabs>
-        <w:spacing w:line="360" w:lineRule="auto"/>
-      </w:pPr>
-      <w:r>
-        <w:t>&lt;assignment&gt; ::= &lt;field access&gt; &lt;assignment operator&gt; &lt;expression&gt;</w:t>
-      </w:r>
-    </w:p>
-    <w:p>
-      <w:pPr>
-        <w:numPr>
-          <w:ilvl w:val="0"/>
-          <w:numId w:val="1"/>
-        </w:numPr>
-        <w:tabs>
-          <w:tab w:val="left" w:pos="360"/>
-        </w:tabs>
-        <w:spacing w:line="360" w:lineRule="auto"/>
-      </w:pPr>
-      <w:r>
-        <w:t xml:space="preserve">&lt;assignment operator&gt; ::= </w:t>
-      </w:r>
-      <w:r>
-        <w:rPr>
-          <w:b/>
-        </w:rPr>
-        <w:t xml:space="preserve">= </w:t>
-      </w:r>
-      <w:r>
-        <w:t xml:space="preserve">| </w:t>
-      </w:r>
-      <w:r>
-        <w:rPr>
-          <w:b/>
-        </w:rPr>
-        <w:t>*=</w:t>
-      </w:r>
-      <w:r>
-        <w:t xml:space="preserve"> | </w:t>
-      </w:r>
-      <w:r>
-        <w:rPr>
-          <w:b/>
-        </w:rPr>
-        <w:t>/=</w:t>
-      </w:r>
-      <w:r>
-        <w:t xml:space="preserve"> | </w:t>
-      </w:r>
-      <w:r>
-        <w:rPr>
-          <w:b/>
-        </w:rPr>
-        <w:t>%=</w:t>
-      </w:r>
-      <w:r>
-        <w:t xml:space="preserve"> |</w:t>
-      </w:r>
-      <w:r>
-        <w:rPr>
-          <w:b/>
-        </w:rPr>
-        <w:t xml:space="preserve"> +=</w:t>
-      </w:r>
-      <w:r>
-        <w:t xml:space="preserve"> | </w:t>
-      </w:r>
-      <w:r>
-        <w:rPr>
-          <w:b/>
-        </w:rPr>
-        <w:t>-=</w:t>
-      </w:r>
-      <w:r>
-        <w:t xml:space="preserve"> | </w:t>
-      </w:r>
-      <w:r>
-        <w:rPr>
-          <w:b/>
-        </w:rPr>
-        <w:t xml:space="preserve">&lt;&lt;= </w:t>
-      </w:r>
-      <w:r>
-        <w:t xml:space="preserve">| </w:t>
-      </w:r>
-      <w:r>
-        <w:rPr>
-          <w:b/>
-        </w:rPr>
-        <w:t xml:space="preserve">&gt;&gt;= </w:t>
-      </w:r>
-      <w:r>
-        <w:t xml:space="preserve">| </w:t>
-      </w:r>
-      <w:r>
-        <w:rPr>
-          <w:b/>
-        </w:rPr>
-        <w:t xml:space="preserve">&gt;&gt;&gt;= </w:t>
-      </w:r>
-      <w:r>
-        <w:t xml:space="preserve">| </w:t>
-      </w:r>
-      <w:r>
-        <w:rPr>
-          <w:b/>
-        </w:rPr>
-        <w:t xml:space="preserve">&amp;= </w:t>
-      </w:r>
-      <w:r>
-        <w:t xml:space="preserve">| </w:t>
-      </w:r>
-      <w:r>
-        <w:rPr>
-          <w:b/>
-        </w:rPr>
-        <w:t xml:space="preserve">^= </w:t>
-      </w:r>
-      <w:r>
-        <w:t xml:space="preserve">| </w:t>
-      </w:r>
-      <w:r>
-        <w:rPr>
-          <w:b/>
-        </w:rPr>
-        <w:t>|=</w:t>
-      </w:r>
-    </w:p>
-    <w:p>
-      <w:pPr>
-        <w:numPr>
-          <w:ilvl w:val="0"/>
-          <w:numId w:val="1"/>
-        </w:numPr>
-        <w:tabs>
-          <w:tab w:val="left" w:pos="360"/>
-        </w:tabs>
-        <w:spacing w:line="360" w:lineRule="auto"/>
-      </w:pPr>
-      <w:r>
-        <w:lastRenderedPageBreak/>
-        <w:t xml:space="preserve">&lt;field access&gt; ::= </w:t>
-      </w:r>
-      <w:r>
-        <w:rPr>
-          <w:b/>
-        </w:rPr>
-        <w:t>super.</w:t>
-      </w:r>
-      <w:r>
-        <w:t xml:space="preserve"> &lt;identifier&gt; {</w:t>
-      </w:r>
-      <w:r>
-        <w:rPr>
-          <w:b/>
-        </w:rPr>
-        <w:t>.</w:t>
-      </w:r>
-      <w:r>
-        <w:t xml:space="preserve"> &lt;identifier&gt;} &lt;array access&gt; | </w:t>
-      </w:r>
-      <w:r>
-        <w:rPr>
-          <w:b/>
-        </w:rPr>
-        <w:t xml:space="preserve">this. </w:t>
-      </w:r>
-      <w:r>
-        <w:t>&lt;identifier&gt; {</w:t>
-      </w:r>
-      <w:r>
-        <w:rPr>
-          <w:b/>
-        </w:rPr>
-        <w:t>.</w:t>
-      </w:r>
-      <w:r>
-        <w:t xml:space="preserve"> &lt;identifier&gt;} &lt;array access&gt;</w:t>
-      </w:r>
-    </w:p>
-    <w:p>
-      <w:pPr>
-        <w:numPr>
-          <w:ilvl w:val="0"/>
-          <w:numId w:val="1"/>
-        </w:numPr>
-        <w:tabs>
-          <w:tab w:val="left" w:pos="360"/>
-        </w:tabs>
-        <w:spacing w:line="360" w:lineRule="auto"/>
-      </w:pPr>
-      <w:r>
         <w:t xml:space="preserve">&lt;array access&gt; ::= { </w:t>
       </w:r>
       <w:r>

</xml_diff>

<commit_message>
Commit terakhir sebelum kumpul
</commit_message>
<xml_diff>
--- a/eBNF LL-1 v3.docx
+++ b/eBNF LL-1 v3.docx
@@ -1166,1868 +1166,1891 @@
       <w:r>
         <w:t xml:space="preserve"> </w:t>
       </w:r>
+      <w:r>
+        <w:t xml:space="preserve">| </w:t>
+      </w:r>
+      <w:r>
+        <w:t>&lt;static initializer&gt;</w:t>
+      </w:r>
+      <w:r>
+        <w:t xml:space="preserve"> | </w:t>
+      </w:r>
+      <w:r>
+        <w:t>&lt;synchronized mod</w:t>
+      </w:r>
+      <w:r>
+        <w:t>ifier</w:t>
+      </w:r>
+      <w:r>
+        <w:t>&gt;</w:t>
+      </w:r>
+      <w:r>
+        <w:t xml:space="preserve"> &lt;synchronized method declaration&gt;</w:t>
+      </w:r>
+      <w:r>
+        <w:t xml:space="preserve"> | 𝝴</w:t>
+      </w:r>
+    </w:p>
+    <w:p>
+      <w:pPr>
+        <w:numPr>
+          <w:ilvl w:val="0"/>
+          <w:numId w:val="1"/>
+        </w:numPr>
+        <w:tabs>
+          <w:tab w:val="left" w:pos="360"/>
+        </w:tabs>
+        <w:spacing w:line="360" w:lineRule="auto"/>
+      </w:pPr>
+      <w:r>
+        <w:t>&lt;static initializer&gt; ::= &lt;block&gt; | &lt;</w:t>
+      </w:r>
+      <w:r>
+        <w:t xml:space="preserve">static </w:t>
+      </w:r>
+      <w:r>
+        <w:t>field declaration&gt;</w:t>
+      </w:r>
+    </w:p>
+    <w:p>
+      <w:pPr>
+        <w:tabs>
+          <w:tab w:val="left" w:pos="360"/>
+        </w:tabs>
+        <w:spacing w:line="360" w:lineRule="auto"/>
+        <w:contextualSpacing w:val="0"/>
+      </w:pPr>
+    </w:p>
+    <w:p>
+      <w:pPr>
+        <w:tabs>
+          <w:tab w:val="left" w:pos="360"/>
+        </w:tabs>
+        <w:spacing w:line="360" w:lineRule="auto"/>
+        <w:contextualSpacing w:val="0"/>
+        <w:rPr>
+          <w:b/>
+          <w:sz w:val="24"/>
+          <w:szCs w:val="24"/>
+        </w:rPr>
+      </w:pPr>
+      <w:r>
+        <w:rPr>
+          <w:b/>
+          <w:sz w:val="24"/>
+          <w:szCs w:val="24"/>
+        </w:rPr>
+        <w:t>Interface</w:t>
+      </w:r>
+    </w:p>
+    <w:p>
+      <w:pPr>
+        <w:numPr>
+          <w:ilvl w:val="0"/>
+          <w:numId w:val="1"/>
+        </w:numPr>
+        <w:tabs>
+          <w:tab w:val="left" w:pos="360"/>
+        </w:tabs>
+        <w:spacing w:line="360" w:lineRule="auto"/>
+      </w:pPr>
+      <w:r>
+        <w:t>&lt;interface declaration&gt; ::= &lt;identifier&gt; &lt;extends interfaces&gt; &lt;interface body&gt;</w:t>
+      </w:r>
+    </w:p>
+    <w:p>
+      <w:pPr>
+        <w:numPr>
+          <w:ilvl w:val="0"/>
+          <w:numId w:val="1"/>
+        </w:numPr>
+        <w:tabs>
+          <w:tab w:val="left" w:pos="360"/>
+        </w:tabs>
+        <w:spacing w:line="360" w:lineRule="auto"/>
+      </w:pPr>
+      <w:r>
+        <w:t xml:space="preserve">&lt;extends interfaces&gt; ::= </w:t>
+      </w:r>
+      <w:r>
+        <w:rPr>
+          <w:b/>
+        </w:rPr>
+        <w:t xml:space="preserve">extends </w:t>
+      </w:r>
+      <w:r>
+        <w:t>&lt;identifier&gt; {</w:t>
+      </w:r>
+      <w:r>
+        <w:rPr>
+          <w:b/>
+        </w:rPr>
+        <w:t xml:space="preserve"> , </w:t>
+      </w:r>
+      <w:r>
+        <w:t>&lt;identifier&gt;} | 𝝴</w:t>
+      </w:r>
+    </w:p>
+    <w:p>
+      <w:pPr>
+        <w:numPr>
+          <w:ilvl w:val="0"/>
+          <w:numId w:val="1"/>
+        </w:numPr>
+        <w:tabs>
+          <w:tab w:val="left" w:pos="360"/>
+        </w:tabs>
+        <w:spacing w:line="360" w:lineRule="auto"/>
+      </w:pPr>
+      <w:r>
+        <w:t>&lt;interface body&gt; ::=</w:t>
+      </w:r>
+      <w:r>
+        <w:rPr>
+          <w:b/>
+        </w:rPr>
+        <w:t xml:space="preserve"> {</w:t>
+      </w:r>
+      <w:r>
+        <w:t xml:space="preserve"> {&lt;interface member&gt;}</w:t>
+      </w:r>
+      <w:r>
+        <w:rPr>
+          <w:b/>
+        </w:rPr>
+        <w:t xml:space="preserve"> }</w:t>
+      </w:r>
+    </w:p>
+    <w:p>
+      <w:pPr>
+        <w:numPr>
+          <w:ilvl w:val="0"/>
+          <w:numId w:val="1"/>
+        </w:numPr>
+        <w:tabs>
+          <w:tab w:val="left" w:pos="360"/>
+        </w:tabs>
+        <w:spacing w:line="360" w:lineRule="auto"/>
+      </w:pPr>
+      <w:r>
+        <w:t>&lt;interface member&gt; ::= &lt;constant declaration&gt; | &lt;abstract method declaration&gt;</w:t>
+      </w:r>
+    </w:p>
+    <w:p>
+      <w:pPr>
+        <w:tabs>
+          <w:tab w:val="left" w:pos="360"/>
+        </w:tabs>
+        <w:spacing w:line="360" w:lineRule="auto"/>
+        <w:contextualSpacing w:val="0"/>
+      </w:pPr>
+    </w:p>
+    <w:p>
+      <w:pPr>
+        <w:tabs>
+          <w:tab w:val="left" w:pos="360"/>
+        </w:tabs>
+        <w:spacing w:line="360" w:lineRule="auto"/>
+        <w:contextualSpacing w:val="0"/>
+        <w:rPr>
+          <w:b/>
+          <w:sz w:val="24"/>
+          <w:szCs w:val="24"/>
+        </w:rPr>
+      </w:pPr>
+      <w:r>
+        <w:rPr>
+          <w:b/>
+          <w:sz w:val="24"/>
+          <w:szCs w:val="24"/>
+        </w:rPr>
+        <w:t>Constructor</w:t>
+      </w:r>
+    </w:p>
+    <w:p>
+      <w:pPr>
+        <w:numPr>
+          <w:ilvl w:val="0"/>
+          <w:numId w:val="1"/>
+        </w:numPr>
+        <w:tabs>
+          <w:tab w:val="left" w:pos="360"/>
+        </w:tabs>
+        <w:spacing w:line="360" w:lineRule="auto"/>
+      </w:pPr>
+      <w:r>
+        <w:t>&lt;constructor declaration&gt; ::= &lt;</w:t>
+      </w:r>
+      <w:r>
+        <w:t>parameters</w:t>
+      </w:r>
+      <w:r>
+        <w:t>&gt; &lt;throws&gt; &lt;constructor body&gt;</w:t>
+      </w:r>
+    </w:p>
+    <w:p>
+      <w:pPr>
+        <w:numPr>
+          <w:ilvl w:val="0"/>
+          <w:numId w:val="1"/>
+        </w:numPr>
+        <w:tabs>
+          <w:tab w:val="left" w:pos="360"/>
+        </w:tabs>
+        <w:spacing w:line="360" w:lineRule="auto"/>
+      </w:pPr>
+      <w:r>
+        <w:t>&lt;</w:t>
+      </w:r>
+      <w:r>
+        <w:t>parameters</w:t>
+      </w:r>
+      <w:r>
+        <w:t xml:space="preserve">&gt; ::= </w:t>
+      </w:r>
+      <w:r>
+        <w:rPr>
+          <w:b/>
+        </w:rPr>
+        <w:t>(</w:t>
+      </w:r>
+      <w:r>
+        <w:t xml:space="preserve"> {&lt;formal parameter&gt;} </w:t>
+      </w:r>
+      <w:r>
+        <w:rPr>
+          <w:b/>
+        </w:rPr>
+        <w:t>)</w:t>
+      </w:r>
+    </w:p>
+    <w:p>
+      <w:pPr>
+        <w:numPr>
+          <w:ilvl w:val="0"/>
+          <w:numId w:val="1"/>
+        </w:numPr>
+        <w:tabs>
+          <w:tab w:val="left" w:pos="360"/>
+        </w:tabs>
+        <w:spacing w:line="360" w:lineRule="auto"/>
+      </w:pPr>
+      <w:r>
+        <w:t>&lt;formal parameter&gt; ::= &lt;data type&gt; &lt;identifier&gt;</w:t>
+      </w:r>
+      <w:r>
+        <w:t xml:space="preserve"> &lt;comma option&gt;</w:t>
+      </w:r>
+    </w:p>
+    <w:p>
+      <w:pPr>
+        <w:numPr>
+          <w:ilvl w:val="0"/>
+          <w:numId w:val="1"/>
+        </w:numPr>
+        <w:tabs>
+          <w:tab w:val="left" w:pos="360"/>
+        </w:tabs>
+        <w:spacing w:line="360" w:lineRule="auto"/>
+      </w:pPr>
+      <w:r>
+        <w:t>&lt;</w:t>
+      </w:r>
+      <w:r>
+        <w:t xml:space="preserve">comma option&gt; ::= </w:t>
+      </w:r>
+      <w:r>
+        <w:rPr>
+          <w:b/>
+        </w:rPr>
+        <w:t xml:space="preserve">, </w:t>
+      </w:r>
+      <w:r>
+        <w:t>| 𝝴</w:t>
+      </w:r>
+    </w:p>
+    <w:p>
+      <w:pPr>
+        <w:numPr>
+          <w:ilvl w:val="0"/>
+          <w:numId w:val="1"/>
+        </w:numPr>
+        <w:tabs>
+          <w:tab w:val="left" w:pos="360"/>
+        </w:tabs>
+        <w:spacing w:line="360" w:lineRule="auto"/>
+      </w:pPr>
+      <w:r>
+        <w:lastRenderedPageBreak/>
+        <w:t xml:space="preserve">&lt;throws&gt; ::= </w:t>
+      </w:r>
+      <w:r>
+        <w:rPr>
+          <w:b/>
+        </w:rPr>
+        <w:t xml:space="preserve">throws </w:t>
+      </w:r>
+      <w:r>
+        <w:t>&lt;identifier&gt; {</w:t>
+      </w:r>
+      <w:r>
+        <w:rPr>
+          <w:b/>
+        </w:rPr>
+        <w:t>,</w:t>
+      </w:r>
+      <w:r>
+        <w:t>&lt;identifier&gt;} | 𝝴</w:t>
+      </w:r>
+    </w:p>
+    <w:p>
+      <w:pPr>
+        <w:numPr>
+          <w:ilvl w:val="0"/>
+          <w:numId w:val="1"/>
+        </w:numPr>
+        <w:tabs>
+          <w:tab w:val="left" w:pos="360"/>
+        </w:tabs>
+        <w:spacing w:line="360" w:lineRule="auto"/>
+      </w:pPr>
+      <w:r>
+        <w:t>&lt;constructor body&gt; ::=</w:t>
+      </w:r>
+      <w:r>
+        <w:rPr>
+          <w:b/>
+        </w:rPr>
+        <w:t xml:space="preserve"> {</w:t>
+      </w:r>
+      <w:r>
+        <w:t xml:space="preserve"> {&lt;explicit constructor invocation&gt;} {&lt;block statement&gt;} </w:t>
+      </w:r>
+      <w:r>
+        <w:rPr>
+          <w:b/>
+        </w:rPr>
+        <w:t>}</w:t>
+      </w:r>
+    </w:p>
+    <w:p>
+      <w:pPr>
+        <w:numPr>
+          <w:ilvl w:val="0"/>
+          <w:numId w:val="1"/>
+        </w:numPr>
+        <w:tabs>
+          <w:tab w:val="left" w:pos="360"/>
+        </w:tabs>
+        <w:spacing w:line="360" w:lineRule="auto"/>
+      </w:pPr>
+      <w:r>
+        <w:t xml:space="preserve">&lt;explicit constructor invocation&gt;::= </w:t>
+      </w:r>
+      <w:r>
+        <w:rPr>
+          <w:b/>
+        </w:rPr>
+        <w:t>this (</w:t>
+      </w:r>
+      <w:r>
+        <w:t xml:space="preserve"> &lt;argument list&gt; </w:t>
+      </w:r>
+      <w:r>
+        <w:rPr>
+          <w:b/>
+        </w:rPr>
+        <w:t>)</w:t>
+      </w:r>
+      <w:r>
+        <w:rPr>
+          <w:b/>
+        </w:rPr>
+        <w:t xml:space="preserve"> </w:t>
+      </w:r>
+      <w:r>
+        <w:rPr>
+          <w:b/>
+        </w:rPr>
+        <w:t>;</w:t>
+      </w:r>
+      <w:r>
+        <w:t xml:space="preserve"> | </w:t>
+      </w:r>
+      <w:r>
+        <w:rPr>
+          <w:b/>
+        </w:rPr>
+        <w:t xml:space="preserve">super ( </w:t>
+      </w:r>
+      <w:r>
+        <w:t xml:space="preserve">&lt;argument list&gt; </w:t>
+      </w:r>
+      <w:r>
+        <w:rPr>
+          <w:b/>
+        </w:rPr>
+        <w:t>)</w:t>
+      </w:r>
+      <w:r>
+        <w:rPr>
+          <w:b/>
+        </w:rPr>
+        <w:t xml:space="preserve"> ;</w:t>
+      </w:r>
+    </w:p>
+    <w:p>
+      <w:pPr>
+        <w:tabs>
+          <w:tab w:val="left" w:pos="360"/>
+        </w:tabs>
+        <w:spacing w:line="360" w:lineRule="auto"/>
+        <w:contextualSpacing w:val="0"/>
+        <w:rPr>
+          <w:b/>
+        </w:rPr>
+      </w:pPr>
+    </w:p>
+    <w:p>
+      <w:pPr>
+        <w:tabs>
+          <w:tab w:val="left" w:pos="360"/>
+        </w:tabs>
+        <w:spacing w:line="360" w:lineRule="auto"/>
+        <w:contextualSpacing w:val="0"/>
+        <w:rPr>
+          <w:b/>
+          <w:sz w:val="24"/>
+          <w:szCs w:val="24"/>
+        </w:rPr>
+      </w:pPr>
+      <w:r>
+        <w:rPr>
+          <w:b/>
+          <w:sz w:val="24"/>
+          <w:szCs w:val="24"/>
+        </w:rPr>
+        <w:t>Field</w:t>
+      </w:r>
+    </w:p>
+    <w:p>
+      <w:pPr>
+        <w:numPr>
+          <w:ilvl w:val="0"/>
+          <w:numId w:val="1"/>
+        </w:numPr>
+        <w:tabs>
+          <w:tab w:val="left" w:pos="360"/>
+        </w:tabs>
+        <w:spacing w:line="360" w:lineRule="auto"/>
+      </w:pPr>
+      <w:r>
+        <w:t xml:space="preserve">&lt;field declaration&gt; ::= &lt;field additional modifiers&gt; &lt;data type&gt; &lt;variable declarators&gt; </w:t>
+      </w:r>
+      <w:r>
+        <w:rPr>
+          <w:b/>
+        </w:rPr>
+        <w:t>;</w:t>
+      </w:r>
+      <w:r>
+        <w:rPr>
+          <w:b/>
+        </w:rPr>
+        <w:t xml:space="preserve"> </w:t>
+      </w:r>
+    </w:p>
+    <w:p>
+      <w:pPr>
+        <w:numPr>
+          <w:ilvl w:val="0"/>
+          <w:numId w:val="1"/>
+        </w:numPr>
+        <w:tabs>
+          <w:tab w:val="left" w:pos="360"/>
+        </w:tabs>
+        <w:spacing w:line="360" w:lineRule="auto"/>
+      </w:pPr>
+      <w:r>
+        <w:t>&lt;</w:t>
+      </w:r>
+      <w:r>
+        <w:t xml:space="preserve">static </w:t>
+      </w:r>
+      <w:r>
+        <w:t xml:space="preserve">field declaration&gt; ::= &lt;field modifier2 initializer&gt; &lt;data type&gt; &lt;variable declarators&gt; </w:t>
+      </w:r>
+      <w:r>
+        <w:rPr>
+          <w:b/>
+        </w:rPr>
+        <w:t>;</w:t>
+      </w:r>
+    </w:p>
+    <w:p>
+      <w:pPr>
+        <w:numPr>
+          <w:ilvl w:val="0"/>
+          <w:numId w:val="1"/>
+        </w:numPr>
+        <w:tabs>
+          <w:tab w:val="left" w:pos="360"/>
+        </w:tabs>
+        <w:spacing w:line="360" w:lineRule="auto"/>
+      </w:pPr>
+      <w:r>
+        <w:t xml:space="preserve">&lt;field modifier2&gt; ::= </w:t>
+      </w:r>
+      <w:r>
+        <w:rPr>
+          <w:b/>
+        </w:rPr>
+        <w:t>transient</w:t>
+      </w:r>
+    </w:p>
+    <w:p>
+      <w:pPr>
+        <w:numPr>
+          <w:ilvl w:val="0"/>
+          <w:numId w:val="1"/>
+        </w:numPr>
+        <w:tabs>
+          <w:tab w:val="left" w:pos="360"/>
+        </w:tabs>
+        <w:spacing w:line="360" w:lineRule="auto"/>
+      </w:pPr>
+      <w:r>
+        <w:t xml:space="preserve">&lt;field modifier3&gt; ::= </w:t>
+      </w:r>
+      <w:r>
+        <w:rPr>
+          <w:b/>
+        </w:rPr>
+        <w:t>volatile</w:t>
+      </w:r>
+    </w:p>
+    <w:p>
+      <w:pPr>
+        <w:numPr>
+          <w:ilvl w:val="0"/>
+          <w:numId w:val="1"/>
+        </w:numPr>
+        <w:tabs>
+          <w:tab w:val="left" w:pos="360"/>
+        </w:tabs>
+        <w:spacing w:line="360" w:lineRule="auto"/>
+      </w:pPr>
+      <w:r>
+        <w:t xml:space="preserve">&lt;static modifier&gt; ::= </w:t>
+      </w:r>
+      <w:r>
+        <w:rPr>
+          <w:b/>
+        </w:rPr>
+        <w:t>static</w:t>
+      </w:r>
+    </w:p>
+    <w:p>
+      <w:pPr>
+        <w:numPr>
+          <w:ilvl w:val="0"/>
+          <w:numId w:val="1"/>
+        </w:numPr>
+        <w:tabs>
+          <w:tab w:val="left" w:pos="360"/>
+        </w:tabs>
+        <w:spacing w:line="360" w:lineRule="auto"/>
+      </w:pPr>
+      <w:r>
+        <w:t>&lt;field additional modifiers&gt; ::= &lt;field modifier2&gt; &lt;static modifier initializer&gt; | &lt;field modifier3&gt; &lt;field modifier3 declaration&gt;</w:t>
+      </w:r>
+    </w:p>
+    <w:p>
+      <w:pPr>
+        <w:numPr>
+          <w:ilvl w:val="0"/>
+          <w:numId w:val="1"/>
+        </w:numPr>
+        <w:tabs>
+          <w:tab w:val="left" w:pos="360"/>
+        </w:tabs>
+        <w:spacing w:line="360" w:lineRule="auto"/>
+      </w:pPr>
+      <w:r>
+        <w:t>&lt;static modifier initializer&gt; ::= &lt;field modifier3&gt; &lt;static modifier&gt; | &lt;static modifier&gt; &lt;field modifier3 initializer&gt; | 𝝴</w:t>
+      </w:r>
+    </w:p>
+    <w:p>
+      <w:pPr>
+        <w:numPr>
+          <w:ilvl w:val="0"/>
+          <w:numId w:val="1"/>
+        </w:numPr>
+        <w:tabs>
+          <w:tab w:val="left" w:pos="360"/>
+        </w:tabs>
+        <w:spacing w:line="360" w:lineRule="auto"/>
+      </w:pPr>
+      <w:r>
+        <w:t>&lt;field modifier2 initializer&gt; ::= &lt;field modifier3&gt; &lt;field modifier2</w:t>
+      </w:r>
+      <w:r>
+        <w:t xml:space="preserve"> option</w:t>
+      </w:r>
+      <w:r>
+        <w:t>&gt; | &lt;field modifier2&gt; &lt;field modifier3 initializer&gt;</w:t>
+      </w:r>
+    </w:p>
+    <w:p>
+      <w:pPr>
+        <w:numPr>
+          <w:ilvl w:val="0"/>
+          <w:numId w:val="1"/>
+        </w:numPr>
+        <w:tabs>
+          <w:tab w:val="left" w:pos="360"/>
+        </w:tabs>
+        <w:spacing w:line="360" w:lineRule="auto"/>
+      </w:pPr>
+      <w:r>
+        <w:t xml:space="preserve">&lt;field modifier2 option&gt; ::= </w:t>
+      </w:r>
+      <w:r>
+        <w:rPr>
+          <w:b/>
+        </w:rPr>
+        <w:t xml:space="preserve">transient </w:t>
+      </w:r>
+      <w:r>
+        <w:t>| 𝝴</w:t>
+      </w:r>
+    </w:p>
+    <w:p>
+      <w:pPr>
+        <w:numPr>
+          <w:ilvl w:val="0"/>
+          <w:numId w:val="1"/>
+        </w:numPr>
+        <w:tabs>
+          <w:tab w:val="left" w:pos="360"/>
+        </w:tabs>
+        <w:spacing w:line="360" w:lineRule="auto"/>
+      </w:pPr>
+      <w:r>
+        <w:t>&lt;field modifier3 initializer&gt; ::= &lt;field modifier3&gt; | 𝝴</w:t>
+      </w:r>
+    </w:p>
+    <w:p>
+      <w:pPr>
+        <w:numPr>
+          <w:ilvl w:val="0"/>
+          <w:numId w:val="1"/>
+        </w:numPr>
+        <w:tabs>
+          <w:tab w:val="left" w:pos="360"/>
+        </w:tabs>
+        <w:spacing w:line="360" w:lineRule="auto"/>
+      </w:pPr>
+      <w:r>
+        <w:t>&lt;field modifier3 declaration&gt; ::= &lt;field modifier2&gt; &lt;static modifier&gt;</w:t>
+      </w:r>
+    </w:p>
+    <w:p>
+      <w:pPr>
+        <w:numPr>
+          <w:ilvl w:val="0"/>
+          <w:numId w:val="1"/>
+        </w:numPr>
+        <w:tabs>
+          <w:tab w:val="left" w:pos="360"/>
+        </w:tabs>
+        <w:spacing w:line="360" w:lineRule="auto"/>
+      </w:pPr>
+      <w:r>
+        <w:t>&lt;variable or method option&gt; ::= &lt;parameters&gt;</w:t>
+      </w:r>
+      <w:r>
+        <w:t xml:space="preserve"> &lt;throws&gt;</w:t>
+      </w:r>
+      <w:r>
+        <w:t xml:space="preserve"> &lt;block&gt;</w:t>
+      </w:r>
+      <w:r>
+        <w:t xml:space="preserve"> | &lt;variable option&gt; </w:t>
+      </w:r>
+      <w:r>
+        <w:t>&lt;variable looping&gt;</w:t>
+      </w:r>
+      <w:r>
+        <w:t xml:space="preserve"> </w:t>
+      </w:r>
+      <w:r>
+        <w:rPr>
+          <w:b/>
+        </w:rPr>
+        <w:t>;</w:t>
+      </w:r>
+    </w:p>
+    <w:p>
+      <w:pPr>
+        <w:numPr>
+          <w:ilvl w:val="0"/>
+          <w:numId w:val="1"/>
+        </w:numPr>
+        <w:tabs>
+          <w:tab w:val="left" w:pos="360"/>
+        </w:tabs>
+        <w:spacing w:line="360" w:lineRule="auto"/>
+      </w:pPr>
+      <w:r>
+        <w:t xml:space="preserve">&lt;variable declarators&gt; ::= &lt;variable declarator&gt; { </w:t>
+      </w:r>
+      <w:r>
+        <w:rPr>
+          <w:b/>
+        </w:rPr>
+        <w:t>,</w:t>
+      </w:r>
+      <w:r>
+        <w:t xml:space="preserve"> &lt;variable declarator&gt;}</w:t>
+      </w:r>
+    </w:p>
+    <w:p>
+      <w:pPr>
+        <w:numPr>
+          <w:ilvl w:val="0"/>
+          <w:numId w:val="1"/>
+        </w:numPr>
+        <w:tabs>
+          <w:tab w:val="left" w:pos="360"/>
+        </w:tabs>
+        <w:spacing w:line="360" w:lineRule="auto"/>
+      </w:pPr>
+      <w:r>
+        <w:t xml:space="preserve">&lt;variable declarator&gt; ::= &lt;identifier&gt; &lt;variable option&gt; | &lt;array </w:t>
+      </w:r>
+      <w:r>
+        <w:t>after data type</w:t>
+      </w:r>
+      <w:r>
+        <w:t>&gt;</w:t>
+      </w:r>
+    </w:p>
+    <w:p>
+      <w:pPr>
+        <w:numPr>
+          <w:ilvl w:val="0"/>
+          <w:numId w:val="1"/>
+        </w:numPr>
+        <w:tabs>
+          <w:tab w:val="left" w:pos="360"/>
+        </w:tabs>
+        <w:spacing w:line="360" w:lineRule="auto"/>
+      </w:pPr>
+      <w:r>
+        <w:t>&lt;array after data type&gt; ::=</w:t>
+      </w:r>
+      <w:r>
+        <w:t xml:space="preserve"> </w:t>
+      </w:r>
+      <w:r>
+        <w:rPr>
+          <w:b/>
+        </w:rPr>
+        <w:t>[ ]</w:t>
+      </w:r>
+      <w:r>
+        <w:rPr>
+          <w:b/>
+        </w:rPr>
+        <w:t xml:space="preserve"> </w:t>
+      </w:r>
+      <w:r>
+        <w:t>{</w:t>
+      </w:r>
+      <w:r>
+        <w:t xml:space="preserve"> </w:t>
+      </w:r>
+      <w:r>
+        <w:rPr>
+          <w:b/>
+        </w:rPr>
+        <w:t>[ ]</w:t>
+      </w:r>
+      <w:r>
+        <w:rPr>
+          <w:b/>
+        </w:rPr>
+        <w:t xml:space="preserve"> </w:t>
+      </w:r>
+      <w:r>
+        <w:t>}</w:t>
+      </w:r>
+      <w:r>
+        <w:t xml:space="preserve"> </w:t>
+      </w:r>
+      <w:r>
+        <w:t>&lt;array declaration&gt;</w:t>
+      </w:r>
+    </w:p>
+    <w:p>
+      <w:pPr>
+        <w:numPr>
+          <w:ilvl w:val="0"/>
+          <w:numId w:val="1"/>
+        </w:numPr>
+        <w:tabs>
+          <w:tab w:val="left" w:pos="360"/>
+        </w:tabs>
+        <w:spacing w:line="360" w:lineRule="auto"/>
+      </w:pPr>
+      <w:r>
+        <w:t>&lt;array declaration&gt; ::= &lt;identifier&gt;</w:t>
+      </w:r>
+      <w:r>
+        <w:rPr>
+          <w:b/>
+        </w:rPr>
+        <w:t xml:space="preserve"> </w:t>
+      </w:r>
+      <w:r>
+        <w:t>&lt;array initializer&gt; | 𝝴</w:t>
+      </w:r>
+    </w:p>
+    <w:p>
+      <w:pPr>
+        <w:numPr>
+          <w:ilvl w:val="0"/>
+          <w:numId w:val="1"/>
+        </w:numPr>
+        <w:tabs>
+          <w:tab w:val="left" w:pos="360"/>
+        </w:tabs>
+        <w:spacing w:line="360" w:lineRule="auto"/>
+      </w:pPr>
+      <w:r>
+        <w:t>&lt;variable option&gt; ::= &lt;variable operator&gt; |</w:t>
+      </w:r>
+      <w:r>
+        <w:t xml:space="preserve"> </w:t>
+      </w:r>
+      <w:r>
+        <w:rPr>
+          <w:b/>
+        </w:rPr>
+        <w:t>[ ]</w:t>
+      </w:r>
+      <w:r>
+        <w:t xml:space="preserve"> </w:t>
+      </w:r>
+      <w:r>
+        <w:t xml:space="preserve">{ </w:t>
+      </w:r>
+      <w:r>
+        <w:rPr>
+          <w:b/>
+        </w:rPr>
+        <w:t>[ ]</w:t>
+      </w:r>
+      <w:r>
+        <w:rPr>
+          <w:b/>
+        </w:rPr>
+        <w:t xml:space="preserve"> </w:t>
+      </w:r>
+      <w:r>
+        <w:t>}</w:t>
+      </w:r>
+      <w:r>
+        <w:rPr>
+          <w:b/>
+        </w:rPr>
+        <w:t xml:space="preserve"> </w:t>
+      </w:r>
+      <w:r>
+        <w:t>&lt;array initializer&gt;</w:t>
+      </w:r>
+    </w:p>
+    <w:p>
+      <w:pPr>
+        <w:numPr>
+          <w:ilvl w:val="0"/>
+          <w:numId w:val="1"/>
+        </w:numPr>
+        <w:tabs>
+          <w:tab w:val="left" w:pos="360"/>
+        </w:tabs>
+        <w:spacing w:line="360" w:lineRule="auto"/>
+      </w:pPr>
+      <w:r>
+        <w:t xml:space="preserve">&lt;variable option2&gt; ::= &lt;variable initializer&gt; | </w:t>
+      </w:r>
+      <w:r>
+        <w:rPr>
+          <w:b/>
+        </w:rPr>
+        <w:t>{</w:t>
+      </w:r>
+      <w:r>
+        <w:rPr>
+          <w:b/>
+        </w:rPr>
+        <w:t xml:space="preserve"> </w:t>
+      </w:r>
+      <w:r>
+        <w:t>&lt;array type initializer</w:t>
+      </w:r>
+      <w:r>
+        <w:rPr>
+          <w:b/>
+        </w:rPr>
+        <w:t xml:space="preserve"> </w:t>
+      </w:r>
+      <w:r>
+        <w:rPr>
+          <w:b/>
+        </w:rPr>
+        <w:t>}</w:t>
+      </w:r>
+    </w:p>
+    <w:p>
+      <w:pPr>
+        <w:numPr>
+          <w:ilvl w:val="0"/>
+          <w:numId w:val="1"/>
+        </w:numPr>
+        <w:tabs>
+          <w:tab w:val="left" w:pos="360"/>
+        </w:tabs>
+        <w:spacing w:line="360" w:lineRule="auto"/>
+      </w:pPr>
+      <w:r>
+        <w:t xml:space="preserve">&lt;variable operator&gt; ::= </w:t>
+      </w:r>
+      <w:r>
+        <w:rPr>
+          <w:b/>
+        </w:rPr>
+        <w:t xml:space="preserve">= </w:t>
+      </w:r>
+      <w:r>
+        <w:t>&lt;variable initializer&gt; | 𝝴</w:t>
+      </w:r>
+    </w:p>
+    <w:p>
+      <w:pPr>
+        <w:numPr>
+          <w:ilvl w:val="0"/>
+          <w:numId w:val="1"/>
+        </w:numPr>
+        <w:tabs>
+          <w:tab w:val="left" w:pos="360"/>
+        </w:tabs>
+        <w:spacing w:line="360" w:lineRule="auto"/>
+      </w:pPr>
+      <w:r>
+        <w:t xml:space="preserve">&lt;variable initializers&gt; ::= &lt;variable initializer&gt; { </w:t>
+      </w:r>
+      <w:r>
+        <w:rPr>
+          <w:b/>
+        </w:rPr>
+        <w:t>,</w:t>
+      </w:r>
+      <w:r>
+        <w:t xml:space="preserve"> &lt;variable initializer&gt; } | 𝝴</w:t>
+      </w:r>
+    </w:p>
+    <w:p>
+      <w:pPr>
+        <w:numPr>
+          <w:ilvl w:val="0"/>
+          <w:numId w:val="1"/>
+        </w:numPr>
+        <w:tabs>
+          <w:tab w:val="left" w:pos="360"/>
+        </w:tabs>
+        <w:spacing w:line="360" w:lineRule="auto"/>
+      </w:pPr>
+      <w:r>
+        <w:t>&lt;variable initializer&gt; ::= &lt;expression&gt;</w:t>
+      </w:r>
+    </w:p>
+    <w:p>
+      <w:pPr>
+        <w:numPr>
+          <w:ilvl w:val="0"/>
+          <w:numId w:val="1"/>
+        </w:numPr>
+        <w:tabs>
+          <w:tab w:val="left" w:pos="360"/>
+        </w:tabs>
+        <w:spacing w:line="360" w:lineRule="auto"/>
+      </w:pPr>
+      <w:r>
+        <w:t xml:space="preserve">&lt;variable looping&gt; ::= { </w:t>
+      </w:r>
+      <w:r>
+        <w:rPr>
+          <w:b/>
+        </w:rPr>
+        <w:t>,</w:t>
+      </w:r>
+      <w:r>
+        <w:t xml:space="preserve"> &lt;identifier&gt;</w:t>
+      </w:r>
+      <w:r>
+        <w:t xml:space="preserve"> </w:t>
+      </w:r>
+      <w:r>
+        <w:t>&lt;variable option&gt; }</w:t>
+      </w:r>
+    </w:p>
+    <w:p>
+      <w:pPr>
+        <w:numPr>
+          <w:ilvl w:val="0"/>
+          <w:numId w:val="1"/>
+        </w:numPr>
+        <w:tabs>
+          <w:tab w:val="left" w:pos="360"/>
+        </w:tabs>
+        <w:spacing w:line="360" w:lineRule="auto"/>
+      </w:pPr>
+      <w:r>
+        <w:t xml:space="preserve">&lt;array initializer&gt; ::= </w:t>
+      </w:r>
+      <w:r>
+        <w:rPr>
+          <w:b/>
+        </w:rPr>
+        <w:t xml:space="preserve">= { </w:t>
+      </w:r>
+      <w:r>
+        <w:t>&lt;</w:t>
+      </w:r>
+      <w:r>
+        <w:t>array type initializer</w:t>
+      </w:r>
+      <w:r>
+        <w:t xml:space="preserve">&gt; </w:t>
+      </w:r>
+      <w:r>
+        <w:rPr>
+          <w:b/>
+        </w:rPr>
+        <w:t>}</w:t>
+      </w:r>
+    </w:p>
+    <w:p>
+      <w:pPr>
+        <w:numPr>
+          <w:ilvl w:val="0"/>
+          <w:numId w:val="1"/>
+        </w:numPr>
+        <w:tabs>
+          <w:tab w:val="left" w:pos="360"/>
+        </w:tabs>
+        <w:spacing w:line="360" w:lineRule="auto"/>
+      </w:pPr>
+      <w:r>
+        <w:lastRenderedPageBreak/>
+        <w:t xml:space="preserve">&lt;array </w:t>
+      </w:r>
+      <w:r>
+        <w:t xml:space="preserve">type </w:t>
+      </w:r>
+      <w:r>
+        <w:t>initializer&gt; ::=</w:t>
+      </w:r>
+      <w:r>
+        <w:t xml:space="preserve"> &lt;variable initializers&gt; |</w:t>
+      </w:r>
+      <w:r>
+        <w:t xml:space="preserve"> </w:t>
+      </w:r>
+      <w:r>
+        <w:rPr>
+          <w:b/>
+        </w:rPr>
+        <w:t xml:space="preserve">{ </w:t>
+      </w:r>
+      <w:r>
+        <w:t>&lt;variable initializers&gt;</w:t>
+      </w:r>
+      <w:r>
+        <w:rPr>
+          <w:b/>
+        </w:rPr>
+        <w:t xml:space="preserve"> }</w:t>
+      </w:r>
+      <w:r>
+        <w:rPr>
+          <w:b/>
+        </w:rPr>
+        <w:t xml:space="preserve"> </w:t>
+      </w:r>
+      <w:r>
+        <w:t xml:space="preserve">{ </w:t>
+      </w:r>
+      <w:r>
+        <w:rPr>
+          <w:b/>
+        </w:rPr>
+        <w:t xml:space="preserve">, { </w:t>
+      </w:r>
+      <w:r>
+        <w:t>&lt;variable initializers&gt;</w:t>
+      </w:r>
+      <w:r>
+        <w:rPr>
+          <w:b/>
+        </w:rPr>
+        <w:t xml:space="preserve"> }</w:t>
+      </w:r>
+      <w:r>
+        <w:t xml:space="preserve"> }</w:t>
+      </w:r>
+    </w:p>
+    <w:p>
+      <w:pPr>
+        <w:numPr>
+          <w:ilvl w:val="0"/>
+          <w:numId w:val="1"/>
+        </w:numPr>
+        <w:tabs>
+          <w:tab w:val="left" w:pos="360"/>
+        </w:tabs>
+        <w:spacing w:line="360" w:lineRule="auto"/>
+      </w:pPr>
+      <w:r>
+        <w:t>&lt;constant declaration&gt; ::= &lt;constant modifiers&gt; &lt;data type&gt; &lt;variable declarator&gt;</w:t>
+      </w:r>
+      <w:r>
+        <w:t xml:space="preserve"> </w:t>
+      </w:r>
+      <w:r>
+        <w:rPr>
+          <w:b/>
+        </w:rPr>
+        <w:t>;</w:t>
+      </w:r>
+    </w:p>
+    <w:p>
+      <w:pPr>
+        <w:numPr>
+          <w:ilvl w:val="0"/>
+          <w:numId w:val="1"/>
+        </w:numPr>
+        <w:tabs>
+          <w:tab w:val="left" w:pos="360"/>
+        </w:tabs>
+        <w:spacing w:line="360" w:lineRule="auto"/>
+      </w:pPr>
+      <w:r>
+        <w:t xml:space="preserve">&lt;constant modifiers&gt; ::= </w:t>
+      </w:r>
+      <w:r>
+        <w:rPr>
+          <w:b/>
+        </w:rPr>
+        <w:t xml:space="preserve">public </w:t>
+      </w:r>
+      <w:r>
+        <w:t xml:space="preserve">| </w:t>
+      </w:r>
+      <w:r>
+        <w:rPr>
+          <w:b/>
+        </w:rPr>
+        <w:t xml:space="preserve">static </w:t>
+      </w:r>
+      <w:r>
+        <w:t xml:space="preserve">| </w:t>
+      </w:r>
+      <w:r>
+        <w:rPr>
+          <w:b/>
+        </w:rPr>
+        <w:t>final</w:t>
+      </w:r>
+    </w:p>
+    <w:p>
+      <w:pPr>
+        <w:tabs>
+          <w:tab w:val="left" w:pos="360"/>
+        </w:tabs>
+        <w:spacing w:line="360" w:lineRule="auto"/>
+        <w:ind w:left="720"/>
+        <w:contextualSpacing w:val="0"/>
+      </w:pPr>
+      <w:r>
+        <w:t xml:space="preserve"> </w:t>
+      </w:r>
+    </w:p>
+    <w:p>
+      <w:pPr>
+        <w:tabs>
+          <w:tab w:val="left" w:pos="360"/>
+        </w:tabs>
+        <w:spacing w:line="360" w:lineRule="auto"/>
+        <w:contextualSpacing w:val="0"/>
+        <w:rPr>
+          <w:b/>
+          <w:sz w:val="24"/>
+          <w:szCs w:val="24"/>
+        </w:rPr>
+      </w:pPr>
+      <w:r>
+        <w:rPr>
+          <w:b/>
+          <w:sz w:val="24"/>
+          <w:szCs w:val="24"/>
+        </w:rPr>
+        <w:t>Method</w:t>
+      </w:r>
+    </w:p>
+    <w:p>
+      <w:pPr>
+        <w:numPr>
+          <w:ilvl w:val="0"/>
+          <w:numId w:val="1"/>
+        </w:numPr>
+        <w:tabs>
+          <w:tab w:val="left" w:pos="360"/>
+        </w:tabs>
+        <w:spacing w:line="360" w:lineRule="auto"/>
+      </w:pPr>
+      <w:r>
+        <w:t>&lt;method initializer&gt; ::= &lt;method declaration&gt; &lt;block&gt; | &lt;native method declaration&gt;</w:t>
+      </w:r>
+    </w:p>
+    <w:p>
+      <w:pPr>
+        <w:numPr>
+          <w:ilvl w:val="0"/>
+          <w:numId w:val="1"/>
+        </w:numPr>
+        <w:tabs>
+          <w:tab w:val="left" w:pos="360"/>
+        </w:tabs>
+        <w:spacing w:line="360" w:lineRule="auto"/>
+      </w:pPr>
+      <w:r>
+        <w:t xml:space="preserve">&lt;method declaration&gt; ::= &lt;method additional modifier&gt; </w:t>
+      </w:r>
+      <w:r>
+        <w:rPr>
+          <w:b/>
+        </w:rPr>
+        <w:t>void</w:t>
+      </w:r>
+      <w:r>
+        <w:t xml:space="preserve"> &lt;method declarator&gt; &lt;throws&gt;</w:t>
+      </w:r>
+      <w:r>
+        <w:t xml:space="preserve"> | </w:t>
+      </w:r>
+      <w:r>
+        <w:rPr>
+          <w:b/>
+        </w:rPr>
+        <w:t>void</w:t>
+      </w:r>
+      <w:r>
+        <w:t xml:space="preserve"> &lt;method declarator&gt; &lt;throws&gt;</w:t>
+      </w:r>
+    </w:p>
+    <w:p>
+      <w:pPr>
+        <w:numPr>
+          <w:ilvl w:val="0"/>
+          <w:numId w:val="1"/>
+        </w:numPr>
+        <w:tabs>
+          <w:tab w:val="left" w:pos="360"/>
+        </w:tabs>
+        <w:spacing w:line="360" w:lineRule="auto"/>
+      </w:pPr>
+      <w:r>
+        <w:t>&lt;static method declaration&gt; ::= &lt;static additional mod&gt;</w:t>
+      </w:r>
+      <w:r>
+        <w:t xml:space="preserve"> &lt;result type&gt; &lt;method declarator&gt; &lt;throws&gt;</w:t>
+      </w:r>
+      <w:r>
+        <w:t xml:space="preserve"> | </w:t>
+      </w:r>
+      <w:r>
+        <w:rPr>
+          <w:b/>
+        </w:rPr>
+        <w:t>void</w:t>
+      </w:r>
+      <w:r>
+        <w:t xml:space="preserve"> &lt;method declarator&gt; &lt;throws&gt;</w:t>
+      </w:r>
+    </w:p>
+    <w:p>
+      <w:pPr>
+        <w:numPr>
+          <w:ilvl w:val="0"/>
+          <w:numId w:val="1"/>
+        </w:numPr>
+        <w:tabs>
+          <w:tab w:val="left" w:pos="360"/>
+        </w:tabs>
+        <w:spacing w:line="360" w:lineRule="auto"/>
+      </w:pPr>
+      <w:r>
+        <w:t xml:space="preserve">&lt;result type&gt; ::= &lt;data type&gt; | </w:t>
+      </w:r>
+      <w:r>
+        <w:rPr>
+          <w:b/>
+        </w:rPr>
+        <w:t>void</w:t>
+      </w:r>
+    </w:p>
+    <w:p>
+      <w:pPr>
+        <w:numPr>
+          <w:ilvl w:val="0"/>
+          <w:numId w:val="1"/>
+        </w:numPr>
+        <w:tabs>
+          <w:tab w:val="left" w:pos="360"/>
+        </w:tabs>
+        <w:spacing w:line="360" w:lineRule="auto"/>
+      </w:pPr>
+      <w:r>
+        <w:t xml:space="preserve">&lt;final modifier&gt; ::= </w:t>
+      </w:r>
+      <w:r>
+        <w:rPr>
+          <w:b/>
+        </w:rPr>
+        <w:t>final</w:t>
+      </w:r>
+    </w:p>
+    <w:p>
+      <w:pPr>
+        <w:numPr>
+          <w:ilvl w:val="0"/>
+          <w:numId w:val="1"/>
+        </w:numPr>
+        <w:tabs>
+          <w:tab w:val="left" w:pos="360"/>
+        </w:tabs>
+        <w:spacing w:line="360" w:lineRule="auto"/>
+      </w:pPr>
+      <w:r>
+        <w:t xml:space="preserve">&lt;synchronized modifier&gt; ::= </w:t>
+      </w:r>
+      <w:r>
+        <w:rPr>
+          <w:b/>
+        </w:rPr>
+        <w:t>synchronized</w:t>
+      </w:r>
+    </w:p>
+    <w:p>
+      <w:pPr>
+        <w:numPr>
+          <w:ilvl w:val="0"/>
+          <w:numId w:val="1"/>
+        </w:numPr>
+        <w:tabs>
+          <w:tab w:val="left" w:pos="360"/>
+        </w:tabs>
+        <w:spacing w:line="360" w:lineRule="auto"/>
+      </w:pPr>
+      <w:r>
+        <w:t>&lt;method additional modifier&gt; ::= &lt;synchronized modifier&gt; &lt;synchronized additional mod&gt;</w:t>
+      </w:r>
+    </w:p>
+    <w:p>
+      <w:pPr>
+        <w:numPr>
+          <w:ilvl w:val="0"/>
+          <w:numId w:val="1"/>
+        </w:numPr>
+        <w:tabs>
+          <w:tab w:val="left" w:pos="360"/>
+        </w:tabs>
+        <w:spacing w:line="360" w:lineRule="auto"/>
+      </w:pPr>
+      <w:r>
+        <w:t>&lt;static additional mod&gt; ::= &lt;final modifier&gt; &lt;synchronized mod initializer&gt;</w:t>
+      </w:r>
+    </w:p>
+    <w:p>
+      <w:pPr>
+        <w:numPr>
+          <w:ilvl w:val="0"/>
+          <w:numId w:val="1"/>
+        </w:numPr>
+        <w:tabs>
+          <w:tab w:val="left" w:pos="360"/>
+        </w:tabs>
+        <w:spacing w:line="360" w:lineRule="auto"/>
+      </w:pPr>
+      <w:r>
+        <w:t xml:space="preserve">&lt;synchronized method declaration&gt; ::= &lt;final mod initializer&gt; | </w:t>
+      </w:r>
+      <w:r>
+        <w:rPr>
+          <w:rFonts w:ascii="Cambria Math" w:hAnsi="Cambria Math" w:cs="Cambria Math"/>
+        </w:rPr>
+        <w:t>𝝴</w:t>
+      </w:r>
+    </w:p>
+    <w:p>
+      <w:pPr>
+        <w:numPr>
+          <w:ilvl w:val="0"/>
+          <w:numId w:val="1"/>
+        </w:numPr>
+        <w:tabs>
+          <w:tab w:val="left" w:pos="360"/>
+        </w:tabs>
+        <w:spacing w:line="360" w:lineRule="auto"/>
+      </w:pPr>
+      <w:r>
+        <w:t>&lt;final additional mod&gt; ::= &lt;synchronized modifier&gt; &lt;static mod initializer&gt; | 𝝴</w:t>
+      </w:r>
+    </w:p>
+    <w:p>
+      <w:pPr>
+        <w:numPr>
+          <w:ilvl w:val="0"/>
+          <w:numId w:val="1"/>
+        </w:numPr>
+        <w:tabs>
+          <w:tab w:val="left" w:pos="360"/>
+        </w:tabs>
+        <w:spacing w:line="360" w:lineRule="auto"/>
+      </w:pPr>
+      <w:r>
+        <w:t>&lt;synchronized additional mod&gt; ::= &lt;static modifier&gt; &lt;final mod initializer&gt; | &lt;final modifier&gt; &lt;static mod initializer&gt; | 𝝴</w:t>
+      </w:r>
+    </w:p>
+    <w:p>
+      <w:pPr>
+        <w:numPr>
+          <w:ilvl w:val="0"/>
+          <w:numId w:val="1"/>
+        </w:numPr>
+        <w:tabs>
+          <w:tab w:val="left" w:pos="360"/>
+        </w:tabs>
+        <w:spacing w:line="360" w:lineRule="auto"/>
+      </w:pPr>
+      <w:r>
+        <w:t>&lt;static mod initializer&gt; ::= &lt;static modifier&gt; | 𝝴</w:t>
+      </w:r>
+    </w:p>
+    <w:p>
+      <w:pPr>
+        <w:numPr>
+          <w:ilvl w:val="0"/>
+          <w:numId w:val="1"/>
+        </w:numPr>
+        <w:tabs>
+          <w:tab w:val="left" w:pos="360"/>
+        </w:tabs>
+        <w:spacing w:line="360" w:lineRule="auto"/>
+      </w:pPr>
+      <w:r>
+        <w:t>&lt;final mod initializer&gt; ::= &lt;</w:t>
+      </w:r>
+      <w:r>
+        <w:t xml:space="preserve"> </w:t>
+      </w:r>
+      <w:r>
+        <w:t xml:space="preserve">final modifier </w:t>
+      </w:r>
+      <w:r>
+        <w:t>&gt; | 𝝴</w:t>
+      </w:r>
+    </w:p>
+    <w:p>
+      <w:pPr>
+        <w:numPr>
+          <w:ilvl w:val="0"/>
+          <w:numId w:val="1"/>
+        </w:numPr>
+        <w:tabs>
+          <w:tab w:val="left" w:pos="360"/>
+        </w:tabs>
+        <w:spacing w:line="360" w:lineRule="auto"/>
+      </w:pPr>
+      <w:r>
+        <w:t>&lt;synchronized mod initializer&gt; ::= &lt;synchronized modifier&gt; | 𝝴</w:t>
+      </w:r>
+    </w:p>
+    <w:p>
+      <w:pPr>
+        <w:numPr>
+          <w:ilvl w:val="0"/>
+          <w:numId w:val="1"/>
+        </w:numPr>
+        <w:tabs>
+          <w:tab w:val="left" w:pos="360"/>
+        </w:tabs>
+        <w:spacing w:line="360" w:lineRule="auto"/>
+      </w:pPr>
+      <w:r>
+        <w:t xml:space="preserve">&lt;method declarator&gt; ::= &lt;identifier&gt; </w:t>
+      </w:r>
+      <w:r>
+        <w:t>&lt;parameters&gt;</w:t>
+      </w:r>
+    </w:p>
+    <w:p>
+      <w:pPr>
+        <w:numPr>
+          <w:ilvl w:val="0"/>
+          <w:numId w:val="1"/>
+        </w:numPr>
+        <w:tabs>
+          <w:tab w:val="left" w:pos="360"/>
+        </w:tabs>
+        <w:spacing w:line="360" w:lineRule="auto"/>
+      </w:pPr>
+      <w:r>
+        <w:t>&lt;native method declaration&gt; ::= &lt;native modifier&gt; &lt;result type&gt; &lt;method declarator&gt; &lt;throws&gt;</w:t>
+      </w:r>
+    </w:p>
+    <w:p>
+      <w:pPr>
+        <w:numPr>
+          <w:ilvl w:val="0"/>
+          <w:numId w:val="1"/>
+        </w:numPr>
+        <w:tabs>
+          <w:tab w:val="left" w:pos="360"/>
+        </w:tabs>
+        <w:spacing w:line="360" w:lineRule="auto"/>
+      </w:pPr>
+      <w:r>
+        <w:t xml:space="preserve">&lt;native modifier&gt; ::= </w:t>
+      </w:r>
+      <w:r>
+        <w:rPr>
+          <w:b/>
+        </w:rPr>
+        <w:t>native</w:t>
+      </w:r>
+    </w:p>
+    <w:p>
+      <w:pPr>
+        <w:numPr>
+          <w:ilvl w:val="0"/>
+          <w:numId w:val="1"/>
+        </w:numPr>
+        <w:tabs>
+          <w:tab w:val="left" w:pos="360"/>
+        </w:tabs>
+        <w:spacing w:line="360" w:lineRule="auto"/>
+      </w:pPr>
+      <w:r>
+        <w:t>&lt;abstract method declaration&gt; ::= &lt;abstract modifier&gt; &lt;result type&gt; &lt;method declarator&gt; &lt;throws&gt;</w:t>
+      </w:r>
+    </w:p>
+    <w:p>
+      <w:pPr>
+        <w:numPr>
+          <w:ilvl w:val="0"/>
+          <w:numId w:val="1"/>
+        </w:numPr>
+        <w:tabs>
+          <w:tab w:val="left" w:pos="360"/>
+        </w:tabs>
+        <w:spacing w:line="360" w:lineRule="auto"/>
+      </w:pPr>
+      <w:r>
+        <w:t xml:space="preserve">&lt;method invocation&gt; ::= &lt;identifier&gt; </w:t>
+      </w:r>
+      <w:r>
+        <w:rPr>
+          <w:b/>
+        </w:rPr>
+        <w:t>(</w:t>
+      </w:r>
+      <w:r>
+        <w:t xml:space="preserve"> &lt;argument list&gt; </w:t>
+      </w:r>
+      <w:r>
+        <w:rPr>
+          <w:b/>
+        </w:rPr>
+        <w:t>)</w:t>
+      </w:r>
+    </w:p>
+    <w:p>
+      <w:pPr>
+        <w:tabs>
+          <w:tab w:val="left" w:pos="360"/>
+        </w:tabs>
+        <w:spacing w:line="360" w:lineRule="auto"/>
+        <w:ind w:left="720"/>
+        <w:contextualSpacing w:val="0"/>
+      </w:pPr>
+    </w:p>
+    <w:p>
+      <w:pPr>
+        <w:tabs>
+          <w:tab w:val="left" w:pos="360"/>
+        </w:tabs>
+        <w:spacing w:line="360" w:lineRule="auto"/>
+        <w:contextualSpacing w:val="0"/>
+        <w:rPr>
+          <w:b/>
+          <w:sz w:val="24"/>
+          <w:szCs w:val="24"/>
+        </w:rPr>
+      </w:pPr>
+      <w:r>
+        <w:rPr>
+          <w:b/>
+          <w:sz w:val="24"/>
+          <w:szCs w:val="24"/>
+        </w:rPr>
+        <w:t>Data Type</w:t>
+      </w:r>
+    </w:p>
+    <w:p>
+      <w:pPr>
+        <w:numPr>
+          <w:ilvl w:val="0"/>
+          <w:numId w:val="1"/>
+        </w:numPr>
+        <w:tabs>
+          <w:tab w:val="left" w:pos="360"/>
+        </w:tabs>
+        <w:spacing w:line="360" w:lineRule="auto"/>
+      </w:pPr>
+      <w:r>
+        <w:t xml:space="preserve">&lt;data type&gt; ::= &lt;data primitive&gt; | &lt;identifier&gt; { </w:t>
+      </w:r>
+      <w:r>
+        <w:rPr>
+          <w:b/>
+        </w:rPr>
+        <w:t>[ ]</w:t>
+      </w:r>
+      <w:r>
+        <w:t xml:space="preserve"> }</w:t>
+      </w:r>
+    </w:p>
+    <w:p>
+      <w:pPr>
+        <w:numPr>
+          <w:ilvl w:val="0"/>
+          <w:numId w:val="1"/>
+        </w:numPr>
+        <w:tabs>
+          <w:tab w:val="left" w:pos="360"/>
+        </w:tabs>
+        <w:spacing w:line="360" w:lineRule="auto"/>
+      </w:pPr>
+      <w:r>
+        <w:lastRenderedPageBreak/>
+        <w:t xml:space="preserve">&lt;data primitive&gt; ::= &lt;primitive type&gt; { </w:t>
+      </w:r>
+      <w:r>
+        <w:rPr>
+          <w:b/>
+        </w:rPr>
+        <w:t>[ ]</w:t>
+      </w:r>
+      <w:r>
+        <w:t xml:space="preserve"> }</w:t>
+      </w:r>
+    </w:p>
+    <w:p>
+      <w:pPr>
+        <w:numPr>
+          <w:ilvl w:val="0"/>
+          <w:numId w:val="1"/>
+        </w:numPr>
+        <w:tabs>
+          <w:tab w:val="left" w:pos="360"/>
+        </w:tabs>
+        <w:spacing w:line="360" w:lineRule="auto"/>
+      </w:pPr>
+      <w:r>
+        <w:t xml:space="preserve">&lt;primitive type&gt; ::= </w:t>
+      </w:r>
+      <w:proofErr w:type="spellStart"/>
+      <w:r>
+        <w:rPr>
+          <w:b/>
+        </w:rPr>
+        <w:t>boolean</w:t>
+      </w:r>
+      <w:proofErr w:type="spellEnd"/>
+      <w:r>
+        <w:rPr>
+          <w:b/>
+        </w:rPr>
+        <w:t xml:space="preserve"> | float </w:t>
+      </w:r>
+      <w:r>
+        <w:t xml:space="preserve">| </w:t>
+      </w:r>
+      <w:r>
+        <w:rPr>
+          <w:b/>
+        </w:rPr>
+        <w:t xml:space="preserve">double | byte </w:t>
+      </w:r>
+      <w:r>
+        <w:t xml:space="preserve">| </w:t>
+      </w:r>
+      <w:r>
+        <w:rPr>
+          <w:b/>
+        </w:rPr>
+        <w:t xml:space="preserve">short </w:t>
+      </w:r>
+      <w:r>
+        <w:t xml:space="preserve">| </w:t>
+      </w:r>
+      <w:r>
+        <w:rPr>
+          <w:b/>
+        </w:rPr>
+        <w:t xml:space="preserve">int </w:t>
+      </w:r>
+      <w:r>
+        <w:t xml:space="preserve">| </w:t>
+      </w:r>
+      <w:r>
+        <w:rPr>
+          <w:b/>
+        </w:rPr>
+        <w:t xml:space="preserve">long </w:t>
+      </w:r>
+      <w:r>
+        <w:t xml:space="preserve">| </w:t>
+      </w:r>
+      <w:r>
+        <w:rPr>
+          <w:b/>
+        </w:rPr>
+        <w:t>char</w:t>
+      </w:r>
+    </w:p>
+    <w:p>
+      <w:pPr>
+        <w:tabs>
+          <w:tab w:val="left" w:pos="360"/>
+        </w:tabs>
+        <w:spacing w:line="360" w:lineRule="auto"/>
+        <w:contextualSpacing w:val="0"/>
+      </w:pPr>
+    </w:p>
+    <w:p>
+      <w:pPr>
+        <w:tabs>
+          <w:tab w:val="left" w:pos="360"/>
+        </w:tabs>
+        <w:spacing w:line="360" w:lineRule="auto"/>
+        <w:contextualSpacing w:val="0"/>
+        <w:rPr>
+          <w:b/>
+          <w:sz w:val="24"/>
+          <w:szCs w:val="24"/>
+        </w:rPr>
+      </w:pPr>
+      <w:r>
+        <w:rPr>
+          <w:b/>
+          <w:sz w:val="24"/>
+          <w:szCs w:val="24"/>
+        </w:rPr>
+        <w:t>Statement</w:t>
+      </w:r>
+    </w:p>
+    <w:p>
+      <w:pPr>
+        <w:numPr>
+          <w:ilvl w:val="0"/>
+          <w:numId w:val="1"/>
+        </w:numPr>
+        <w:tabs>
+          <w:tab w:val="left" w:pos="360"/>
+        </w:tabs>
+        <w:spacing w:line="360" w:lineRule="auto"/>
+      </w:pPr>
+      <w:r>
+        <w:t xml:space="preserve">&lt;block&gt; ::= </w:t>
+      </w:r>
+      <w:r>
+        <w:rPr>
+          <w:b/>
+        </w:rPr>
+        <w:t xml:space="preserve">{ </w:t>
+      </w:r>
+      <w:r>
+        <w:t xml:space="preserve">{&lt;block statement&gt;} </w:t>
+      </w:r>
+      <w:r>
+        <w:rPr>
+          <w:b/>
+        </w:rPr>
+        <w:t>}</w:t>
+      </w:r>
+    </w:p>
+    <w:p>
+      <w:pPr>
+        <w:numPr>
+          <w:ilvl w:val="0"/>
+          <w:numId w:val="1"/>
+        </w:numPr>
+        <w:tabs>
+          <w:tab w:val="left" w:pos="360"/>
+        </w:tabs>
+        <w:spacing w:line="360" w:lineRule="auto"/>
+      </w:pPr>
+      <w:r>
+        <w:t xml:space="preserve">&lt;block statement&gt; ::= &lt;data primitive&gt; &lt;variable </w:t>
+      </w:r>
+      <w:proofErr w:type="spellStart"/>
+      <w:r>
+        <w:t>declarators</w:t>
+      </w:r>
+      <w:proofErr w:type="spellEnd"/>
+      <w:r>
+        <w:t xml:space="preserve">&gt; </w:t>
+      </w:r>
+      <w:r>
+        <w:rPr>
+          <w:b/>
+        </w:rPr>
+        <w:t xml:space="preserve">; </w:t>
+      </w:r>
+      <w:r>
+        <w:t>| &lt;identifier&gt;</w:t>
+      </w:r>
+      <w:r>
+        <w:t xml:space="preserve"> {</w:t>
+      </w:r>
+      <w:r>
+        <w:rPr>
+          <w:b/>
+        </w:rPr>
+        <w:t>.</w:t>
+      </w:r>
       <w:bookmarkStart w:id="2" w:name="_GoBack"/>
       <w:bookmarkEnd w:id="2"/>
       <w:r>
-        <w:t xml:space="preserve">| </w:t>
-      </w:r>
-      <w:r>
-        <w:t>&lt;static initializer&gt;</w:t>
-      </w:r>
-      <w:r>
-        <w:t xml:space="preserve"> | </w:t>
-      </w:r>
-      <w:r>
-        <w:t>&lt;synchronized mod</w:t>
-      </w:r>
-      <w:r>
-        <w:t>ifier</w:t>
-      </w:r>
-      <w:r>
-        <w:t>&gt;</w:t>
-      </w:r>
-      <w:r>
-        <w:t xml:space="preserve"> &lt;synchronized method declaration&gt;</w:t>
-      </w:r>
-      <w:r>
-        <w:t xml:space="preserve"> | 𝝴</w:t>
-      </w:r>
-    </w:p>
-    <w:p>
-      <w:pPr>
-        <w:numPr>
-          <w:ilvl w:val="0"/>
-          <w:numId w:val="1"/>
-        </w:numPr>
-        <w:tabs>
-          <w:tab w:val="left" w:pos="360"/>
-        </w:tabs>
-        <w:spacing w:line="360" w:lineRule="auto"/>
-      </w:pPr>
-      <w:r>
-        <w:t>&lt;static initializer&gt; ::= &lt;block&gt; | &lt;</w:t>
-      </w:r>
-      <w:r>
-        <w:t xml:space="preserve">static </w:t>
-      </w:r>
-      <w:r>
-        <w:t>field declaration&gt;</w:t>
-      </w:r>
-    </w:p>
-    <w:p>
-      <w:pPr>
-        <w:tabs>
-          <w:tab w:val="left" w:pos="360"/>
-        </w:tabs>
-        <w:spacing w:line="360" w:lineRule="auto"/>
-        <w:contextualSpacing w:val="0"/>
-      </w:pPr>
-    </w:p>
-    <w:p>
-      <w:pPr>
-        <w:tabs>
-          <w:tab w:val="left" w:pos="360"/>
-        </w:tabs>
-        <w:spacing w:line="360" w:lineRule="auto"/>
-        <w:contextualSpacing w:val="0"/>
-        <w:rPr>
-          <w:b/>
-          <w:sz w:val="24"/>
-          <w:szCs w:val="24"/>
-        </w:rPr>
-      </w:pPr>
-      <w:r>
-        <w:rPr>
-          <w:b/>
-          <w:sz w:val="24"/>
-          <w:szCs w:val="24"/>
-        </w:rPr>
-        <w:t>Interface</w:t>
-      </w:r>
-    </w:p>
-    <w:p>
-      <w:pPr>
-        <w:numPr>
-          <w:ilvl w:val="0"/>
-          <w:numId w:val="1"/>
-        </w:numPr>
-        <w:tabs>
-          <w:tab w:val="left" w:pos="360"/>
-        </w:tabs>
-        <w:spacing w:line="360" w:lineRule="auto"/>
-      </w:pPr>
-      <w:r>
-        <w:t>&lt;interface declaration&gt; ::= &lt;identifier&gt; &lt;extends interfaces&gt; &lt;interface body&gt;</w:t>
-      </w:r>
-    </w:p>
-    <w:p>
-      <w:pPr>
-        <w:numPr>
-          <w:ilvl w:val="0"/>
-          <w:numId w:val="1"/>
-        </w:numPr>
-        <w:tabs>
-          <w:tab w:val="left" w:pos="360"/>
-        </w:tabs>
-        <w:spacing w:line="360" w:lineRule="auto"/>
-      </w:pPr>
-      <w:r>
-        <w:t xml:space="preserve">&lt;extends interfaces&gt; ::= </w:t>
-      </w:r>
-      <w:r>
-        <w:rPr>
-          <w:b/>
-        </w:rPr>
-        <w:t xml:space="preserve">extends </w:t>
-      </w:r>
-      <w:r>
-        <w:t>&lt;identifier&gt; {</w:t>
-      </w:r>
-      <w:r>
-        <w:rPr>
-          <w:b/>
-        </w:rPr>
-        <w:t xml:space="preserve"> , </w:t>
-      </w:r>
-      <w:r>
-        <w:t>&lt;identifier&gt;} | 𝝴</w:t>
-      </w:r>
-    </w:p>
-    <w:p>
-      <w:pPr>
-        <w:numPr>
-          <w:ilvl w:val="0"/>
-          <w:numId w:val="1"/>
-        </w:numPr>
-        <w:tabs>
-          <w:tab w:val="left" w:pos="360"/>
-        </w:tabs>
-        <w:spacing w:line="360" w:lineRule="auto"/>
-      </w:pPr>
-      <w:r>
-        <w:t>&lt;interface body&gt; ::=</w:t>
-      </w:r>
-      <w:r>
-        <w:rPr>
-          <w:b/>
-        </w:rPr>
-        <w:t xml:space="preserve"> {</w:t>
-      </w:r>
-      <w:r>
-        <w:t xml:space="preserve"> {&lt;interface member&gt;}</w:t>
-      </w:r>
-      <w:r>
-        <w:rPr>
-          <w:b/>
-        </w:rPr>
-        <w:t xml:space="preserve"> }</w:t>
-      </w:r>
-    </w:p>
-    <w:p>
-      <w:pPr>
-        <w:numPr>
-          <w:ilvl w:val="0"/>
-          <w:numId w:val="1"/>
-        </w:numPr>
-        <w:tabs>
-          <w:tab w:val="left" w:pos="360"/>
-        </w:tabs>
-        <w:spacing w:line="360" w:lineRule="auto"/>
-      </w:pPr>
-      <w:r>
-        <w:t>&lt;interface member&gt; ::= &lt;constant declaration&gt; | &lt;abstract method declaration&gt;</w:t>
-      </w:r>
-    </w:p>
-    <w:p>
-      <w:pPr>
-        <w:tabs>
-          <w:tab w:val="left" w:pos="360"/>
-        </w:tabs>
-        <w:spacing w:line="360" w:lineRule="auto"/>
-        <w:contextualSpacing w:val="0"/>
-      </w:pPr>
-    </w:p>
-    <w:p>
-      <w:pPr>
-        <w:tabs>
-          <w:tab w:val="left" w:pos="360"/>
-        </w:tabs>
-        <w:spacing w:line="360" w:lineRule="auto"/>
-        <w:contextualSpacing w:val="0"/>
-        <w:rPr>
-          <w:b/>
-          <w:sz w:val="24"/>
-          <w:szCs w:val="24"/>
-        </w:rPr>
-      </w:pPr>
-      <w:r>
-        <w:rPr>
-          <w:b/>
-          <w:sz w:val="24"/>
-          <w:szCs w:val="24"/>
-        </w:rPr>
-        <w:t>Constructor</w:t>
-      </w:r>
-    </w:p>
-    <w:p>
-      <w:pPr>
-        <w:numPr>
-          <w:ilvl w:val="0"/>
-          <w:numId w:val="1"/>
-        </w:numPr>
-        <w:tabs>
-          <w:tab w:val="left" w:pos="360"/>
-        </w:tabs>
-        <w:spacing w:line="360" w:lineRule="auto"/>
-      </w:pPr>
-      <w:r>
-        <w:t>&lt;constructor declaration&gt; ::= &lt;</w:t>
-      </w:r>
-      <w:r>
-        <w:t>parameters</w:t>
-      </w:r>
-      <w:r>
-        <w:t>&gt; &lt;throws&gt; &lt;constructor body&gt;</w:t>
-      </w:r>
-    </w:p>
-    <w:p>
-      <w:pPr>
-        <w:numPr>
-          <w:ilvl w:val="0"/>
-          <w:numId w:val="1"/>
-        </w:numPr>
-        <w:tabs>
-          <w:tab w:val="left" w:pos="360"/>
-        </w:tabs>
-        <w:spacing w:line="360" w:lineRule="auto"/>
-      </w:pPr>
-      <w:r>
-        <w:t>&lt;</w:t>
-      </w:r>
-      <w:r>
-        <w:t>parameters</w:t>
-      </w:r>
-      <w:r>
-        <w:t xml:space="preserve">&gt; ::= </w:t>
-      </w:r>
-      <w:r>
-        <w:rPr>
-          <w:b/>
-        </w:rPr>
-        <w:t>(</w:t>
-      </w:r>
-      <w:r>
-        <w:t xml:space="preserve"> {&lt;formal parameter&gt;} </w:t>
-      </w:r>
-      <w:r>
-        <w:rPr>
-          <w:b/>
-        </w:rPr>
-        <w:t>)</w:t>
-      </w:r>
-    </w:p>
-    <w:p>
-      <w:pPr>
-        <w:numPr>
-          <w:ilvl w:val="0"/>
-          <w:numId w:val="1"/>
-        </w:numPr>
-        <w:tabs>
-          <w:tab w:val="left" w:pos="360"/>
-        </w:tabs>
-        <w:spacing w:line="360" w:lineRule="auto"/>
-      </w:pPr>
-      <w:r>
-        <w:t>&lt;formal parameter&gt; ::= &lt;data type&gt; &lt;identifier&gt;</w:t>
-      </w:r>
-      <w:r>
-        <w:t xml:space="preserve"> &lt;comma option&gt;</w:t>
-      </w:r>
-    </w:p>
-    <w:p>
-      <w:pPr>
-        <w:numPr>
-          <w:ilvl w:val="0"/>
-          <w:numId w:val="1"/>
-        </w:numPr>
-        <w:tabs>
-          <w:tab w:val="left" w:pos="360"/>
-        </w:tabs>
-        <w:spacing w:line="360" w:lineRule="auto"/>
-      </w:pPr>
-      <w:r>
-        <w:t>&lt;</w:t>
-      </w:r>
-      <w:r>
-        <w:t xml:space="preserve">comma option&gt; ::= </w:t>
-      </w:r>
-      <w:r>
-        <w:rPr>
-          <w:b/>
-        </w:rPr>
-        <w:t xml:space="preserve">, </w:t>
-      </w:r>
-      <w:r>
-        <w:t>| 𝝴</w:t>
-      </w:r>
-    </w:p>
-    <w:p>
-      <w:pPr>
-        <w:numPr>
-          <w:ilvl w:val="0"/>
-          <w:numId w:val="1"/>
-        </w:numPr>
-        <w:tabs>
-          <w:tab w:val="left" w:pos="360"/>
-        </w:tabs>
-        <w:spacing w:line="360" w:lineRule="auto"/>
-      </w:pPr>
-      <w:r>
-        <w:lastRenderedPageBreak/>
-        <w:t xml:space="preserve">&lt;throws&gt; ::= </w:t>
-      </w:r>
-      <w:r>
-        <w:rPr>
-          <w:b/>
-        </w:rPr>
-        <w:t xml:space="preserve">throws </w:t>
-      </w:r>
-      <w:r>
-        <w:t>&lt;identifier&gt; {</w:t>
-      </w:r>
-      <w:r>
-        <w:rPr>
-          <w:b/>
-        </w:rPr>
-        <w:t>,</w:t>
-      </w:r>
-      <w:r>
-        <w:t>&lt;identifier&gt;} | 𝝴</w:t>
-      </w:r>
-    </w:p>
-    <w:p>
-      <w:pPr>
-        <w:numPr>
-          <w:ilvl w:val="0"/>
-          <w:numId w:val="1"/>
-        </w:numPr>
-        <w:tabs>
-          <w:tab w:val="left" w:pos="360"/>
-        </w:tabs>
-        <w:spacing w:line="360" w:lineRule="auto"/>
-      </w:pPr>
-      <w:r>
-        <w:t>&lt;constructor body&gt; ::=</w:t>
-      </w:r>
-      <w:r>
-        <w:rPr>
-          <w:b/>
-        </w:rPr>
-        <w:t xml:space="preserve"> {</w:t>
-      </w:r>
-      <w:r>
-        <w:t xml:space="preserve"> {&lt;explicit constructor invocation&gt;} {&lt;block statement&gt;} </w:t>
-      </w:r>
-      <w:r>
-        <w:rPr>
-          <w:b/>
-        </w:rPr>
-        <w:t>}</w:t>
-      </w:r>
-    </w:p>
-    <w:p>
-      <w:pPr>
-        <w:numPr>
-          <w:ilvl w:val="0"/>
-          <w:numId w:val="1"/>
-        </w:numPr>
-        <w:tabs>
-          <w:tab w:val="left" w:pos="360"/>
-        </w:tabs>
-        <w:spacing w:line="360" w:lineRule="auto"/>
-      </w:pPr>
-      <w:r>
-        <w:t xml:space="preserve">&lt;explicit constructor invocation&gt;::= </w:t>
-      </w:r>
-      <w:r>
-        <w:rPr>
-          <w:b/>
-        </w:rPr>
-        <w:t>this (</w:t>
-      </w:r>
-      <w:r>
-        <w:t xml:space="preserve"> &lt;argument list&gt; </w:t>
-      </w:r>
-      <w:r>
-        <w:rPr>
-          <w:b/>
-        </w:rPr>
-        <w:t>)</w:t>
-      </w:r>
-      <w:r>
-        <w:rPr>
-          <w:b/>
-        </w:rPr>
-        <w:t xml:space="preserve"> </w:t>
-      </w:r>
-      <w:r>
-        <w:rPr>
-          <w:b/>
-        </w:rPr>
-        <w:t>;</w:t>
-      </w:r>
-      <w:r>
-        <w:t xml:space="preserve"> | </w:t>
-      </w:r>
-      <w:r>
-        <w:rPr>
-          <w:b/>
-        </w:rPr>
-        <w:t xml:space="preserve">super ( </w:t>
-      </w:r>
-      <w:r>
-        <w:t xml:space="preserve">&lt;argument list&gt; </w:t>
-      </w:r>
-      <w:r>
-        <w:rPr>
-          <w:b/>
-        </w:rPr>
-        <w:t>)</w:t>
-      </w:r>
-      <w:r>
-        <w:rPr>
-          <w:b/>
-        </w:rPr>
-        <w:t xml:space="preserve"> ;</w:t>
-      </w:r>
-    </w:p>
-    <w:p>
-      <w:pPr>
-        <w:tabs>
-          <w:tab w:val="left" w:pos="360"/>
-        </w:tabs>
-        <w:spacing w:line="360" w:lineRule="auto"/>
-        <w:contextualSpacing w:val="0"/>
-        <w:rPr>
-          <w:b/>
-        </w:rPr>
-      </w:pPr>
-    </w:p>
-    <w:p>
-      <w:pPr>
-        <w:tabs>
-          <w:tab w:val="left" w:pos="360"/>
-        </w:tabs>
-        <w:spacing w:line="360" w:lineRule="auto"/>
-        <w:contextualSpacing w:val="0"/>
-        <w:rPr>
-          <w:b/>
-          <w:sz w:val="24"/>
-          <w:szCs w:val="24"/>
-        </w:rPr>
-      </w:pPr>
-      <w:r>
-        <w:rPr>
-          <w:b/>
-          <w:sz w:val="24"/>
-          <w:szCs w:val="24"/>
-        </w:rPr>
-        <w:t>Field</w:t>
-      </w:r>
-    </w:p>
-    <w:p>
-      <w:pPr>
-        <w:numPr>
-          <w:ilvl w:val="0"/>
-          <w:numId w:val="1"/>
-        </w:numPr>
-        <w:tabs>
-          <w:tab w:val="left" w:pos="360"/>
-        </w:tabs>
-        <w:spacing w:line="360" w:lineRule="auto"/>
-      </w:pPr>
-      <w:r>
-        <w:t xml:space="preserve">&lt;field declaration&gt; ::= &lt;field additional modifiers&gt; &lt;data type&gt; &lt;variable declarators&gt; </w:t>
-      </w:r>
-      <w:r>
-        <w:rPr>
-          <w:b/>
-        </w:rPr>
-        <w:t>;</w:t>
-      </w:r>
-      <w:r>
-        <w:rPr>
-          <w:b/>
-        </w:rPr>
-        <w:t xml:space="preserve"> </w:t>
-      </w:r>
-    </w:p>
-    <w:p>
-      <w:pPr>
-        <w:numPr>
-          <w:ilvl w:val="0"/>
-          <w:numId w:val="1"/>
-        </w:numPr>
-        <w:tabs>
-          <w:tab w:val="left" w:pos="360"/>
-        </w:tabs>
-        <w:spacing w:line="360" w:lineRule="auto"/>
-      </w:pPr>
-      <w:r>
-        <w:t>&lt;</w:t>
-      </w:r>
-      <w:r>
-        <w:t xml:space="preserve">static </w:t>
-      </w:r>
-      <w:r>
-        <w:t xml:space="preserve">field declaration&gt; ::= &lt;field modifier2 initializer&gt; &lt;data type&gt; &lt;variable declarators&gt; </w:t>
-      </w:r>
-      <w:r>
-        <w:rPr>
-          <w:b/>
-        </w:rPr>
-        <w:t>;</w:t>
-      </w:r>
-    </w:p>
-    <w:p>
-      <w:pPr>
-        <w:numPr>
-          <w:ilvl w:val="0"/>
-          <w:numId w:val="1"/>
-        </w:numPr>
-        <w:tabs>
-          <w:tab w:val="left" w:pos="360"/>
-        </w:tabs>
-        <w:spacing w:line="360" w:lineRule="auto"/>
-      </w:pPr>
-      <w:r>
-        <w:t xml:space="preserve">&lt;field modifier2&gt; ::= </w:t>
-      </w:r>
-      <w:r>
-        <w:rPr>
-          <w:b/>
-        </w:rPr>
-        <w:t>transient</w:t>
-      </w:r>
-    </w:p>
-    <w:p>
-      <w:pPr>
-        <w:numPr>
-          <w:ilvl w:val="0"/>
-          <w:numId w:val="1"/>
-        </w:numPr>
-        <w:tabs>
-          <w:tab w:val="left" w:pos="360"/>
-        </w:tabs>
-        <w:spacing w:line="360" w:lineRule="auto"/>
-      </w:pPr>
-      <w:r>
-        <w:t xml:space="preserve">&lt;field modifier3&gt; ::= </w:t>
-      </w:r>
-      <w:r>
-        <w:rPr>
-          <w:b/>
-        </w:rPr>
-        <w:t>volatile</w:t>
-      </w:r>
-    </w:p>
-    <w:p>
-      <w:pPr>
-        <w:numPr>
-          <w:ilvl w:val="0"/>
-          <w:numId w:val="1"/>
-        </w:numPr>
-        <w:tabs>
-          <w:tab w:val="left" w:pos="360"/>
-        </w:tabs>
-        <w:spacing w:line="360" w:lineRule="auto"/>
-      </w:pPr>
-      <w:r>
-        <w:t xml:space="preserve">&lt;static modifier&gt; ::= </w:t>
-      </w:r>
-      <w:r>
-        <w:rPr>
-          <w:b/>
-        </w:rPr>
-        <w:t>static</w:t>
-      </w:r>
-    </w:p>
-    <w:p>
-      <w:pPr>
-        <w:numPr>
-          <w:ilvl w:val="0"/>
-          <w:numId w:val="1"/>
-        </w:numPr>
-        <w:tabs>
-          <w:tab w:val="left" w:pos="360"/>
-        </w:tabs>
-        <w:spacing w:line="360" w:lineRule="auto"/>
-      </w:pPr>
-      <w:r>
-        <w:t>&lt;field additional modifiers&gt; ::= &lt;field modifier2&gt; &lt;static modifier initializer&gt; | &lt;field modifier3&gt; &lt;field modifier3 declaration&gt;</w:t>
-      </w:r>
-    </w:p>
-    <w:p>
-      <w:pPr>
-        <w:numPr>
-          <w:ilvl w:val="0"/>
-          <w:numId w:val="1"/>
-        </w:numPr>
-        <w:tabs>
-          <w:tab w:val="left" w:pos="360"/>
-        </w:tabs>
-        <w:spacing w:line="360" w:lineRule="auto"/>
-      </w:pPr>
-      <w:r>
-        <w:t>&lt;static modifier initializer&gt; ::= &lt;field modifier3&gt; &lt;static modifier&gt; | &lt;static modifier&gt; &lt;field modifier3 initializer&gt; | 𝝴</w:t>
-      </w:r>
-    </w:p>
-    <w:p>
-      <w:pPr>
-        <w:numPr>
-          <w:ilvl w:val="0"/>
-          <w:numId w:val="1"/>
-        </w:numPr>
-        <w:tabs>
-          <w:tab w:val="left" w:pos="360"/>
-        </w:tabs>
-        <w:spacing w:line="360" w:lineRule="auto"/>
-      </w:pPr>
-      <w:r>
-        <w:t>&lt;field modifier2 initializer&gt; ::= &lt;field modifier3&gt; &lt;field modifier2</w:t>
-      </w:r>
-      <w:r>
-        <w:t xml:space="preserve"> option</w:t>
-      </w:r>
-      <w:r>
-        <w:t>&gt; | &lt;field modifier2&gt; &lt;field modifier3 initializer&gt;</w:t>
-      </w:r>
-    </w:p>
-    <w:p>
-      <w:pPr>
-        <w:numPr>
-          <w:ilvl w:val="0"/>
-          <w:numId w:val="1"/>
-        </w:numPr>
-        <w:tabs>
-          <w:tab w:val="left" w:pos="360"/>
-        </w:tabs>
-        <w:spacing w:line="360" w:lineRule="auto"/>
-      </w:pPr>
-      <w:r>
-        <w:t xml:space="preserve">&lt;field modifier2 option&gt; ::= </w:t>
-      </w:r>
-      <w:r>
-        <w:rPr>
-          <w:b/>
-        </w:rPr>
-        <w:t xml:space="preserve">transient </w:t>
-      </w:r>
-      <w:r>
-        <w:t>| 𝝴</w:t>
-      </w:r>
-    </w:p>
-    <w:p>
-      <w:pPr>
-        <w:numPr>
-          <w:ilvl w:val="0"/>
-          <w:numId w:val="1"/>
-        </w:numPr>
-        <w:tabs>
-          <w:tab w:val="left" w:pos="360"/>
-        </w:tabs>
-        <w:spacing w:line="360" w:lineRule="auto"/>
-      </w:pPr>
-      <w:r>
-        <w:t>&lt;field modifier3 initializer&gt; ::= &lt;field modifier3&gt; | 𝝴</w:t>
-      </w:r>
-    </w:p>
-    <w:p>
-      <w:pPr>
-        <w:numPr>
-          <w:ilvl w:val="0"/>
-          <w:numId w:val="1"/>
-        </w:numPr>
-        <w:tabs>
-          <w:tab w:val="left" w:pos="360"/>
-        </w:tabs>
-        <w:spacing w:line="360" w:lineRule="auto"/>
-      </w:pPr>
-      <w:r>
-        <w:t>&lt;field modifier3 declaration&gt; ::= &lt;field modifier2&gt; &lt;static modifier&gt;</w:t>
-      </w:r>
-    </w:p>
-    <w:p>
-      <w:pPr>
-        <w:numPr>
-          <w:ilvl w:val="0"/>
-          <w:numId w:val="1"/>
-        </w:numPr>
-        <w:tabs>
-          <w:tab w:val="left" w:pos="360"/>
-        </w:tabs>
-        <w:spacing w:line="360" w:lineRule="auto"/>
-      </w:pPr>
-      <w:r>
-        <w:t>&lt;variable or method option&gt; ::= &lt;parameters&gt;</w:t>
-      </w:r>
-      <w:r>
-        <w:t xml:space="preserve"> &lt;throws&gt;</w:t>
-      </w:r>
-      <w:r>
-        <w:t xml:space="preserve"> &lt;block&gt;</w:t>
-      </w:r>
-      <w:r>
-        <w:t xml:space="preserve"> | &lt;variable option&gt; </w:t>
-      </w:r>
-      <w:r>
-        <w:t>&lt;variable looping&gt;</w:t>
-      </w:r>
-      <w:r>
-        <w:t xml:space="preserve"> </w:t>
-      </w:r>
-      <w:r>
-        <w:rPr>
-          <w:b/>
-        </w:rPr>
-        <w:t>;</w:t>
-      </w:r>
-    </w:p>
-    <w:p>
-      <w:pPr>
-        <w:numPr>
-          <w:ilvl w:val="0"/>
-          <w:numId w:val="1"/>
-        </w:numPr>
-        <w:tabs>
-          <w:tab w:val="left" w:pos="360"/>
-        </w:tabs>
-        <w:spacing w:line="360" w:lineRule="auto"/>
-      </w:pPr>
-      <w:r>
-        <w:t xml:space="preserve">&lt;variable declarators&gt; ::= &lt;variable declarator&gt; { </w:t>
-      </w:r>
-      <w:r>
-        <w:rPr>
-          <w:b/>
-        </w:rPr>
-        <w:t>,</w:t>
-      </w:r>
-      <w:r>
-        <w:t xml:space="preserve"> &lt;variable declarator&gt;}</w:t>
-      </w:r>
-    </w:p>
-    <w:p>
-      <w:pPr>
-        <w:numPr>
-          <w:ilvl w:val="0"/>
-          <w:numId w:val="1"/>
-        </w:numPr>
-        <w:tabs>
-          <w:tab w:val="left" w:pos="360"/>
-        </w:tabs>
-        <w:spacing w:line="360" w:lineRule="auto"/>
-      </w:pPr>
-      <w:r>
-        <w:t xml:space="preserve">&lt;variable declarator&gt; ::= &lt;identifier&gt; &lt;variable option&gt; | &lt;array </w:t>
-      </w:r>
-      <w:r>
-        <w:t>after data type</w:t>
-      </w:r>
-      <w:r>
-        <w:t>&gt;</w:t>
-      </w:r>
-    </w:p>
-    <w:p>
-      <w:pPr>
-        <w:numPr>
-          <w:ilvl w:val="0"/>
-          <w:numId w:val="1"/>
-        </w:numPr>
-        <w:tabs>
-          <w:tab w:val="left" w:pos="360"/>
-        </w:tabs>
-        <w:spacing w:line="360" w:lineRule="auto"/>
-      </w:pPr>
-      <w:r>
-        <w:t>&lt;array after data type&gt; ::=</w:t>
-      </w:r>
-      <w:r>
-        <w:t xml:space="preserve"> </w:t>
-      </w:r>
-      <w:r>
-        <w:rPr>
-          <w:b/>
-        </w:rPr>
-        <w:t>[ ]</w:t>
-      </w:r>
-      <w:r>
-        <w:rPr>
-          <w:b/>
-        </w:rPr>
-        <w:t xml:space="preserve"> </w:t>
-      </w:r>
-      <w:r>
-        <w:t>{</w:t>
-      </w:r>
-      <w:r>
-        <w:t xml:space="preserve"> </w:t>
-      </w:r>
-      <w:r>
-        <w:rPr>
-          <w:b/>
-        </w:rPr>
-        <w:t>[ ]</w:t>
-      </w:r>
-      <w:r>
-        <w:rPr>
-          <w:b/>
-        </w:rPr>
-        <w:t xml:space="preserve"> </w:t>
-      </w:r>
-      <w:r>
-        <w:t>}</w:t>
-      </w:r>
-      <w:r>
-        <w:t xml:space="preserve"> </w:t>
-      </w:r>
-      <w:r>
-        <w:t>&lt;array declaration&gt;</w:t>
-      </w:r>
-    </w:p>
-    <w:p>
-      <w:pPr>
-        <w:numPr>
-          <w:ilvl w:val="0"/>
-          <w:numId w:val="1"/>
-        </w:numPr>
-        <w:tabs>
-          <w:tab w:val="left" w:pos="360"/>
-        </w:tabs>
-        <w:spacing w:line="360" w:lineRule="auto"/>
-      </w:pPr>
-      <w:r>
-        <w:t>&lt;array declaration&gt; ::= &lt;identifier&gt;</w:t>
-      </w:r>
-      <w:r>
-        <w:rPr>
-          <w:b/>
-        </w:rPr>
-        <w:t xml:space="preserve"> </w:t>
-      </w:r>
-      <w:r>
-        <w:t>&lt;array initializer&gt; | 𝝴</w:t>
-      </w:r>
-    </w:p>
-    <w:p>
-      <w:pPr>
-        <w:numPr>
-          <w:ilvl w:val="0"/>
-          <w:numId w:val="1"/>
-        </w:numPr>
-        <w:tabs>
-          <w:tab w:val="left" w:pos="360"/>
-        </w:tabs>
-        <w:spacing w:line="360" w:lineRule="auto"/>
-      </w:pPr>
-      <w:r>
-        <w:t>&lt;variable option&gt; ::= &lt;variable operator&gt; |</w:t>
-      </w:r>
-      <w:r>
-        <w:t xml:space="preserve"> </w:t>
-      </w:r>
-      <w:r>
-        <w:rPr>
-          <w:b/>
-        </w:rPr>
-        <w:t>[ ]</w:t>
-      </w:r>
-      <w:r>
-        <w:t xml:space="preserve"> </w:t>
-      </w:r>
-      <w:r>
-        <w:t xml:space="preserve">{ </w:t>
-      </w:r>
-      <w:r>
-        <w:rPr>
-          <w:b/>
-        </w:rPr>
-        <w:t>[ ]</w:t>
-      </w:r>
-      <w:r>
-        <w:rPr>
-          <w:b/>
-        </w:rPr>
-        <w:t xml:space="preserve"> </w:t>
-      </w:r>
-      <w:r>
-        <w:t>}</w:t>
-      </w:r>
-      <w:r>
-        <w:rPr>
-          <w:b/>
-        </w:rPr>
-        <w:t xml:space="preserve"> </w:t>
-      </w:r>
-      <w:r>
-        <w:t>&lt;array initializer&gt;</w:t>
-      </w:r>
-    </w:p>
-    <w:p>
-      <w:pPr>
-        <w:numPr>
-          <w:ilvl w:val="0"/>
-          <w:numId w:val="1"/>
-        </w:numPr>
-        <w:tabs>
-          <w:tab w:val="left" w:pos="360"/>
-        </w:tabs>
-        <w:spacing w:line="360" w:lineRule="auto"/>
-      </w:pPr>
-      <w:r>
-        <w:t xml:space="preserve">&lt;variable option2&gt; ::= &lt;variable initializer&gt; | </w:t>
-      </w:r>
-      <w:r>
-        <w:rPr>
-          <w:b/>
-        </w:rPr>
-        <w:t>{</w:t>
-      </w:r>
-      <w:r>
-        <w:rPr>
-          <w:b/>
-        </w:rPr>
-        <w:t xml:space="preserve"> </w:t>
-      </w:r>
-      <w:r>
-        <w:t>&lt;array type initializer</w:t>
-      </w:r>
-      <w:r>
-        <w:rPr>
-          <w:b/>
-        </w:rPr>
-        <w:t xml:space="preserve"> </w:t>
-      </w:r>
-      <w:r>
-        <w:rPr>
-          <w:b/>
-        </w:rPr>
-        <w:t>}</w:t>
-      </w:r>
-    </w:p>
-    <w:p>
-      <w:pPr>
-        <w:numPr>
-          <w:ilvl w:val="0"/>
-          <w:numId w:val="1"/>
-        </w:numPr>
-        <w:tabs>
-          <w:tab w:val="left" w:pos="360"/>
-        </w:tabs>
-        <w:spacing w:line="360" w:lineRule="auto"/>
-      </w:pPr>
-      <w:r>
-        <w:t xml:space="preserve">&lt;variable operator&gt; ::= </w:t>
-      </w:r>
-      <w:r>
-        <w:rPr>
-          <w:b/>
-        </w:rPr>
-        <w:t xml:space="preserve">= </w:t>
-      </w:r>
-      <w:r>
-        <w:t>&lt;variable initializer&gt; | 𝝴</w:t>
-      </w:r>
-    </w:p>
-    <w:p>
-      <w:pPr>
-        <w:numPr>
-          <w:ilvl w:val="0"/>
-          <w:numId w:val="1"/>
-        </w:numPr>
-        <w:tabs>
-          <w:tab w:val="left" w:pos="360"/>
-        </w:tabs>
-        <w:spacing w:line="360" w:lineRule="auto"/>
-      </w:pPr>
-      <w:r>
-        <w:t xml:space="preserve">&lt;variable initializers&gt; ::= &lt;variable initializer&gt; { </w:t>
-      </w:r>
-      <w:r>
-        <w:rPr>
-          <w:b/>
-        </w:rPr>
-        <w:t>,</w:t>
-      </w:r>
-      <w:r>
-        <w:t xml:space="preserve"> &lt;variable initializer&gt; } | 𝝴</w:t>
-      </w:r>
-    </w:p>
-    <w:p>
-      <w:pPr>
-        <w:numPr>
-          <w:ilvl w:val="0"/>
-          <w:numId w:val="1"/>
-        </w:numPr>
-        <w:tabs>
-          <w:tab w:val="left" w:pos="360"/>
-        </w:tabs>
-        <w:spacing w:line="360" w:lineRule="auto"/>
-      </w:pPr>
-      <w:r>
-        <w:t>&lt;variable initializer&gt; ::= &lt;expression&gt;</w:t>
-      </w:r>
-    </w:p>
-    <w:p>
-      <w:pPr>
-        <w:numPr>
-          <w:ilvl w:val="0"/>
-          <w:numId w:val="1"/>
-        </w:numPr>
-        <w:tabs>
-          <w:tab w:val="left" w:pos="360"/>
-        </w:tabs>
-        <w:spacing w:line="360" w:lineRule="auto"/>
-      </w:pPr>
-      <w:r>
-        <w:t xml:space="preserve">&lt;variable looping&gt; ::= { </w:t>
-      </w:r>
-      <w:r>
-        <w:rPr>
-          <w:b/>
-        </w:rPr>
-        <w:t>,</w:t>
-      </w:r>
-      <w:r>
-        <w:t xml:space="preserve"> &lt;identifier&gt;</w:t>
-      </w:r>
-      <w:r>
-        <w:t xml:space="preserve"> </w:t>
-      </w:r>
-      <w:r>
-        <w:t>&lt;variable option&gt; }</w:t>
-      </w:r>
-    </w:p>
-    <w:p>
-      <w:pPr>
-        <w:numPr>
-          <w:ilvl w:val="0"/>
-          <w:numId w:val="1"/>
-        </w:numPr>
-        <w:tabs>
-          <w:tab w:val="left" w:pos="360"/>
-        </w:tabs>
-        <w:spacing w:line="360" w:lineRule="auto"/>
-      </w:pPr>
-      <w:r>
-        <w:t xml:space="preserve">&lt;array initializer&gt; ::= </w:t>
-      </w:r>
-      <w:r>
-        <w:rPr>
-          <w:b/>
-        </w:rPr>
-        <w:t xml:space="preserve">= { </w:t>
-      </w:r>
-      <w:r>
-        <w:t>&lt;</w:t>
-      </w:r>
-      <w:r>
-        <w:t>array type initializer</w:t>
-      </w:r>
-      <w:r>
-        <w:t xml:space="preserve">&gt; </w:t>
-      </w:r>
-      <w:r>
-        <w:rPr>
-          <w:b/>
-        </w:rPr>
-        <w:t>}</w:t>
-      </w:r>
-    </w:p>
-    <w:p>
-      <w:pPr>
-        <w:numPr>
-          <w:ilvl w:val="0"/>
-          <w:numId w:val="1"/>
-        </w:numPr>
-        <w:tabs>
-          <w:tab w:val="left" w:pos="360"/>
-        </w:tabs>
-        <w:spacing w:line="360" w:lineRule="auto"/>
-      </w:pPr>
-      <w:r>
-        <w:lastRenderedPageBreak/>
-        <w:t xml:space="preserve">&lt;array </w:t>
-      </w:r>
-      <w:r>
-        <w:t xml:space="preserve">type </w:t>
-      </w:r>
-      <w:r>
-        <w:t>initializer&gt; ::=</w:t>
-      </w:r>
-      <w:r>
-        <w:t xml:space="preserve"> &lt;variable initializers&gt; |</w:t>
-      </w:r>
-      <w:r>
-        <w:t xml:space="preserve"> </w:t>
-      </w:r>
-      <w:r>
-        <w:rPr>
-          <w:b/>
-        </w:rPr>
-        <w:t xml:space="preserve">{ </w:t>
-      </w:r>
-      <w:r>
-        <w:t>&lt;variable initializers&gt;</w:t>
-      </w:r>
-      <w:r>
-        <w:rPr>
-          <w:b/>
-        </w:rPr>
-        <w:t xml:space="preserve"> }</w:t>
-      </w:r>
-      <w:r>
-        <w:rPr>
-          <w:b/>
-        </w:rPr>
-        <w:t xml:space="preserve"> </w:t>
-      </w:r>
-      <w:r>
-        <w:t xml:space="preserve">{ </w:t>
-      </w:r>
-      <w:r>
-        <w:rPr>
-          <w:b/>
-        </w:rPr>
-        <w:t xml:space="preserve">, { </w:t>
-      </w:r>
-      <w:r>
-        <w:t>&lt;variable initializers&gt;</w:t>
-      </w:r>
-      <w:r>
-        <w:rPr>
-          <w:b/>
-        </w:rPr>
-        <w:t xml:space="preserve"> }</w:t>
-      </w:r>
-      <w:r>
-        <w:t xml:space="preserve"> }</w:t>
-      </w:r>
-    </w:p>
-    <w:p>
-      <w:pPr>
-        <w:numPr>
-          <w:ilvl w:val="0"/>
-          <w:numId w:val="1"/>
-        </w:numPr>
-        <w:tabs>
-          <w:tab w:val="left" w:pos="360"/>
-        </w:tabs>
-        <w:spacing w:line="360" w:lineRule="auto"/>
-      </w:pPr>
-      <w:r>
-        <w:t>&lt;constant declaration&gt; ::= &lt;constant modifiers&gt; &lt;data type&gt; &lt;variable declarator&gt;</w:t>
-      </w:r>
-      <w:r>
-        <w:t xml:space="preserve"> </w:t>
-      </w:r>
-      <w:r>
-        <w:rPr>
-          <w:b/>
-        </w:rPr>
-        <w:t>;</w:t>
-      </w:r>
-    </w:p>
-    <w:p>
-      <w:pPr>
-        <w:numPr>
-          <w:ilvl w:val="0"/>
-          <w:numId w:val="1"/>
-        </w:numPr>
-        <w:tabs>
-          <w:tab w:val="left" w:pos="360"/>
-        </w:tabs>
-        <w:spacing w:line="360" w:lineRule="auto"/>
-      </w:pPr>
-      <w:r>
-        <w:t xml:space="preserve">&lt;constant modifiers&gt; ::= </w:t>
-      </w:r>
-      <w:r>
-        <w:rPr>
-          <w:b/>
-        </w:rPr>
-        <w:t xml:space="preserve">public </w:t>
-      </w:r>
-      <w:r>
-        <w:t xml:space="preserve">| </w:t>
-      </w:r>
-      <w:r>
-        <w:rPr>
-          <w:b/>
-        </w:rPr>
-        <w:t xml:space="preserve">static </w:t>
-      </w:r>
-      <w:r>
-        <w:t xml:space="preserve">| </w:t>
-      </w:r>
-      <w:r>
-        <w:rPr>
-          <w:b/>
-        </w:rPr>
-        <w:t>final</w:t>
-      </w:r>
-    </w:p>
-    <w:p>
-      <w:pPr>
-        <w:tabs>
-          <w:tab w:val="left" w:pos="360"/>
-        </w:tabs>
-        <w:spacing w:line="360" w:lineRule="auto"/>
-        <w:ind w:left="720"/>
-        <w:contextualSpacing w:val="0"/>
-      </w:pPr>
-      <w:r>
-        <w:t xml:space="preserve"> </w:t>
-      </w:r>
-    </w:p>
-    <w:p>
-      <w:pPr>
-        <w:tabs>
-          <w:tab w:val="left" w:pos="360"/>
-        </w:tabs>
-        <w:spacing w:line="360" w:lineRule="auto"/>
-        <w:contextualSpacing w:val="0"/>
-        <w:rPr>
-          <w:b/>
-          <w:sz w:val="24"/>
-          <w:szCs w:val="24"/>
-        </w:rPr>
-      </w:pPr>
-      <w:r>
-        <w:rPr>
-          <w:b/>
-          <w:sz w:val="24"/>
-          <w:szCs w:val="24"/>
-        </w:rPr>
-        <w:t>Method</w:t>
-      </w:r>
-    </w:p>
-    <w:p>
-      <w:pPr>
-        <w:numPr>
-          <w:ilvl w:val="0"/>
-          <w:numId w:val="1"/>
-        </w:numPr>
-        <w:tabs>
-          <w:tab w:val="left" w:pos="360"/>
-        </w:tabs>
-        <w:spacing w:line="360" w:lineRule="auto"/>
-      </w:pPr>
-      <w:r>
-        <w:t>&lt;method initializer&gt; ::= &lt;method declaration&gt; &lt;block&gt; | &lt;native method declaration&gt;</w:t>
-      </w:r>
-    </w:p>
-    <w:p>
-      <w:pPr>
-        <w:numPr>
-          <w:ilvl w:val="0"/>
-          <w:numId w:val="1"/>
-        </w:numPr>
-        <w:tabs>
-          <w:tab w:val="left" w:pos="360"/>
-        </w:tabs>
-        <w:spacing w:line="360" w:lineRule="auto"/>
-      </w:pPr>
-      <w:r>
-        <w:t xml:space="preserve">&lt;method declaration&gt; ::= &lt;method additional modifier&gt; </w:t>
-      </w:r>
-      <w:r>
-        <w:rPr>
-          <w:b/>
-        </w:rPr>
-        <w:t>void</w:t>
-      </w:r>
-      <w:r>
-        <w:t xml:space="preserve"> &lt;method declarator&gt; &lt;throws&gt;</w:t>
-      </w:r>
-      <w:r>
-        <w:t xml:space="preserve"> | </w:t>
-      </w:r>
-      <w:r>
-        <w:rPr>
-          <w:b/>
-        </w:rPr>
-        <w:t>void</w:t>
-      </w:r>
-      <w:r>
-        <w:t xml:space="preserve"> &lt;method declarator&gt; &lt;throws&gt;</w:t>
-      </w:r>
-    </w:p>
-    <w:p>
-      <w:pPr>
-        <w:numPr>
-          <w:ilvl w:val="0"/>
-          <w:numId w:val="1"/>
-        </w:numPr>
-        <w:tabs>
-          <w:tab w:val="left" w:pos="360"/>
-        </w:tabs>
-        <w:spacing w:line="360" w:lineRule="auto"/>
-      </w:pPr>
-      <w:r>
-        <w:t>&lt;static method declaration&gt; ::= &lt;static additional mod&gt;</w:t>
-      </w:r>
-      <w:r>
-        <w:t xml:space="preserve"> &lt;result type&gt; &lt;method declarator&gt; &lt;throws&gt;</w:t>
-      </w:r>
-      <w:r>
-        <w:t xml:space="preserve"> | </w:t>
-      </w:r>
-      <w:r>
-        <w:rPr>
-          <w:b/>
-        </w:rPr>
-        <w:t>void</w:t>
-      </w:r>
-      <w:r>
-        <w:t xml:space="preserve"> &lt;method declarator&gt; &lt;throws&gt;</w:t>
-      </w:r>
-    </w:p>
-    <w:p>
-      <w:pPr>
-        <w:numPr>
-          <w:ilvl w:val="0"/>
-          <w:numId w:val="1"/>
-        </w:numPr>
-        <w:tabs>
-          <w:tab w:val="left" w:pos="360"/>
-        </w:tabs>
-        <w:spacing w:line="360" w:lineRule="auto"/>
-      </w:pPr>
-      <w:r>
-        <w:t xml:space="preserve">&lt;result type&gt; ::= &lt;data type&gt; | </w:t>
-      </w:r>
-      <w:r>
-        <w:rPr>
-          <w:b/>
-        </w:rPr>
-        <w:t>void</w:t>
-      </w:r>
-    </w:p>
-    <w:p>
-      <w:pPr>
-        <w:numPr>
-          <w:ilvl w:val="0"/>
-          <w:numId w:val="1"/>
-        </w:numPr>
-        <w:tabs>
-          <w:tab w:val="left" w:pos="360"/>
-        </w:tabs>
-        <w:spacing w:line="360" w:lineRule="auto"/>
-      </w:pPr>
-      <w:r>
-        <w:t xml:space="preserve">&lt;final modifier&gt; ::= </w:t>
-      </w:r>
-      <w:r>
-        <w:rPr>
-          <w:b/>
-        </w:rPr>
-        <w:t>final</w:t>
-      </w:r>
-    </w:p>
-    <w:p>
-      <w:pPr>
-        <w:numPr>
-          <w:ilvl w:val="0"/>
-          <w:numId w:val="1"/>
-        </w:numPr>
-        <w:tabs>
-          <w:tab w:val="left" w:pos="360"/>
-        </w:tabs>
-        <w:spacing w:line="360" w:lineRule="auto"/>
-      </w:pPr>
-      <w:r>
-        <w:t xml:space="preserve">&lt;synchronized modifier&gt; ::= </w:t>
-      </w:r>
-      <w:r>
-        <w:rPr>
-          <w:b/>
-        </w:rPr>
-        <w:t>synchronized</w:t>
-      </w:r>
-    </w:p>
-    <w:p>
-      <w:pPr>
-        <w:numPr>
-          <w:ilvl w:val="0"/>
-          <w:numId w:val="1"/>
-        </w:numPr>
-        <w:tabs>
-          <w:tab w:val="left" w:pos="360"/>
-        </w:tabs>
-        <w:spacing w:line="360" w:lineRule="auto"/>
-      </w:pPr>
-      <w:r>
-        <w:t>&lt;method additional modifier&gt; ::= &lt;synchronized modifier&gt; &lt;synchronized additional mod&gt;</w:t>
-      </w:r>
-    </w:p>
-    <w:p>
-      <w:pPr>
-        <w:numPr>
-          <w:ilvl w:val="0"/>
-          <w:numId w:val="1"/>
-        </w:numPr>
-        <w:tabs>
-          <w:tab w:val="left" w:pos="360"/>
-        </w:tabs>
-        <w:spacing w:line="360" w:lineRule="auto"/>
-      </w:pPr>
-      <w:r>
-        <w:t>&lt;static additional mod&gt; ::= &lt;final modifier&gt; &lt;synchronized mod initializer&gt;</w:t>
-      </w:r>
-    </w:p>
-    <w:p>
-      <w:pPr>
-        <w:numPr>
-          <w:ilvl w:val="0"/>
-          <w:numId w:val="1"/>
-        </w:numPr>
-        <w:tabs>
-          <w:tab w:val="left" w:pos="360"/>
-        </w:tabs>
-        <w:spacing w:line="360" w:lineRule="auto"/>
-      </w:pPr>
-      <w:r>
-        <w:t xml:space="preserve">&lt;synchronized method declaration&gt; ::= &lt;final mod initializer&gt; | </w:t>
-      </w:r>
-      <w:r>
-        <w:rPr>
-          <w:rFonts w:ascii="Cambria Math" w:hAnsi="Cambria Math" w:cs="Cambria Math"/>
-        </w:rPr>
-        <w:t>𝝴</w:t>
-      </w:r>
-    </w:p>
-    <w:p>
-      <w:pPr>
-        <w:numPr>
-          <w:ilvl w:val="0"/>
-          <w:numId w:val="1"/>
-        </w:numPr>
-        <w:tabs>
-          <w:tab w:val="left" w:pos="360"/>
-        </w:tabs>
-        <w:spacing w:line="360" w:lineRule="auto"/>
-      </w:pPr>
-      <w:r>
-        <w:t>&lt;final additional mod&gt; ::= &lt;synchronized modifier&gt; &lt;static mod initializer&gt; | 𝝴</w:t>
-      </w:r>
-    </w:p>
-    <w:p>
-      <w:pPr>
-        <w:numPr>
-          <w:ilvl w:val="0"/>
-          <w:numId w:val="1"/>
-        </w:numPr>
-        <w:tabs>
-          <w:tab w:val="left" w:pos="360"/>
-        </w:tabs>
-        <w:spacing w:line="360" w:lineRule="auto"/>
-      </w:pPr>
-      <w:r>
-        <w:t>&lt;synchronized additional mod&gt; ::= &lt;static modifier&gt; &lt;final mod initializer&gt; | &lt;final modifier&gt; &lt;static mod initializer&gt; | 𝝴</w:t>
-      </w:r>
-    </w:p>
-    <w:p>
-      <w:pPr>
-        <w:numPr>
-          <w:ilvl w:val="0"/>
-          <w:numId w:val="1"/>
-        </w:numPr>
-        <w:tabs>
-          <w:tab w:val="left" w:pos="360"/>
-        </w:tabs>
-        <w:spacing w:line="360" w:lineRule="auto"/>
-      </w:pPr>
-      <w:r>
-        <w:t>&lt;static mod initializer&gt; ::= &lt;static modifier&gt; | 𝝴</w:t>
-      </w:r>
-    </w:p>
-    <w:p>
-      <w:pPr>
-        <w:numPr>
-          <w:ilvl w:val="0"/>
-          <w:numId w:val="1"/>
-        </w:numPr>
-        <w:tabs>
-          <w:tab w:val="left" w:pos="360"/>
-        </w:tabs>
-        <w:spacing w:line="360" w:lineRule="auto"/>
-      </w:pPr>
-      <w:r>
-        <w:t>&lt;final mod initializer&gt; ::= &lt;</w:t>
-      </w:r>
-      <w:r>
-        <w:t xml:space="preserve"> </w:t>
-      </w:r>
-      <w:r>
-        <w:t xml:space="preserve">final modifier </w:t>
-      </w:r>
-      <w:r>
-        <w:t>&gt; | 𝝴</w:t>
-      </w:r>
-    </w:p>
-    <w:p>
-      <w:pPr>
-        <w:numPr>
-          <w:ilvl w:val="0"/>
-          <w:numId w:val="1"/>
-        </w:numPr>
-        <w:tabs>
-          <w:tab w:val="left" w:pos="360"/>
-        </w:tabs>
-        <w:spacing w:line="360" w:lineRule="auto"/>
-      </w:pPr>
-      <w:r>
-        <w:t>&lt;synchronized mod initializer&gt; ::= &lt;synchronized modifier&gt; | 𝝴</w:t>
-      </w:r>
-    </w:p>
-    <w:p>
-      <w:pPr>
-        <w:numPr>
-          <w:ilvl w:val="0"/>
-          <w:numId w:val="1"/>
-        </w:numPr>
-        <w:tabs>
-          <w:tab w:val="left" w:pos="360"/>
-        </w:tabs>
-        <w:spacing w:line="360" w:lineRule="auto"/>
-      </w:pPr>
-      <w:r>
-        <w:t xml:space="preserve">&lt;method declarator&gt; ::= &lt;identifier&gt; </w:t>
-      </w:r>
-      <w:r>
-        <w:t>&lt;parameters&gt;</w:t>
-      </w:r>
-    </w:p>
-    <w:p>
-      <w:pPr>
-        <w:numPr>
-          <w:ilvl w:val="0"/>
-          <w:numId w:val="1"/>
-        </w:numPr>
-        <w:tabs>
-          <w:tab w:val="left" w:pos="360"/>
-        </w:tabs>
-        <w:spacing w:line="360" w:lineRule="auto"/>
-      </w:pPr>
-      <w:r>
-        <w:t>&lt;native method declaration&gt; ::= &lt;native modifier&gt; &lt;result type&gt; &lt;method declarator&gt; &lt;throws&gt;</w:t>
-      </w:r>
-    </w:p>
-    <w:p>
-      <w:pPr>
-        <w:numPr>
-          <w:ilvl w:val="0"/>
-          <w:numId w:val="1"/>
-        </w:numPr>
-        <w:tabs>
-          <w:tab w:val="left" w:pos="360"/>
-        </w:tabs>
-        <w:spacing w:line="360" w:lineRule="auto"/>
-      </w:pPr>
-      <w:r>
-        <w:t xml:space="preserve">&lt;native modifier&gt; ::= </w:t>
-      </w:r>
-      <w:r>
-        <w:rPr>
-          <w:b/>
-        </w:rPr>
-        <w:t>native</w:t>
-      </w:r>
-    </w:p>
-    <w:p>
-      <w:pPr>
-        <w:numPr>
-          <w:ilvl w:val="0"/>
-          <w:numId w:val="1"/>
-        </w:numPr>
-        <w:tabs>
-          <w:tab w:val="left" w:pos="360"/>
-        </w:tabs>
-        <w:spacing w:line="360" w:lineRule="auto"/>
-      </w:pPr>
-      <w:r>
-        <w:t>&lt;abstract method declaration&gt; ::= &lt;abstract modifier&gt; &lt;result type&gt; &lt;method declarator&gt; &lt;throws&gt;</w:t>
-      </w:r>
-    </w:p>
-    <w:p>
-      <w:pPr>
-        <w:numPr>
-          <w:ilvl w:val="0"/>
-          <w:numId w:val="1"/>
-        </w:numPr>
-        <w:tabs>
-          <w:tab w:val="left" w:pos="360"/>
-        </w:tabs>
-        <w:spacing w:line="360" w:lineRule="auto"/>
-      </w:pPr>
-      <w:r>
-        <w:t xml:space="preserve">&lt;method invocation&gt; ::= &lt;identifier&gt; </w:t>
-      </w:r>
-      <w:r>
-        <w:rPr>
-          <w:b/>
-        </w:rPr>
-        <w:t>(</w:t>
-      </w:r>
-      <w:r>
-        <w:t xml:space="preserve"> &lt;argument list&gt; </w:t>
-      </w:r>
-      <w:r>
-        <w:rPr>
-          <w:b/>
-        </w:rPr>
-        <w:t>)</w:t>
-      </w:r>
-    </w:p>
-    <w:p>
-      <w:pPr>
-        <w:tabs>
-          <w:tab w:val="left" w:pos="360"/>
-        </w:tabs>
-        <w:spacing w:line="360" w:lineRule="auto"/>
-        <w:ind w:left="720"/>
-        <w:contextualSpacing w:val="0"/>
-      </w:pPr>
-    </w:p>
-    <w:p>
-      <w:pPr>
-        <w:tabs>
-          <w:tab w:val="left" w:pos="360"/>
-        </w:tabs>
-        <w:spacing w:line="360" w:lineRule="auto"/>
-        <w:contextualSpacing w:val="0"/>
-        <w:rPr>
-          <w:b/>
-          <w:sz w:val="24"/>
-          <w:szCs w:val="24"/>
-        </w:rPr>
-      </w:pPr>
-      <w:r>
-        <w:rPr>
-          <w:b/>
-          <w:sz w:val="24"/>
-          <w:szCs w:val="24"/>
-        </w:rPr>
-        <w:t>Data Type</w:t>
-      </w:r>
-    </w:p>
-    <w:p>
-      <w:pPr>
-        <w:numPr>
-          <w:ilvl w:val="0"/>
-          <w:numId w:val="1"/>
-        </w:numPr>
-        <w:tabs>
-          <w:tab w:val="left" w:pos="360"/>
-        </w:tabs>
-        <w:spacing w:line="360" w:lineRule="auto"/>
-      </w:pPr>
-      <w:r>
-        <w:t xml:space="preserve">&lt;data type&gt; ::= &lt;data primitive&gt; | &lt;identifier&gt; { </w:t>
-      </w:r>
-      <w:r>
-        <w:rPr>
-          <w:b/>
-        </w:rPr>
-        <w:t>[ ]</w:t>
-      </w:r>
-      <w:r>
-        <w:t xml:space="preserve"> }</w:t>
-      </w:r>
-    </w:p>
-    <w:p>
-      <w:pPr>
-        <w:numPr>
-          <w:ilvl w:val="0"/>
-          <w:numId w:val="1"/>
-        </w:numPr>
-        <w:tabs>
-          <w:tab w:val="left" w:pos="360"/>
-        </w:tabs>
-        <w:spacing w:line="360" w:lineRule="auto"/>
-      </w:pPr>
-      <w:r>
-        <w:lastRenderedPageBreak/>
-        <w:t xml:space="preserve">&lt;data primitive&gt; ::= &lt;primitive type&gt; { </w:t>
-      </w:r>
-      <w:r>
-        <w:rPr>
-          <w:b/>
-        </w:rPr>
-        <w:t>[ ]</w:t>
-      </w:r>
-      <w:r>
-        <w:t xml:space="preserve"> }</w:t>
-      </w:r>
-    </w:p>
-    <w:p>
-      <w:pPr>
-        <w:numPr>
-          <w:ilvl w:val="0"/>
-          <w:numId w:val="1"/>
-        </w:numPr>
-        <w:tabs>
-          <w:tab w:val="left" w:pos="360"/>
-        </w:tabs>
-        <w:spacing w:line="360" w:lineRule="auto"/>
-      </w:pPr>
-      <w:r>
-        <w:t xml:space="preserve">&lt;primitive type&gt; ::= </w:t>
-      </w:r>
-      <w:proofErr w:type="spellStart"/>
-      <w:r>
-        <w:rPr>
-          <w:b/>
-        </w:rPr>
-        <w:t>boolean</w:t>
-      </w:r>
-      <w:proofErr w:type="spellEnd"/>
-      <w:r>
-        <w:rPr>
-          <w:b/>
-        </w:rPr>
-        <w:t xml:space="preserve"> | float </w:t>
-      </w:r>
-      <w:r>
-        <w:t xml:space="preserve">| </w:t>
-      </w:r>
-      <w:r>
-        <w:rPr>
-          <w:b/>
-        </w:rPr>
-        <w:t xml:space="preserve">double | byte </w:t>
-      </w:r>
-      <w:r>
-        <w:t xml:space="preserve">| </w:t>
-      </w:r>
-      <w:r>
-        <w:rPr>
-          <w:b/>
-        </w:rPr>
-        <w:t xml:space="preserve">short </w:t>
-      </w:r>
-      <w:r>
-        <w:t xml:space="preserve">| </w:t>
-      </w:r>
-      <w:r>
-        <w:rPr>
-          <w:b/>
-        </w:rPr>
-        <w:t xml:space="preserve">int </w:t>
-      </w:r>
-      <w:r>
-        <w:t xml:space="preserve">| </w:t>
-      </w:r>
-      <w:r>
-        <w:rPr>
-          <w:b/>
-        </w:rPr>
-        <w:t xml:space="preserve">long </w:t>
-      </w:r>
-      <w:r>
-        <w:t xml:space="preserve">| </w:t>
-      </w:r>
-      <w:r>
-        <w:rPr>
-          <w:b/>
-        </w:rPr>
-        <w:t>char</w:t>
-      </w:r>
-    </w:p>
-    <w:p>
-      <w:pPr>
-        <w:tabs>
-          <w:tab w:val="left" w:pos="360"/>
-        </w:tabs>
-        <w:spacing w:line="360" w:lineRule="auto"/>
-        <w:contextualSpacing w:val="0"/>
-      </w:pPr>
-    </w:p>
-    <w:p>
-      <w:pPr>
-        <w:tabs>
-          <w:tab w:val="left" w:pos="360"/>
-        </w:tabs>
-        <w:spacing w:line="360" w:lineRule="auto"/>
-        <w:contextualSpacing w:val="0"/>
-        <w:rPr>
-          <w:b/>
-          <w:sz w:val="24"/>
-          <w:szCs w:val="24"/>
-        </w:rPr>
-      </w:pPr>
-      <w:r>
-        <w:rPr>
-          <w:b/>
-          <w:sz w:val="24"/>
-          <w:szCs w:val="24"/>
-        </w:rPr>
-        <w:t>Statement</w:t>
-      </w:r>
-    </w:p>
-    <w:p>
-      <w:pPr>
-        <w:numPr>
-          <w:ilvl w:val="0"/>
-          <w:numId w:val="1"/>
-        </w:numPr>
-        <w:tabs>
-          <w:tab w:val="left" w:pos="360"/>
-        </w:tabs>
-        <w:spacing w:line="360" w:lineRule="auto"/>
-      </w:pPr>
-      <w:r>
-        <w:t xml:space="preserve">&lt;block&gt; ::= </w:t>
-      </w:r>
-      <w:r>
-        <w:rPr>
-          <w:b/>
-        </w:rPr>
-        <w:t xml:space="preserve">{ </w:t>
-      </w:r>
-      <w:r>
-        <w:t xml:space="preserve">{&lt;block statement&gt;} </w:t>
-      </w:r>
-      <w:r>
-        <w:rPr>
-          <w:b/>
-        </w:rPr>
-        <w:t>}</w:t>
-      </w:r>
-    </w:p>
-    <w:p>
-      <w:pPr>
-        <w:numPr>
-          <w:ilvl w:val="0"/>
-          <w:numId w:val="1"/>
-        </w:numPr>
-        <w:tabs>
-          <w:tab w:val="left" w:pos="360"/>
-        </w:tabs>
-        <w:spacing w:line="360" w:lineRule="auto"/>
-      </w:pPr>
-      <w:r>
-        <w:t xml:space="preserve">&lt;block statement&gt; ::= &lt;data primitive&gt; &lt;variable declarators&gt; </w:t>
-      </w:r>
-      <w:r>
-        <w:rPr>
-          <w:b/>
-        </w:rPr>
-        <w:t xml:space="preserve">; </w:t>
-      </w:r>
-      <w:r>
-        <w:t>| &lt;identifier&gt;&lt;block statement option&gt; | &lt;statement without expression statement&gt; | &lt;expression statement without identifier&gt;</w:t>
+        <w:t xml:space="preserve">&lt;identifier&gt;} </w:t>
+      </w:r>
+      <w:r>
+        <w:t>&lt;block statement option&gt; | &lt;statement without expression statement&gt; | &lt;expression statement without identifier&gt;</w:t>
       </w:r>
     </w:p>
     <w:p>

</xml_diff>